<commit_message>
A little more polish for the game...
</commit_message>
<xml_diff>
--- a/Lab Journal.docx
+++ b/Lab Journal.docx
@@ -1,22 +1,14 @@
 
 <file path=word/document.xml><?xml version="1.0" encoding="utf-8"?>
-<w:document xmlns:wpc="http://schemas.microsoft.com/office/word/2010/wordprocessingCanvas" xmlns:cx="http://schemas.microsoft.com/office/drawing/2014/chartex" xmlns:cx1="http://schemas.microsoft.com/office/drawing/2015/9/8/chartex" xmlns:cx2="http://schemas.microsoft.com/office/drawing/2015/10/21/chartex" xmlns:cx3="http://schemas.microsoft.com/office/drawing/2016/5/9/chartex" xmlns:cx4="http://schemas.microsoft.com/office/drawing/2016/5/10/chartex" xmlns:cx5="http://schemas.microsoft.com/office/drawing/2016/5/11/chartex" xmlns:mc="http://schemas.openxmlformats.org/markup-compatibility/2006" xmlns:o="urn:schemas-microsoft-com:office:office" xmlns:r="http://schemas.openxmlformats.org/officeDocument/2006/relationships" xmlns:m="http://schemas.openxmlformats.org/officeDocument/2006/math" xmlns:v="urn:schemas-microsoft-com:vml" xmlns:wp14="http://schemas.microsoft.com/office/word/2010/wordprocessingDrawing" xmlns:wp="http://schemas.openxmlformats.org/drawingml/2006/wordprocessingDrawing" xmlns:w10="urn:schemas-microsoft-com:office:word" xmlns:w="http://schemas.openxmlformats.org/wordprocessingml/2006/main" xmlns:w14="http://schemas.microsoft.com/office/word/2010/wordml" xmlns:w15="http://schemas.microsoft.com/office/word/2012/wordml" xmlns:w16se="http://schemas.microsoft.com/office/word/2015/wordml/symex" xmlns:wpg="http://schemas.microsoft.com/office/word/2010/wordprocessingGroup" xmlns:wpi="http://schemas.microsoft.com/office/word/2010/wordprocessingInk" xmlns:wne="http://schemas.microsoft.com/office/word/2006/wordml" xmlns:wps="http://schemas.microsoft.com/office/word/2010/wordprocessingShape" mc:Ignorable="w14 w15 w16se wp14">
+<w:document xmlns:wpc="http://schemas.microsoft.com/office/word/2010/wordprocessingCanvas" xmlns:mo="http://schemas.microsoft.com/office/mac/office/2008/main" xmlns:mc="http://schemas.openxmlformats.org/markup-compatibility/2006" xmlns:mv="urn:schemas-microsoft-com:mac:vml" xmlns:o="urn:schemas-microsoft-com:office:office" xmlns:r="http://schemas.openxmlformats.org/officeDocument/2006/relationships" xmlns:m="http://schemas.openxmlformats.org/officeDocument/2006/math" xmlns:v="urn:schemas-microsoft-com:vml" xmlns:wp14="http://schemas.microsoft.com/office/word/2010/wordprocessingDrawing" xmlns:wp="http://schemas.openxmlformats.org/drawingml/2006/wordprocessingDrawing" xmlns:w10="urn:schemas-microsoft-com:office:word" xmlns:w="http://schemas.openxmlformats.org/wordprocessingml/2006/main" xmlns:w14="http://schemas.microsoft.com/office/word/2010/wordml" xmlns:w15="http://schemas.microsoft.com/office/word/2012/wordml" xmlns:wpg="http://schemas.microsoft.com/office/word/2010/wordprocessingGroup" xmlns:wpi="http://schemas.microsoft.com/office/word/2010/wordprocessingInk" xmlns:wne="http://schemas.microsoft.com/office/word/2006/wordml" xmlns:wps="http://schemas.microsoft.com/office/word/2010/wordprocessingShape" mc:Ignorable="w14 w15 wp14">
   <w:body>
     <w:p>
       <w:pPr>
         <w:pStyle w:val="Heading1"/>
         <w:ind w:left="-5"/>
       </w:pPr>
-      <w:bookmarkStart w:id="0" w:name="_GoBack"/>
-      <w:bookmarkEnd w:id="0"/>
-      <w:r>
-        <w:t xml:space="preserve">Template Method Pattern and Strategy Pattern </w:t>
-      </w:r>
-      <w:r>
-        <w:t>–</w:t>
-      </w:r>
-      <w:r>
-        <w:t xml:space="preserve"> Day 1 </w:t>
+      <w:r>
+        <w:t xml:space="preserve">Template Method Pattern and Strategy Pattern – Day 1 </w:t>
       </w:r>
     </w:p>
     <w:p>
@@ -24,16 +16,22 @@
         <w:ind w:left="-5"/>
       </w:pPr>
       <w:r>
-        <w:t xml:space="preserve">Initially I found this quite difficult. This was probably a lot to do with the fact that I was rusty with code and there was a reasonable bit of detail here from my perspective. The code initially looked </w:t>
-      </w:r>
-      <w:r>
-        <w:t>quite messy and I needed to step through it a bit to</w:t>
-      </w:r>
-      <w:r>
-        <w:t xml:space="preserve"> get the “gist” of what was going on. </w:t>
-      </w:r>
-      <w:r>
-        <w:t xml:space="preserve">  </w:t>
+        <w:t>On a personal level</w:t>
+      </w:r>
+      <w:r>
+        <w:t xml:space="preserve"> I was rusty with code and there was a reasonable bit of detail here from my perspective. The code initially looked quite messy and I needed to step through it a bit to get </w:t>
+      </w:r>
+      <w:r>
+        <w:t>a handle on how the logic was flowing</w:t>
+      </w:r>
+      <w:r>
+        <w:t>.</w:t>
+      </w:r>
+      <w:r>
+        <w:t xml:space="preserve"> Ruby was also unfamiliar territory so it took a small bit of time to get settled with the language also. </w:t>
+      </w:r>
+      <w:r>
+        <w:t xml:space="preserve">   </w:t>
       </w:r>
     </w:p>
     <w:p>
@@ -41,7 +39,13 @@
         <w:ind w:left="-5"/>
       </w:pPr>
       <w:r>
-        <w:t xml:space="preserve">Reasonably quickly I could see the repeated code in the </w:t>
+        <w:t xml:space="preserve">Reasonably quickly </w:t>
+      </w:r>
+      <w:r>
+        <w:t xml:space="preserve">it was apparent that there was </w:t>
+      </w:r>
+      <w:r>
+        <w:t xml:space="preserve">repeated code in the </w:t>
       </w:r>
       <w:proofErr w:type="spellStart"/>
       <w:r>
@@ -57,22 +61,7 @@
       </w:r>
       <w:proofErr w:type="spellEnd"/>
       <w:r>
-        <w:t xml:space="preserve"> file also. There were slight differences in each implementation but lots with lots of common code also. From </w:t>
-      </w:r>
-      <w:r>
-        <w:t>a conceptual l</w:t>
-      </w:r>
-      <w:r>
-        <w:t>evel I could see that each “mini</w:t>
-      </w:r>
-      <w:r>
-        <w:t>-</w:t>
-      </w:r>
-      <w:r>
-        <w:t xml:space="preserve">game” looked like a candidate for the strategy pattern. </w:t>
-      </w:r>
-      <w:r>
-        <w:t xml:space="preserve"> </w:t>
+        <w:t xml:space="preserve"> file. There were slight differences in each implementation but lots with lots of common code also. From a conceptual level each “mini-game” looked like a candidate for the strategy pattern.  </w:t>
       </w:r>
     </w:p>
     <w:p>
@@ -81,10 +70,19 @@
         <w:ind w:left="-5"/>
       </w:pPr>
       <w:r>
-        <w:t xml:space="preserve">As the exercise called for attention in the participant class I focused my initial attention there and discussed with my partner. We quickly identified the approach </w:t>
-      </w:r>
-      <w:r>
-        <w:t xml:space="preserve">to apply the strategy pattern to the participant class in the following manner </w:t>
+        <w:t xml:space="preserve">As the exercise called for attention in the participant class </w:t>
+      </w:r>
+      <w:r>
+        <w:t>it warranted</w:t>
+      </w:r>
+      <w:r>
+        <w:t xml:space="preserve"> initial attention and</w:t>
+      </w:r>
+      <w:r>
+        <w:t xml:space="preserve"> this was</w:t>
+      </w:r>
+      <w:r>
+        <w:t xml:space="preserve"> discussed with my partner. We quickly identified the approach to apply the strategy pattern to the participant class in the following manner </w:t>
       </w:r>
     </w:p>
     <w:p>
@@ -95,11 +93,12 @@
       <w:r>
         <w:rPr>
           <w:noProof/>
+          <w:lang w:val="en-GB" w:eastAsia="en-GB"/>
         </w:rPr>
         <mc:AlternateContent>
           <mc:Choice Requires="wpg">
             <w:drawing>
-              <wp:inline distT="0" distB="0" distL="0" distR="0">
+              <wp:inline distT="0" distB="0" distL="0" distR="0" wp14:anchorId="4135B21C" wp14:editId="43FEA6E0">
                 <wp:extent cx="5778396" cy="1504609"/>
                 <wp:effectExtent l="0" t="0" r="0" b="0"/>
                 <wp:docPr id="9312" name="Group 9312"/>
@@ -2716,414 +2715,423 @@
               </wp:inline>
             </w:drawing>
           </mc:Choice>
-          <mc:Fallback xmlns:a="http://schemas.openxmlformats.org/drawingml/2006/main">
+          <mc:Fallback>
             <w:pict>
-              <v:group id="Group 9312" style="width:454.992pt;height:118.473pt;mso-position-horizontal-relative:char;mso-position-vertical-relative:line" coordsize="57783,15046">
-                <v:shape id="Shape 10568" style="position:absolute;width:13330;height:3215;left:21431;top:2268;" coordsize="1333029,321558" path="m0,0l1333029,0l1333029,321558l0,321558l0,0">
-                  <v:stroke weight="0pt" endcap="round" joinstyle="round" on="false" color="#000000" opacity="0"/>
-                  <v:fill on="true" color="#f2f2f2"/>
+              <v:group w14:anchorId="4135B21C" id="Group 9312" o:spid="_x0000_s1026" style="width:455pt;height:118.45pt;mso-position-horizontal-relative:char;mso-position-vertical-relative:line" coordsize="5778396,1504609" o:gfxdata="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">
+                <v:polyline id="Shape 10558" o:spid="_x0000_s1027" style="position:absolute;visibility:visible;mso-wrap-style:square;v-text-anchor:top" points="2143156,226828,3476185,226828,3476185,548386,2143156,548386,2143156,226828" coordsize="1333029,321558" o:gfxdata="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" fillcolor="#f2f2f2" stroked="f" strokeweight="0">
+                  <v:stroke endcap="round"/>
+                  <v:path arrowok="t" textboxrect="0,0,1333029,321558"/>
+                </v:polyline>
+                <v:shape id="Shape 37" o:spid="_x0000_s1028" style="position:absolute;left:2143156;top:226828;width:1333029;height:321558;visibility:visible;mso-wrap-style:square;v-text-anchor:top" coordsize="1333029,321558" o:gfxdata="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" path="m0,321558l1333029,321558,1333029,,,,,321558xe" filled="f" strokecolor="white" strokeweight="3612emu">
+                  <v:stroke endcap="round"/>
+                  <v:path arrowok="t" textboxrect="0,0,1333029,321558"/>
                 </v:shape>
-                <v:shape id="Shape 37" style="position:absolute;width:13330;height:3215;left:21431;top:2268;" coordsize="1333029,321558" path="m0,321558l1333029,321558l1333029,0l0,0x">
-                  <v:stroke weight="0.284438pt" endcap="round" joinstyle="round" on="true" color="#ffffff"/>
-                  <v:fill on="false" color="#000000" opacity="0"/>
+                <v:polyline id="Shape 10559" o:spid="_x0000_s1029" style="position:absolute;visibility:visible;mso-wrap-style:square;v-text-anchor:top" points="2143156,0,3476185,0,3476185,226885,2143156,226885,2143156,0" coordsize="1333029,226885" o:gfxdata="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" fillcolor="#5b9bd5" stroked="f" strokeweight="0">
+                  <v:stroke endcap="round"/>
+                  <v:path arrowok="t" textboxrect="0,0,1333029,226885"/>
+                </v:polyline>
+                <v:shape id="Shape 39" o:spid="_x0000_s1030" style="position:absolute;left:2143156;width:1333029;height:226885;visibility:visible;mso-wrap-style:square;v-text-anchor:top" coordsize="1333029,226885" o:gfxdata="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" path="m0,226885l1333029,226885,1333029,,,,,226885xe" filled="f" strokecolor="white" strokeweight="3612emu">
+                  <v:stroke endcap="round"/>
+                  <v:path arrowok="t" textboxrect="0,0,1333029,226885"/>
                 </v:shape>
-                <v:shape id="Shape 10569" style="position:absolute;width:13330;height:2268;left:21431;top:0;" coordsize="1333029,226885" path="m0,0l1333029,0l1333029,226885l0,226885l0,0">
-                  <v:stroke weight="0pt" endcap="round" joinstyle="round" on="false" color="#000000" opacity="0"/>
-                  <v:fill on="true" color="#5b9bd5"/>
-                </v:shape>
-                <v:shape id="Shape 39" style="position:absolute;width:13330;height:2268;left:21431;top:0;" coordsize="1333029,226885" path="m0,226885l1333029,226885l1333029,0l0,0x">
-                  <v:stroke weight="0.284438pt" endcap="round" joinstyle="round" on="true" color="#ffffff"/>
-                  <v:fill on="false" color="#000000" opacity="0"/>
-                </v:shape>
-                <v:rect id="Rectangle 40" style="position:absolute;width:4836;height:1176;left:21732;top:745;" filled="f" stroked="f">
+                <v:rect id="Rectangle 40" o:spid="_x0000_s1031" style="position:absolute;left:2173253;top:74530;width:483625;height:117681;visibility:visible;mso-wrap-style:square;v-text-anchor:top" o:gfxdata="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" filled="f" stroked="f">
                   <v:textbox inset="0,0,0,0">
                     <w:txbxContent>
                       <w:p>
                         <w:pPr>
-                          <w:spacing w:before="0" w:after="160" w:line="259" w:lineRule="auto"/>
+                          <w:spacing w:after="160" w:line="259" w:lineRule="auto"/>
+                          <w:ind w:left="0" w:firstLine="0"/>
+                        </w:pPr>
+                        <w:proofErr w:type="spellStart"/>
+                        <w:r>
+                          <w:rPr>
+                            <w:color w:val="FFFFFF"/>
+                            <w:sz w:val="14"/>
+                          </w:rPr>
+                          <w:t>Particpant</w:t>
+                        </w:r>
+                        <w:proofErr w:type="spellEnd"/>
+                      </w:p>
+                    </w:txbxContent>
+                  </v:textbox>
+                </v:rect>
+                <v:rect id="Rectangle 41" o:spid="_x0000_s1032" style="position:absolute;left:2226357;top:259664;width:323056;height:96474;visibility:visible;mso-wrap-style:square;v-text-anchor:top" o:gfxdata="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" filled="f" stroked="f">
+                  <v:textbox inset="0,0,0,0">
+                    <w:txbxContent>
+                      <w:p>
+                        <w:pPr>
+                          <w:spacing w:after="160" w:line="259" w:lineRule="auto"/>
                           <w:ind w:left="0" w:firstLine="0"/>
                         </w:pPr>
                         <w:r>
                           <w:rPr>
-                            <w:color w:val="ffffff"/>
-                            <w:sz w:val="14"/>
+                            <w:color w:val="5B9BD5"/>
+                            <w:sz w:val="11"/>
                           </w:rPr>
-                          <w:t xml:space="preserve">Particpant</w:t>
+                          <w:t>initialise</w:t>
                         </w:r>
                       </w:p>
                     </w:txbxContent>
                   </v:textbox>
                 </v:rect>
-                <v:rect id="Rectangle 41" style="position:absolute;width:3230;height:964;left:22263;top:2596;" filled="f" stroked="f">
+                <v:rect id="Rectangle 42" o:spid="_x0000_s1033" style="position:absolute;left:2226357;top:346449;width:196624;height:96708;visibility:visible;mso-wrap-style:square;v-text-anchor:top" o:gfxdata="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" filled="f" stroked="f">
                   <v:textbox inset="0,0,0,0">
                     <w:txbxContent>
                       <w:p>
                         <w:pPr>
-                          <w:spacing w:before="0" w:after="160" w:line="259" w:lineRule="auto"/>
+                          <w:spacing w:after="160" w:line="259" w:lineRule="auto"/>
                           <w:ind w:left="0" w:firstLine="0"/>
                         </w:pPr>
                         <w:r>
                           <w:rPr>
-                            <w:color w:val="5b9bd5"/>
+                            <w:color w:val="5B9BD5"/>
                             <w:sz w:val="11"/>
                           </w:rPr>
-                          <w:t xml:space="preserve">initialise</w:t>
+                          <w:t>reset</w:t>
                         </w:r>
                       </w:p>
                     </w:txbxContent>
                   </v:textbox>
                 </v:rect>
-                <v:rect id="Rectangle 42" style="position:absolute;width:1966;height:967;left:22263;top:3464;" filled="f" stroked="f">
+                <v:polyline id="Shape 43" o:spid="_x0000_s1034" style="position:absolute;visibility:visible;mso-wrap-style:square;v-text-anchor:top" points="2163631,430984,3455638,430984" coordsize="1292007,0" o:gfxdata="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" filled="f" strokecolor="#5692c9" strokeweight="3612emu">
+                  <v:stroke miterlimit="1" joinstyle="miter"/>
+                  <v:path arrowok="t" textboxrect="0,0,1292007,0"/>
+                </v:polyline>
+                <v:polyline id="Shape 10560" o:spid="_x0000_s1035" style="position:absolute;visibility:visible;mso-wrap-style:square;v-text-anchor:top" points="0,1224744,1333029,1224744,1333029,1459605,0,1459605,0,1224744" coordsize="1333029,234861" o:gfxdata="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" fillcolor="#f2f2f2" stroked="f" strokeweight="0">
+                  <v:stroke endcap="round"/>
+                  <v:path arrowok="t" textboxrect="0,0,1333029,234861"/>
+                </v:polyline>
+                <v:shape id="Shape 50" o:spid="_x0000_s1036" style="position:absolute;top:1224744;width:1333029;height:234861;visibility:visible;mso-wrap-style:square;v-text-anchor:top" coordsize="1333029,234861" o:gfxdata="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" path="m0,234861l1333029,234861,1333029,,,,,234861xe" filled="f" strokecolor="white" strokeweight="3612emu">
+                  <v:stroke endcap="round"/>
+                  <v:path arrowok="t" textboxrect="0,0,1333029,234861"/>
+                </v:shape>
+                <v:polyline id="Shape 10561" o:spid="_x0000_s1037" style="position:absolute;visibility:visible;mso-wrap-style:square;v-text-anchor:top" points="0,997865,1333029,997865,1333029,1224751,0,1224751,0,997865" coordsize="1333029,226886" o:gfxdata="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" fillcolor="#5b9bd5" stroked="f" strokeweight="0">
+                  <v:stroke endcap="round"/>
+                  <v:path arrowok="t" textboxrect="0,0,1333029,226886"/>
+                </v:polyline>
+                <v:shape id="Shape 52" o:spid="_x0000_s1038" style="position:absolute;top:997865;width:1333029;height:226886;visibility:visible;mso-wrap-style:square;v-text-anchor:top" coordsize="1333029,226886" o:gfxdata="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" path="m0,226886l1333029,226886,1333029,,,,,226886xe" filled="f" strokecolor="white" strokeweight="3612emu">
+                  <v:stroke endcap="round"/>
+                  <v:path arrowok="t" textboxrect="0,0,1333029,226886"/>
+                </v:shape>
+                <v:rect id="Rectangle 53" o:spid="_x0000_s1039" style="position:absolute;left:28983;top:1074484;width:903963;height:117680;visibility:visible;mso-wrap-style:square;v-text-anchor:top" o:gfxdata="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" filled="f" stroked="f">
                   <v:textbox inset="0,0,0,0">
                     <w:txbxContent>
                       <w:p>
                         <w:pPr>
-                          <w:spacing w:before="0" w:after="160" w:line="259" w:lineRule="auto"/>
+                          <w:spacing w:after="160" w:line="259" w:lineRule="auto"/>
+                          <w:ind w:left="0" w:firstLine="0"/>
+                        </w:pPr>
+                        <w:proofErr w:type="spellStart"/>
+                        <w:r>
+                          <w:rPr>
+                            <w:color w:val="FFFFFF"/>
+                            <w:sz w:val="14"/>
+                          </w:rPr>
+                          <w:t>RandomParticipant</w:t>
+                        </w:r>
+                        <w:proofErr w:type="spellEnd"/>
+                      </w:p>
+                    </w:txbxContent>
+                  </v:textbox>
+                </v:rect>
+                <v:rect id="Rectangle 54" o:spid="_x0000_s1040" style="position:absolute;left:82036;top:1259619;width:162382;height:96473;visibility:visible;mso-wrap-style:square;v-text-anchor:top" o:gfxdata="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" filled="f" stroked="f">
+                  <v:textbox inset="0,0,0,0">
+                    <w:txbxContent>
+                      <w:p>
+                        <w:pPr>
+                          <w:spacing w:after="160" w:line="259" w:lineRule="auto"/>
                           <w:ind w:left="0" w:firstLine="0"/>
                         </w:pPr>
                         <w:r>
                           <w:rPr>
-                            <w:color w:val="5b9bd5"/>
+                            <w:color w:val="5B9BD5"/>
                             <w:sz w:val="11"/>
                           </w:rPr>
-                          <w:t xml:space="preserve">reset</w:t>
+                          <w:t>Play</w:t>
                         </w:r>
                       </w:p>
                     </w:txbxContent>
                   </v:textbox>
                 </v:rect>
-                <v:shape id="Shape 43" style="position:absolute;width:12920;height:0;left:21636;top:4309;" coordsize="1292007,0" path="m0,0l1292007,0">
-                  <v:stroke weight="0.284438pt" endcap="flat" dashstyle="2 1" joinstyle="miter" miterlimit="2" on="true" color="#5692c9"/>
-                  <v:fill on="false" color="#000000" opacity="0"/>
+                <v:polyline id="Shape 55" o:spid="_x0000_s1041" style="position:absolute;visibility:visible;mso-wrap-style:square;v-text-anchor:top" points="20508,1342189,1312518,1342189" coordsize="1292010,0" o:gfxdata="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" filled="f" strokecolor="#5692c9" strokeweight="3612emu">
+                  <v:stroke miterlimit="1" joinstyle="miter"/>
+                  <v:path arrowok="t" textboxrect="0,0,1292010,0"/>
+                </v:polyline>
+                <v:polyline id="Shape 10562" o:spid="_x0000_s1042" style="position:absolute;visibility:visible;mso-wrap-style:square;v-text-anchor:top" points="1453020,1224744,2786049,1224744,2786049,1459605,1453020,1459605,1453020,1224744" coordsize="1333029,234861" o:gfxdata="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" fillcolor="#f2f2f2" stroked="f" strokeweight="0">
+                  <v:stroke endcap="round"/>
+                  <v:path arrowok="t" textboxrect="0,0,1333029,234861"/>
+                </v:polyline>
+                <v:shape id="Shape 62" o:spid="_x0000_s1043" style="position:absolute;left:1453020;top:1224744;width:1333029;height:234861;visibility:visible;mso-wrap-style:square;v-text-anchor:top" coordsize="1333029,234861" o:gfxdata="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" path="m0,234861l1333029,234861,1333029,,,,,234861xe" filled="f" strokecolor="white" strokeweight="3612emu">
+                  <v:stroke endcap="round"/>
+                  <v:path arrowok="t" textboxrect="0,0,1333029,234861"/>
                 </v:shape>
-                <v:shape id="Shape 10570" style="position:absolute;width:13330;height:2348;left:0;top:12247;" coordsize="1333029,234861" path="m0,0l1333029,0l1333029,234861l0,234861l0,0">
-                  <v:stroke weight="0pt" endcap="round" joinstyle="round" on="false" color="#000000" opacity="0"/>
-                  <v:fill on="true" color="#f2f2f2"/>
+                <v:polyline id="Shape 10563" o:spid="_x0000_s1044" style="position:absolute;visibility:visible;mso-wrap-style:square;v-text-anchor:top" points="1453020,997865,2786049,997865,2786049,1224751,1453020,1224751,1453020,997865" coordsize="1333029,226886" o:gfxdata="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" fillcolor="#5b9bd5" stroked="f" strokeweight="0">
+                  <v:stroke endcap="round"/>
+                  <v:path arrowok="t" textboxrect="0,0,1333029,226886"/>
+                </v:polyline>
+                <v:shape id="Shape 64" o:spid="_x0000_s1045" style="position:absolute;left:1453020;top:997865;width:1333029;height:226886;visibility:visible;mso-wrap-style:square;v-text-anchor:top" coordsize="1333029,226886" o:gfxdata="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" path="m0,226886l1333029,226886,1333029,,,,,226886xe" filled="f" strokecolor="white" strokeweight="3612emu">
+                  <v:stroke endcap="round"/>
+                  <v:path arrowok="t" textboxrect="0,0,1333029,226886"/>
                 </v:shape>
-                <v:shape id="Shape 50" style="position:absolute;width:13330;height:2348;left:0;top:12247;" coordsize="1333029,234861" path="m0,234861l1333029,234861l1333029,0l0,0x">
-                  <v:stroke weight="0.284438pt" endcap="round" joinstyle="round" on="true" color="#ffffff"/>
-                  <v:fill on="false" color="#000000" opacity="0"/>
-                </v:shape>
-                <v:shape id="Shape 10571" style="position:absolute;width:13330;height:2268;left:0;top:9978;" coordsize="1333029,226886" path="m0,0l1333029,0l1333029,226886l0,226886l0,0">
-                  <v:stroke weight="0pt" endcap="round" joinstyle="round" on="false" color="#000000" opacity="0"/>
-                  <v:fill on="true" color="#5b9bd5"/>
-                </v:shape>
-                <v:shape id="Shape 52" style="position:absolute;width:13330;height:2268;left:0;top:9978;" coordsize="1333029,226886" path="m0,226886l1333029,226886l1333029,0l0,0x">
-                  <v:stroke weight="0.284438pt" endcap="round" joinstyle="round" on="true" color="#ffffff"/>
-                  <v:fill on="false" color="#000000" opacity="0"/>
-                </v:shape>
-                <v:rect id="Rectangle 53" style="position:absolute;width:9039;height:1176;left:289;top:10744;" filled="f" stroked="f">
+                <v:rect id="Rectangle 65" o:spid="_x0000_s1046" style="position:absolute;left:1482683;top:1074484;width:803882;height:117680;visibility:visible;mso-wrap-style:square;v-text-anchor:top" o:gfxdata="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" filled="f" stroked="f">
                   <v:textbox inset="0,0,0,0">
                     <w:txbxContent>
                       <w:p>
                         <w:pPr>
-                          <w:spacing w:before="0" w:after="160" w:line="259" w:lineRule="auto"/>
+                          <w:spacing w:after="160" w:line="259" w:lineRule="auto"/>
+                          <w:ind w:left="0" w:firstLine="0"/>
+                        </w:pPr>
+                        <w:proofErr w:type="spellStart"/>
+                        <w:r>
+                          <w:rPr>
+                            <w:color w:val="FFFFFF"/>
+                            <w:sz w:val="14"/>
+                          </w:rPr>
+                          <w:t>LinearParticipant</w:t>
+                        </w:r>
+                        <w:proofErr w:type="spellEnd"/>
+                      </w:p>
+                    </w:txbxContent>
+                  </v:textbox>
+                </v:rect>
+                <v:rect id="Rectangle 66" o:spid="_x0000_s1047" style="position:absolute;left:1535931;top:1259619;width:162382;height:96473;visibility:visible;mso-wrap-style:square;v-text-anchor:top" o:gfxdata="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" filled="f" stroked="f">
+                  <v:textbox inset="0,0,0,0">
+                    <w:txbxContent>
+                      <w:p>
+                        <w:pPr>
+                          <w:spacing w:after="160" w:line="259" w:lineRule="auto"/>
                           <w:ind w:left="0" w:firstLine="0"/>
                         </w:pPr>
                         <w:r>
                           <w:rPr>
-                            <w:color w:val="ffffff"/>
-                            <w:sz w:val="14"/>
+                            <w:color w:val="5B9BD5"/>
+                            <w:sz w:val="11"/>
                           </w:rPr>
-                          <w:t xml:space="preserve">RandomParticipant</w:t>
+                          <w:t>Play</w:t>
                         </w:r>
                       </w:p>
                     </w:txbxContent>
                   </v:textbox>
                 </v:rect>
-                <v:rect id="Rectangle 54" style="position:absolute;width:1623;height:964;left:820;top:12596;" filled="f" stroked="f">
+                <v:polyline id="Shape 67" o:spid="_x0000_s1048" style="position:absolute;visibility:visible;mso-wrap-style:square;v-text-anchor:top" points="1473494,1342189,2765573,1342189" coordsize="1292079,0" o:gfxdata="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" filled="f" strokecolor="#5692c9" strokeweight="3612emu">
+                  <v:stroke miterlimit="1" joinstyle="miter"/>
+                  <v:path arrowok="t" textboxrect="0,0,1292079,0"/>
+                </v:polyline>
+                <v:polyline id="Shape 10564" o:spid="_x0000_s1049" style="position:absolute;visibility:visible;mso-wrap-style:square;v-text-anchor:top" points="2922426,1224758,4255455,1224758,4255455,1459620,2922426,1459620,2922426,1224758" coordsize="1333029,234862" o:gfxdata="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" fillcolor="#f2f2f2" stroked="f" strokeweight="0">
+                  <v:stroke endcap="round"/>
+                  <v:path arrowok="t" textboxrect="0,0,1333029,234862"/>
+                </v:polyline>
+                <v:shape id="Shape 74" o:spid="_x0000_s1050" style="position:absolute;left:2922426;top:1224758;width:1333029;height:234862;visibility:visible;mso-wrap-style:square;v-text-anchor:top" coordsize="1333029,234862" o:gfxdata="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" path="m0,234862l1333029,234862,1333029,,,,,234862xe" filled="f" strokecolor="white" strokeweight="3612emu">
+                  <v:stroke endcap="round"/>
+                  <v:path arrowok="t" textboxrect="0,0,1333029,234862"/>
+                </v:shape>
+                <v:polyline id="Shape 10565" o:spid="_x0000_s1051" style="position:absolute;visibility:visible;mso-wrap-style:square;v-text-anchor:top" points="2922426,997872,4255455,997872,4255455,1224757,2922426,1224757,2922426,997872" coordsize="1333029,226885" o:gfxdata="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" fillcolor="#5b9bd5" stroked="f" strokeweight="0">
+                  <v:stroke endcap="round"/>
+                  <v:path arrowok="t" textboxrect="0,0,1333029,226885"/>
+                </v:polyline>
+                <v:shape id="Shape 76" o:spid="_x0000_s1052" style="position:absolute;left:2922426;top:997872;width:1333029;height:226885;visibility:visible;mso-wrap-style:square;v-text-anchor:top" coordsize="1333029,226885" o:gfxdata="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" path="m0,226885l1333029,226885,1333029,,,,,226885xe" filled="f" strokecolor="white" strokeweight="3612emu">
+                  <v:stroke endcap="round"/>
+                  <v:path arrowok="t" textboxrect="0,0,1333029,226885"/>
+                </v:shape>
+                <v:rect id="Rectangle 77" o:spid="_x0000_s1053" style="position:absolute;left:2952885;top:1074484;width:1184419;height:117680;visibility:visible;mso-wrap-style:square;v-text-anchor:top" o:gfxdata="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" filled="f" stroked="f">
                   <v:textbox inset="0,0,0,0">
                     <w:txbxContent>
                       <w:p>
                         <w:pPr>
-                          <w:spacing w:before="0" w:after="160" w:line="259" w:lineRule="auto"/>
+                          <w:spacing w:after="160" w:line="259" w:lineRule="auto"/>
+                          <w:ind w:left="0" w:firstLine="0"/>
+                        </w:pPr>
+                        <w:proofErr w:type="spellStart"/>
+                        <w:r>
+                          <w:rPr>
+                            <w:color w:val="FFFFFF"/>
+                            <w:sz w:val="14"/>
+                          </w:rPr>
+                          <w:t>SmartRandomParticipant</w:t>
+                        </w:r>
+                        <w:proofErr w:type="spellEnd"/>
+                      </w:p>
+                    </w:txbxContent>
+                  </v:textbox>
+                </v:rect>
+                <v:rect id="Rectangle 78" o:spid="_x0000_s1054" style="position:absolute;left:3006134;top:1259619;width:162382;height:96473;visibility:visible;mso-wrap-style:square;v-text-anchor:top" o:gfxdata="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" filled="f" stroked="f">
+                  <v:textbox inset="0,0,0,0">
+                    <w:txbxContent>
+                      <w:p>
+                        <w:pPr>
+                          <w:spacing w:after="160" w:line="259" w:lineRule="auto"/>
                           <w:ind w:left="0" w:firstLine="0"/>
                         </w:pPr>
                         <w:r>
                           <w:rPr>
-                            <w:color w:val="5b9bd5"/>
+                            <w:color w:val="5B9BD5"/>
                             <w:sz w:val="11"/>
                           </w:rPr>
-                          <w:t xml:space="preserve">Play</w:t>
+                          <w:t>Play</w:t>
                         </w:r>
                       </w:p>
                     </w:txbxContent>
                   </v:textbox>
                 </v:rect>
-                <v:shape id="Shape 55" style="position:absolute;width:12920;height:0;left:205;top:13421;" coordsize="1292010,0" path="m0,0l1292010,0">
-                  <v:stroke weight="0.284438pt" endcap="flat" dashstyle="2 1" joinstyle="miter" miterlimit="2" on="true" color="#5692c9"/>
-                  <v:fill on="false" color="#000000" opacity="0"/>
+                <v:polyline id="Shape 79" o:spid="_x0000_s1055" style="position:absolute;visibility:visible;mso-wrap-style:square;v-text-anchor:top" points="2942974,1342203,4234981,1342203" coordsize="1292007,0" o:gfxdata="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" filled="f" strokecolor="#5692c9" strokeweight="3612emu">
+                  <v:stroke miterlimit="1" joinstyle="miter"/>
+                  <v:path arrowok="t" textboxrect="0,0,1292007,0"/>
+                </v:polyline>
+                <v:polyline id="Shape 10566" o:spid="_x0000_s1056" style="position:absolute;visibility:visible;mso-wrap-style:square;v-text-anchor:top" points="4371358,1224758,5704386,1224758,5704386,1459620,4371358,1459620,4371358,1224758" coordsize="1333028,234862" o:gfxdata="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" fillcolor="#f2f2f2" stroked="f" strokeweight="0">
+                  <v:stroke endcap="round"/>
+                  <v:path arrowok="t" textboxrect="0,0,1333028,234862"/>
+                </v:polyline>
+                <v:shape id="Shape 86" o:spid="_x0000_s1057" style="position:absolute;left:4371358;top:1224758;width:1333028;height:234862;visibility:visible;mso-wrap-style:square;v-text-anchor:top" coordsize="1333028,234862" o:gfxdata="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" path="m0,234862l1333028,234862,1333028,,,,,234862xe" filled="f" strokecolor="white" strokeweight="3612emu">
+                  <v:stroke endcap="round"/>
+                  <v:path arrowok="t" textboxrect="0,0,1333028,234862"/>
                 </v:shape>
-                <v:shape id="Shape 10572" style="position:absolute;width:13330;height:2348;left:14530;top:12247;" coordsize="1333029,234861" path="m0,0l1333029,0l1333029,234861l0,234861l0,0">
-                  <v:stroke weight="0pt" endcap="round" joinstyle="round" on="false" color="#000000" opacity="0"/>
-                  <v:fill on="true" color="#f2f2f2"/>
+                <v:polyline id="Shape 10567" o:spid="_x0000_s1058" style="position:absolute;visibility:visible;mso-wrap-style:square;v-text-anchor:top" points="4371358,997872,5704386,997872,5704386,1224757,4371358,1224757,4371358,997872" coordsize="1333028,226885" o:gfxdata="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" fillcolor="#5b9bd5" stroked="f" strokeweight="0">
+                  <v:stroke endcap="round"/>
+                  <v:path arrowok="t" textboxrect="0,0,1333028,226885"/>
+                </v:polyline>
+                <v:shape id="Shape 88" o:spid="_x0000_s1059" style="position:absolute;left:4371358;top:997872;width:1333028;height:226885;visibility:visible;mso-wrap-style:square;v-text-anchor:top" coordsize="1333028,226885" o:gfxdata="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" path="m0,226885l1333028,226885,1333028,,,,,226885xe" filled="f" strokecolor="white" strokeweight="3612emu">
+                  <v:stroke endcap="round"/>
+                  <v:path arrowok="t" textboxrect="0,0,1333028,226885"/>
                 </v:shape>
-                <v:shape id="Shape 62" style="position:absolute;width:13330;height:2348;left:14530;top:12247;" coordsize="1333029,234861" path="m0,234861l1333029,234861l1333029,0l0,0x">
-                  <v:stroke weight="0.284438pt" endcap="round" joinstyle="round" on="true" color="#ffffff"/>
-                  <v:fill on="false" color="#000000" opacity="0"/>
-                </v:shape>
-                <v:shape id="Shape 10573" style="position:absolute;width:13330;height:2268;left:14530;top:9978;" coordsize="1333029,226886" path="m0,0l1333029,0l1333029,226886l0,226886l0,0">
-                  <v:stroke weight="0pt" endcap="round" joinstyle="round" on="false" color="#000000" opacity="0"/>
-                  <v:fill on="true" color="#5b9bd5"/>
-                </v:shape>
-                <v:shape id="Shape 64" style="position:absolute;width:13330;height:2268;left:14530;top:9978;" coordsize="1333029,226886" path="m0,226886l1333029,226886l1333029,0l0,0x">
-                  <v:stroke weight="0.284438pt" endcap="round" joinstyle="round" on="true" color="#ffffff"/>
-                  <v:fill on="false" color="#000000" opacity="0"/>
-                </v:shape>
-                <v:rect id="Rectangle 65" style="position:absolute;width:8038;height:1176;left:14826;top:10744;" filled="f" stroked="f">
+                <v:rect id="Rectangle 89" o:spid="_x0000_s1060" style="position:absolute;left:4402613;top:1074484;width:1122057;height:117680;visibility:visible;mso-wrap-style:square;v-text-anchor:top" o:gfxdata="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" filled="f" stroked="f">
                   <v:textbox inset="0,0,0,0">
                     <w:txbxContent>
                       <w:p>
                         <w:pPr>
-                          <w:spacing w:before="0" w:after="160" w:line="259" w:lineRule="auto"/>
+                          <w:spacing w:after="160" w:line="259" w:lineRule="auto"/>
+                          <w:ind w:left="0" w:firstLine="0"/>
+                        </w:pPr>
+                        <w:proofErr w:type="spellStart"/>
+                        <w:r>
+                          <w:rPr>
+                            <w:color w:val="FFFFFF"/>
+                            <w:sz w:val="14"/>
+                          </w:rPr>
+                          <w:t>BinarySearchParticipant</w:t>
+                        </w:r>
+                        <w:proofErr w:type="spellEnd"/>
+                      </w:p>
+                    </w:txbxContent>
+                  </v:textbox>
+                </v:rect>
+                <v:rect id="Rectangle 90" o:spid="_x0000_s1061" style="position:absolute;left:4455717;top:1259619;width:162761;height:96473;visibility:visible;mso-wrap-style:square;v-text-anchor:top" o:gfxdata="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" filled="f" stroked="f">
+                  <v:textbox inset="0,0,0,0">
+                    <w:txbxContent>
+                      <w:p>
+                        <w:pPr>
+                          <w:spacing w:after="160" w:line="259" w:lineRule="auto"/>
                           <w:ind w:left="0" w:firstLine="0"/>
                         </w:pPr>
                         <w:r>
                           <w:rPr>
-                            <w:color w:val="ffffff"/>
-                            <w:sz w:val="14"/>
+                            <w:color w:val="5B9BD5"/>
+                            <w:sz w:val="11"/>
                           </w:rPr>
-                          <w:t xml:space="preserve">LinearParticipant</w:t>
+                          <w:t>Play</w:t>
                         </w:r>
                       </w:p>
                     </w:txbxContent>
                   </v:textbox>
                 </v:rect>
-                <v:rect id="Rectangle 66" style="position:absolute;width:1623;height:964;left:15359;top:12596;" filled="f" stroked="f">
+                <v:polyline id="Shape 91" o:spid="_x0000_s1062" style="position:absolute;visibility:visible;mso-wrap-style:square;v-text-anchor:top" points="4391833,1342203,5683912,1342203" coordsize="1292079,0" o:gfxdata="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" filled="f" strokecolor="#5692c9" strokeweight="3612emu">
+                  <v:stroke miterlimit="1" joinstyle="miter"/>
+                  <v:path arrowok="t" textboxrect="0,0,1292079,0"/>
+                </v:polyline>
+                <v:polyline id="Shape 92" o:spid="_x0000_s1063" style="position:absolute;visibility:visible;mso-wrap-style:square;v-text-anchor:top" points="666522,997865,666522,776789,2809635,776789,2809635,613842" coordsize="2143113,384023" o:gfxdata="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" filled="f" strokecolor="#5692c9" strokeweight="3612emu">
+                  <v:stroke endcap="round"/>
+                  <v:path arrowok="t" textboxrect="0,0,2143113,384023"/>
+                </v:polyline>
+                <v:shape id="Shape 93" o:spid="_x0000_s1064" style="position:absolute;left:2787785;top:548386;width:43698;height:65456;visibility:visible;mso-wrap-style:square;v-text-anchor:top" coordsize="43698,65456" o:gfxdata="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" path="m43698,65456l21849,,,65456,43698,65456xe" filled="f" strokecolor="#5692c9" strokeweight="3612emu">
+                  <v:stroke endcap="round"/>
+                  <v:path arrowok="t" textboxrect="0,0,43698,65456"/>
+                </v:shape>
+                <v:polyline id="Shape 94" o:spid="_x0000_s1065" style="position:absolute;visibility:visible;mso-wrap-style:square;v-text-anchor:top" points="666522,997865,666522,776789,2809635,776789,2809635,613842" coordsize="2143113,384023" o:gfxdata="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" filled="f" strokecolor="#5692c9" strokeweight="3612emu">
+                  <v:stroke endcap="round"/>
+                  <v:path arrowok="t" textboxrect="0,0,2143113,384023"/>
+                </v:polyline>
+                <v:shape id="Shape 95" o:spid="_x0000_s1066" style="position:absolute;left:2787785;top:548386;width:43698;height:65456;visibility:visible;mso-wrap-style:square;v-text-anchor:top" coordsize="43698,65456" o:gfxdata="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" path="m43698,65456l21849,,,65456,43698,65456xe" filled="f" strokecolor="#5692c9" strokeweight="3612emu">
+                  <v:stroke endcap="round"/>
+                  <v:path arrowok="t" textboxrect="0,0,43698,65456"/>
+                </v:shape>
+                <v:polyline id="Shape 96" o:spid="_x0000_s1067" style="position:absolute;visibility:visible;mso-wrap-style:square;v-text-anchor:top" points="3588976,997880,3588976,769723,2809634,769723,2809634,613842" coordsize="779342,384038" o:gfxdata="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" filled="f" strokecolor="#5692c9" strokeweight="3612emu">
+                  <v:stroke endcap="round"/>
+                  <v:path arrowok="t" textboxrect="0,0,779342,384038"/>
+                </v:polyline>
+                <v:shape id="Shape 97" o:spid="_x0000_s1068" style="position:absolute;left:2787785;top:548386;width:43698;height:65456;visibility:visible;mso-wrap-style:square;v-text-anchor:top" coordsize="43698,65456" o:gfxdata="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" path="m43698,65456l21849,,,65456,43698,65456xe" filled="f" strokecolor="#5692c9" strokeweight="3612emu">
+                  <v:stroke endcap="round"/>
+                  <v:path arrowok="t" textboxrect="0,0,43698,65456"/>
+                </v:shape>
+                <v:polyline id="Shape 98" o:spid="_x0000_s1069" style="position:absolute;visibility:visible;mso-wrap-style:square;v-text-anchor:top" points="3588976,997880,3588976,769723,2809634,769723,2809634,613842" coordsize="779342,384038" o:gfxdata="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" filled="f" strokecolor="#5692c9" strokeweight="3612emu">
+                  <v:stroke endcap="round"/>
+                  <v:path arrowok="t" textboxrect="0,0,779342,384038"/>
+                </v:polyline>
+                <v:shape id="Shape 99" o:spid="_x0000_s1070" style="position:absolute;left:2787785;top:548386;width:43698;height:65456;visibility:visible;mso-wrap-style:square;v-text-anchor:top" coordsize="43698,65456" o:gfxdata="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" path="m43698,65456l21849,,,65456,43698,65456xe" filled="f" strokecolor="#5692c9" strokeweight="3612emu">
+                  <v:stroke endcap="round"/>
+                  <v:path arrowok="t" textboxrect="0,0,43698,65456"/>
+                </v:shape>
+                <v:polyline id="Shape 100" o:spid="_x0000_s1071" style="position:absolute;visibility:visible;mso-wrap-style:square;v-text-anchor:top" points="2119570,997865,2119570,776789,2809634,776789,2809634,613842" coordsize="690064,384023" o:gfxdata="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" filled="f" strokecolor="#5692c9" strokeweight="3612emu">
+                  <v:stroke endcap="round"/>
+                  <v:path arrowok="t" textboxrect="0,0,690064,384023"/>
+                </v:polyline>
+                <v:shape id="Shape 101" o:spid="_x0000_s1072" style="position:absolute;left:2787785;top:548386;width:43698;height:65456;visibility:visible;mso-wrap-style:square;v-text-anchor:top" coordsize="43698,65456" o:gfxdata="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" path="m43698,65456l21849,,,65456,43698,65456xe" filled="f" strokecolor="#5692c9" strokeweight="3612emu">
+                  <v:stroke endcap="round"/>
+                  <v:path arrowok="t" textboxrect="0,0,43698,65456"/>
+                </v:shape>
+                <v:polyline id="Shape 102" o:spid="_x0000_s1073" style="position:absolute;visibility:visible;mso-wrap-style:square;v-text-anchor:top" points="2119570,997865,2119570,776789,2809634,776789,2809634,613842" coordsize="690064,384023" o:gfxdata="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" filled="f" strokecolor="#5692c9" strokeweight="3612emu">
+                  <v:stroke endcap="round"/>
+                  <v:path arrowok="t" textboxrect="0,0,690064,384023"/>
+                </v:polyline>
+                <v:shape id="Shape 103" o:spid="_x0000_s1074" style="position:absolute;left:2787785;top:548386;width:43698;height:65456;visibility:visible;mso-wrap-style:square;v-text-anchor:top" coordsize="43698,65456" o:gfxdata="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" path="m43698,65456l21849,,,65456,43698,65456xe" filled="f" strokecolor="#5692c9" strokeweight="3612emu">
+                  <v:stroke endcap="round"/>
+                  <v:path arrowok="t" textboxrect="0,0,43698,65456"/>
+                </v:shape>
+                <v:polyline id="Shape 104" o:spid="_x0000_s1075" style="position:absolute;visibility:visible;mso-wrap-style:square;v-text-anchor:top" points="5037909,997880,5037909,769723,2809634,769723,2809634,630965" coordsize="2228275,366915" o:gfxdata="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" filled="f" strokecolor="#5692c9" strokeweight="3612emu">
+                  <v:stroke endcap="round"/>
+                  <v:path arrowok="t" textboxrect="0,0,2228275,366915"/>
+                </v:polyline>
+                <v:shape id="Shape 105" o:spid="_x0000_s1076" style="position:absolute;left:2787785;top:565509;width:43698;height:65456;visibility:visible;mso-wrap-style:square;v-text-anchor:top" coordsize="43698,65456" o:gfxdata="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" path="m43698,65456l21849,,,65456,43698,65456xe" filled="f" strokecolor="#5692c9" strokeweight="3612emu">
+                  <v:stroke endcap="round"/>
+                  <v:path arrowok="t" textboxrect="0,0,43698,65456"/>
+                </v:shape>
+                <v:polyline id="Shape 106" o:spid="_x0000_s1077" style="position:absolute;visibility:visible;mso-wrap-style:square;v-text-anchor:top" points="5037909,997880,5037909,769723,2809634,769723,2809634,630965" coordsize="2228275,366915" o:gfxdata="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" filled="f" strokecolor="#5692c9" strokeweight="3612emu">
+                  <v:stroke endcap="round"/>
+                  <v:path arrowok="t" textboxrect="0,0,2228275,366915"/>
+                </v:polyline>
+                <v:shape id="Shape 107" o:spid="_x0000_s1078" style="position:absolute;left:2787785;top:565509;width:43698;height:65456;visibility:visible;mso-wrap-style:square;v-text-anchor:top" coordsize="43698,65456" o:gfxdata="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" path="m43698,65456l21849,,,65456,43698,65456xe" filled="f" strokecolor="#5692c9" strokeweight="3612emu">
+                  <v:stroke endcap="round"/>
+                  <v:path arrowok="t" textboxrect="0,0,43698,65456"/>
+                </v:shape>
+                <v:rect id="Rectangle 108" o:spid="_x0000_s1079" style="position:absolute;left:5714705;top:1361800;width:42144;height:189937;visibility:visible;mso-wrap-style:square;v-text-anchor:top" o:gfxdata="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" filled="f" stroked="f">
                   <v:textbox inset="0,0,0,0">
                     <w:txbxContent>
                       <w:p>
                         <w:pPr>
-                          <w:spacing w:before="0" w:after="160" w:line="259" w:lineRule="auto"/>
+                          <w:spacing w:after="160" w:line="259" w:lineRule="auto"/>
                           <w:ind w:left="0" w:firstLine="0"/>
                         </w:pPr>
                         <w:r>
-                          <w:rPr>
-                            <w:color w:val="5b9bd5"/>
-                            <w:sz w:val="11"/>
-                          </w:rPr>
-                          <w:t xml:space="preserve">Play</w:t>
-                        </w:r>
-                      </w:p>
-                    </w:txbxContent>
-                  </v:textbox>
-                </v:rect>
-                <v:shape id="Shape 67" style="position:absolute;width:12920;height:0;left:14734;top:13421;" coordsize="1292079,0" path="m0,0l1292079,0">
-                  <v:stroke weight="0.284438pt" endcap="flat" dashstyle="2 1" joinstyle="miter" miterlimit="2" on="true" color="#5692c9"/>
-                  <v:fill on="false" color="#000000" opacity="0"/>
-                </v:shape>
-                <v:shape id="Shape 10574" style="position:absolute;width:13330;height:2348;left:29224;top:12247;" coordsize="1333029,234862" path="m0,0l1333029,0l1333029,234862l0,234862l0,0">
-                  <v:stroke weight="0pt" endcap="round" joinstyle="round" on="false" color="#000000" opacity="0"/>
-                  <v:fill on="true" color="#f2f2f2"/>
-                </v:shape>
-                <v:shape id="Shape 74" style="position:absolute;width:13330;height:2348;left:29224;top:12247;" coordsize="1333029,234862" path="m0,234862l1333029,234862l1333029,0l0,0x">
-                  <v:stroke weight="0.284438pt" endcap="round" joinstyle="round" on="true" color="#ffffff"/>
-                  <v:fill on="false" color="#000000" opacity="0"/>
-                </v:shape>
-                <v:shape id="Shape 10575" style="position:absolute;width:13330;height:2268;left:29224;top:9978;" coordsize="1333029,226885" path="m0,0l1333029,0l1333029,226885l0,226885l0,0">
-                  <v:stroke weight="0pt" endcap="round" joinstyle="round" on="false" color="#000000" opacity="0"/>
-                  <v:fill on="true" color="#5b9bd5"/>
-                </v:shape>
-                <v:shape id="Shape 76" style="position:absolute;width:13330;height:2268;left:29224;top:9978;" coordsize="1333029,226885" path="m0,226885l1333029,226885l1333029,0l0,0x">
-                  <v:stroke weight="0.284438pt" endcap="round" joinstyle="round" on="true" color="#ffffff"/>
-                  <v:fill on="false" color="#000000" opacity="0"/>
-                </v:shape>
-                <v:rect id="Rectangle 77" style="position:absolute;width:11844;height:1176;left:29528;top:10744;" filled="f" stroked="f">
-                  <v:textbox inset="0,0,0,0">
-                    <w:txbxContent>
-                      <w:p>
-                        <w:pPr>
-                          <w:spacing w:before="0" w:after="160" w:line="259" w:lineRule="auto"/>
-                          <w:ind w:left="0" w:firstLine="0"/>
-                        </w:pPr>
-                        <w:r>
-                          <w:rPr>
-                            <w:color w:val="ffffff"/>
-                            <w:sz w:val="14"/>
-                          </w:rPr>
-                          <w:t xml:space="preserve">SmartRandomParticipant</w:t>
-                        </w:r>
-                      </w:p>
-                    </w:txbxContent>
-                  </v:textbox>
-                </v:rect>
-                <v:rect id="Rectangle 78" style="position:absolute;width:1623;height:964;left:30061;top:12596;" filled="f" stroked="f">
-                  <v:textbox inset="0,0,0,0">
-                    <w:txbxContent>
-                      <w:p>
-                        <w:pPr>
-                          <w:spacing w:before="0" w:after="160" w:line="259" w:lineRule="auto"/>
-                          <w:ind w:left="0" w:firstLine="0"/>
-                        </w:pPr>
-                        <w:r>
-                          <w:rPr>
-                            <w:color w:val="5b9bd5"/>
-                            <w:sz w:val="11"/>
-                          </w:rPr>
-                          <w:t xml:space="preserve">Play</w:t>
-                        </w:r>
-                      </w:p>
-                    </w:txbxContent>
-                  </v:textbox>
-                </v:rect>
-                <v:shape id="Shape 79" style="position:absolute;width:12920;height:0;left:29429;top:13422;" coordsize="1292007,0" path="m0,0l1292007,0">
-                  <v:stroke weight="0.284438pt" endcap="flat" dashstyle="2 1" joinstyle="miter" miterlimit="2" on="true" color="#5692c9"/>
-                  <v:fill on="false" color="#000000" opacity="0"/>
-                </v:shape>
-                <v:shape id="Shape 10576" style="position:absolute;width:13330;height:2348;left:43713;top:12247;" coordsize="1333028,234862" path="m0,0l1333028,0l1333028,234862l0,234862l0,0">
-                  <v:stroke weight="0pt" endcap="round" joinstyle="round" on="false" color="#000000" opacity="0"/>
-                  <v:fill on="true" color="#f2f2f2"/>
-                </v:shape>
-                <v:shape id="Shape 86" style="position:absolute;width:13330;height:2348;left:43713;top:12247;" coordsize="1333028,234862" path="m0,234862l1333028,234862l1333028,0l0,0x">
-                  <v:stroke weight="0.284438pt" endcap="round" joinstyle="round" on="true" color="#ffffff"/>
-                  <v:fill on="false" color="#000000" opacity="0"/>
-                </v:shape>
-                <v:shape id="Shape 10577" style="position:absolute;width:13330;height:2268;left:43713;top:9978;" coordsize="1333028,226885" path="m0,0l1333028,0l1333028,226885l0,226885l0,0">
-                  <v:stroke weight="0pt" endcap="round" joinstyle="round" on="false" color="#000000" opacity="0"/>
-                  <v:fill on="true" color="#5b9bd5"/>
-                </v:shape>
-                <v:shape id="Shape 88" style="position:absolute;width:13330;height:2268;left:43713;top:9978;" coordsize="1333028,226885" path="m0,226885l1333028,226885l1333028,0l0,0x">
-                  <v:stroke weight="0.284438pt" endcap="round" joinstyle="round" on="true" color="#ffffff"/>
-                  <v:fill on="false" color="#000000" opacity="0"/>
-                </v:shape>
-                <v:rect id="Rectangle 89" style="position:absolute;width:11220;height:1176;left:44026;top:10744;" filled="f" stroked="f">
-                  <v:textbox inset="0,0,0,0">
-                    <w:txbxContent>
-                      <w:p>
-                        <w:pPr>
-                          <w:spacing w:before="0" w:after="160" w:line="259" w:lineRule="auto"/>
-                          <w:ind w:left="0" w:firstLine="0"/>
-                        </w:pPr>
-                        <w:r>
-                          <w:rPr>
-                            <w:color w:val="ffffff"/>
-                            <w:sz w:val="14"/>
-                          </w:rPr>
-                          <w:t xml:space="preserve">BinarySearchParticipant</w:t>
-                        </w:r>
-                      </w:p>
-                    </w:txbxContent>
-                  </v:textbox>
-                </v:rect>
-                <v:rect id="Rectangle 90" style="position:absolute;width:1627;height:964;left:44557;top:12596;" filled="f" stroked="f">
-                  <v:textbox inset="0,0,0,0">
-                    <w:txbxContent>
-                      <w:p>
-                        <w:pPr>
-                          <w:spacing w:before="0" w:after="160" w:line="259" w:lineRule="auto"/>
-                          <w:ind w:left="0" w:firstLine="0"/>
-                        </w:pPr>
-                        <w:r>
-                          <w:rPr>
-                            <w:color w:val="5b9bd5"/>
-                            <w:sz w:val="11"/>
-                          </w:rPr>
-                          <w:t xml:space="preserve">Play</w:t>
-                        </w:r>
-                      </w:p>
-                    </w:txbxContent>
-                  </v:textbox>
-                </v:rect>
-                <v:shape id="Shape 91" style="position:absolute;width:12920;height:0;left:43918;top:13422;" coordsize="1292079,0" path="m0,0l1292079,0">
-                  <v:stroke weight="0.284438pt" endcap="flat" dashstyle="2 1" joinstyle="miter" miterlimit="2" on="true" color="#5692c9"/>
-                  <v:fill on="false" color="#000000" opacity="0"/>
-                </v:shape>
-                <v:shape id="Shape 92" style="position:absolute;width:21431;height:3840;left:6665;top:6138;" coordsize="2143113,384023" path="m0,384023l0,162947l2143113,162947l2143113,0">
-                  <v:stroke weight="0.284438pt" endcap="round" joinstyle="round" on="true" color="#5692c9"/>
-                  <v:fill on="false" color="#000000" opacity="0"/>
-                </v:shape>
-                <v:shape id="Shape 93" style="position:absolute;width:436;height:654;left:27877;top:5483;" coordsize="43698,65456" path="m43698,65456l21849,0l0,65456l43698,65456x">
-                  <v:stroke weight="0.284438pt" endcap="round" joinstyle="round" on="true" color="#5692c9"/>
-                  <v:fill on="false" color="#000000" opacity="0"/>
-                </v:shape>
-                <v:shape id="Shape 94" style="position:absolute;width:21431;height:3840;left:6665;top:6138;" coordsize="2143113,384023" path="m0,384023l0,162947l2143113,162947l2143113,0">
-                  <v:stroke weight="0.284438pt" endcap="round" joinstyle="round" on="true" color="#5692c9"/>
-                  <v:fill on="false" color="#000000" opacity="0"/>
-                </v:shape>
-                <v:shape id="Shape 95" style="position:absolute;width:436;height:654;left:27877;top:5483;" coordsize="43698,65456" path="m43698,65456l21849,0l0,65456l43698,65456x">
-                  <v:stroke weight="0.284438pt" endcap="round" joinstyle="round" on="true" color="#5692c9"/>
-                  <v:fill on="false" color="#000000" opacity="0"/>
-                </v:shape>
-                <v:shape id="Shape 96" style="position:absolute;width:7793;height:3840;left:28096;top:6138;" coordsize="779342,384038" path="m779342,384038l779342,155881l0,155881l0,0">
-                  <v:stroke weight="0.284438pt" endcap="round" joinstyle="round" on="true" color="#5692c9"/>
-                  <v:fill on="false" color="#000000" opacity="0"/>
-                </v:shape>
-                <v:shape id="Shape 97" style="position:absolute;width:436;height:654;left:27877;top:5483;" coordsize="43698,65456" path="m43698,65456l21849,0l0,65456l43698,65456x">
-                  <v:stroke weight="0.284438pt" endcap="round" joinstyle="round" on="true" color="#5692c9"/>
-                  <v:fill on="false" color="#000000" opacity="0"/>
-                </v:shape>
-                <v:shape id="Shape 98" style="position:absolute;width:7793;height:3840;left:28096;top:6138;" coordsize="779342,384038" path="m779342,384038l779342,155881l0,155881l0,0">
-                  <v:stroke weight="0.284438pt" endcap="round" joinstyle="round" on="true" color="#5692c9"/>
-                  <v:fill on="false" color="#000000" opacity="0"/>
-                </v:shape>
-                <v:shape id="Shape 99" style="position:absolute;width:436;height:654;left:27877;top:5483;" coordsize="43698,65456" path="m43698,65456l21849,0l0,65456l43698,65456x">
-                  <v:stroke weight="0.284438pt" endcap="round" joinstyle="round" on="true" color="#5692c9"/>
-                  <v:fill on="false" color="#000000" opacity="0"/>
-                </v:shape>
-                <v:shape id="Shape 100" style="position:absolute;width:6900;height:3840;left:21195;top:6138;" coordsize="690064,384023" path="m0,384023l0,162947l690064,162947l690064,0">
-                  <v:stroke weight="0.284438pt" endcap="round" joinstyle="round" on="true" color="#5692c9"/>
-                  <v:fill on="false" color="#000000" opacity="0"/>
-                </v:shape>
-                <v:shape id="Shape 101" style="position:absolute;width:436;height:654;left:27877;top:5483;" coordsize="43698,65456" path="m43698,65456l21849,0l0,65456l43698,65456x">
-                  <v:stroke weight="0.284438pt" endcap="round" joinstyle="round" on="true" color="#5692c9"/>
-                  <v:fill on="false" color="#000000" opacity="0"/>
-                </v:shape>
-                <v:shape id="Shape 102" style="position:absolute;width:6900;height:3840;left:21195;top:6138;" coordsize="690064,384023" path="m0,384023l0,162947l690064,162947l690064,0">
-                  <v:stroke weight="0.284438pt" endcap="round" joinstyle="round" on="true" color="#5692c9"/>
-                  <v:fill on="false" color="#000000" opacity="0"/>
-                </v:shape>
-                <v:shape id="Shape 103" style="position:absolute;width:436;height:654;left:27877;top:5483;" coordsize="43698,65456" path="m43698,65456l21849,0l0,65456l43698,65456x">
-                  <v:stroke weight="0.284438pt" endcap="round" joinstyle="round" on="true" color="#5692c9"/>
-                  <v:fill on="false" color="#000000" opacity="0"/>
-                </v:shape>
-                <v:shape id="Shape 104" style="position:absolute;width:22282;height:3669;left:28096;top:6309;" coordsize="2228275,366915" path="m2228275,366915l2228275,138758l0,138758l0,0">
-                  <v:stroke weight="0.284438pt" endcap="round" joinstyle="round" on="true" color="#5692c9"/>
-                  <v:fill on="false" color="#000000" opacity="0"/>
-                </v:shape>
-                <v:shape id="Shape 105" style="position:absolute;width:436;height:654;left:27877;top:5655;" coordsize="43698,65456" path="m43698,65456l21849,0l0,65456l43698,65456x">
-                  <v:stroke weight="0.284438pt" endcap="round" joinstyle="round" on="true" color="#5692c9"/>
-                  <v:fill on="false" color="#000000" opacity="0"/>
-                </v:shape>
-                <v:shape id="Shape 106" style="position:absolute;width:22282;height:3669;left:28096;top:6309;" coordsize="2228275,366915" path="m2228275,366915l2228275,138758l0,138758l0,0">
-                  <v:stroke weight="0.284438pt" endcap="round" joinstyle="round" on="true" color="#5692c9"/>
-                  <v:fill on="false" color="#000000" opacity="0"/>
-                </v:shape>
-                <v:shape id="Shape 107" style="position:absolute;width:436;height:654;left:27877;top:5655;" coordsize="43698,65456" path="m43698,65456l21849,0l0,65456l43698,65456x">
-                  <v:stroke weight="0.284438pt" endcap="round" joinstyle="round" on="true" color="#5692c9"/>
-                  <v:fill on="false" color="#000000" opacity="0"/>
-                </v:shape>
-                <v:rect id="Rectangle 108" style="position:absolute;width:421;height:1899;left:57147;top:13618;" filled="f" stroked="f">
-                  <v:textbox inset="0,0,0,0">
-                    <w:txbxContent>
-                      <w:p>
-                        <w:pPr>
-                          <w:spacing w:before="0" w:after="160" w:line="259" w:lineRule="auto"/>
-                          <w:ind w:left="0" w:firstLine="0"/>
-                        </w:pPr>
-                        <w:r>
-                          <w:rPr/>
                           <w:t xml:space="preserve"> </w:t>
                         </w:r>
                       </w:p>
                     </w:txbxContent>
                   </v:textbox>
                 </v:rect>
-                <v:rect id="Rectangle 109" style="position:absolute;width:421;height:1899;left:57467;top:13618;" filled="f" stroked="f">
+                <v:rect id="Rectangle 109" o:spid="_x0000_s1080" style="position:absolute;left:5746709;top:1361800;width:42144;height:189937;visibility:visible;mso-wrap-style:square;v-text-anchor:top" o:gfxdata="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" filled="f" stroked="f">
                   <v:textbox inset="0,0,0,0">
                     <w:txbxContent>
                       <w:p>
                         <w:pPr>
-                          <w:spacing w:before="0" w:after="160" w:line="259" w:lineRule="auto"/>
+                          <w:spacing w:after="160" w:line="259" w:lineRule="auto"/>
                           <w:ind w:left="0" w:firstLine="0"/>
                         </w:pPr>
                         <w:r>
-                          <w:rPr/>
                           <w:t xml:space="preserve"> </w:t>
                         </w:r>
                       </w:p>
                     </w:txbxContent>
                   </v:textbox>
                 </v:rect>
+                <w10:anchorlock/>
               </v:group>
             </w:pict>
           </mc:Fallback>
@@ -3135,7 +3143,16 @@
         <w:ind w:left="-5"/>
       </w:pPr>
       <w:r>
-        <w:t xml:space="preserve">After completing this I struggled a little trying to think about how to use the Template Method Pattern to reduce the amount of repeated code.  </w:t>
+        <w:t xml:space="preserve">Applying the strategies were logical but following up I </w:t>
+      </w:r>
+      <w:r>
+        <w:t>struggled a little trying to think about how to use the Template Method Pattern to reduce the amount of repeated code</w:t>
+      </w:r>
+      <w:r>
+        <w:t xml:space="preserve"> for each of the strategies</w:t>
+      </w:r>
+      <w:r>
+        <w:t xml:space="preserve">.  </w:t>
       </w:r>
     </w:p>
     <w:p>
@@ -3159,10 +3176,7 @@
       </w:r>
       <w:proofErr w:type="spellEnd"/>
       <w:r>
-        <w:t xml:space="preserve"> and passed the strategy as a par</w:t>
-      </w:r>
-      <w:r>
-        <w:t xml:space="preserve">ameter. The method would then instantiate the appropriate participant class and run that objects play method to run the exercise. This action really simplified the </w:t>
+        <w:t xml:space="preserve"> and passed the strategy as a parameter. The method would then instantiate the appropriate participant class and run that objects play method to run the exercise. This action really simplified the </w:t>
       </w:r>
       <w:proofErr w:type="spellStart"/>
       <w:r>
@@ -3178,13 +3192,10 @@
         <w:ind w:left="-5"/>
       </w:pPr>
       <w:r>
-        <w:t>The work in cleaning up this main clas</w:t>
-      </w:r>
-      <w:r>
-        <w:t xml:space="preserve">s was very similar to the work in the Participant class in that the strategy was passed as a parameter and that common code was compressed into one method that all strategies would call. This would support the requirement of changing strategy at run time. </w:t>
-      </w:r>
-      <w:r>
-        <w:t xml:space="preserve"> </w:t>
+        <w:t>Having done the previous step, t</w:t>
+      </w:r>
+      <w:r>
+        <w:t xml:space="preserve">he work in cleaning up this main class was very similar to the work in the Participant class in that the strategy was passed as a parameter and that common code was compressed into one method that all strategies would call. This would support the requirement of changing strategy at run time. </w:t>
       </w:r>
     </w:p>
     <w:p>
@@ -3193,10 +3204,7 @@
         <w:ind w:left="-5"/>
       </w:pPr>
       <w:r>
-        <w:t>The last piece of work was to refactor the individual strategy implementations to use the Template Method patterns. I struggled a lot with this initially, as the implementations were spread over multiple files making it hard to me to spot stability and i</w:t>
-      </w:r>
-      <w:r>
-        <w:t xml:space="preserve">nstability between them. I identified that the base structure was common </w:t>
+        <w:t xml:space="preserve">The last piece of work was to refactor the individual strategy implementations to use the Template Method patterns. I struggled a lot with this initially, as the implementations were spread over multiple files making it hard to me to spot stability and instability between them. I identified that the base structure was common </w:t>
       </w:r>
     </w:p>
     <w:p>
@@ -3271,10 +3279,7 @@
         <w:ind w:left="-5"/>
       </w:pPr>
       <w:r>
-        <w:t>This new structure looked as f</w:t>
-      </w:r>
-      <w:r>
-        <w:t xml:space="preserve">ollows </w:t>
+        <w:t xml:space="preserve">This new structure looked as follows </w:t>
       </w:r>
     </w:p>
     <w:p>
@@ -3285,12 +3290,13 @@
       <w:r>
         <w:rPr>
           <w:noProof/>
+          <w:lang w:val="en-GB" w:eastAsia="en-GB"/>
         </w:rPr>
         <w:lastRenderedPageBreak/>
         <mc:AlternateContent>
           <mc:Choice Requires="wpg">
             <w:drawing>
-              <wp:inline distT="0" distB="0" distL="0" distR="0">
+              <wp:inline distT="0" distB="0" distL="0" distR="0" wp14:anchorId="1B54BCE3" wp14:editId="1CDF1E51">
                 <wp:extent cx="3710069" cy="2866500"/>
                 <wp:effectExtent l="0" t="0" r="0" b="0"/>
                 <wp:docPr id="8834" name="Group 8834"/>
@@ -4664,377 +4670,385 @@
               </wp:inline>
             </w:drawing>
           </mc:Choice>
-          <mc:Fallback xmlns:a="http://schemas.openxmlformats.org/drawingml/2006/main">
+          <mc:Fallback>
             <w:pict>
-              <v:group id="Group 8834" style="width:292.131pt;height:225.709pt;mso-position-horizontal-relative:char;mso-position-vertical-relative:line" coordsize="37100,28665">
-                <v:rect id="Rectangle 172" style="position:absolute;width:421;height:1899;left:36783;top:80;" filled="f" stroked="f">
+              <v:group w14:anchorId="1B54BCE3" id="Group 8834" o:spid="_x0000_s1081" style="width:292.15pt;height:225.7pt;mso-position-horizontal-relative:char;mso-position-vertical-relative:line" coordsize="3710069,2866500" o:gfxdata="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">
+                <v:rect id="Rectangle 172" o:spid="_x0000_s1082" style="position:absolute;left:3678382;top:8070;width:42143;height:189937;visibility:visible;mso-wrap-style:square;v-text-anchor:top" o:gfxdata="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" filled="f" stroked="f">
                   <v:textbox inset="0,0,0,0">
                     <w:txbxContent>
                       <w:p>
                         <w:pPr>
-                          <w:spacing w:before="0" w:after="160" w:line="259" w:lineRule="auto"/>
+                          <w:spacing w:after="160" w:line="259" w:lineRule="auto"/>
                           <w:ind w:left="0" w:firstLine="0"/>
                         </w:pPr>
                         <w:r>
-                          <w:rPr/>
                           <w:t xml:space="preserve"> </w:t>
                         </w:r>
                       </w:p>
                     </w:txbxContent>
                   </v:textbox>
                 </v:rect>
-                <v:rect id="Rectangle 173" style="position:absolute;width:421;height:1899;left:36783;top:2930;" filled="f" stroked="f">
+                <v:rect id="Rectangle 173" o:spid="_x0000_s1083" style="position:absolute;left:3678382;top:293058;width:42143;height:189937;visibility:visible;mso-wrap-style:square;v-text-anchor:top" o:gfxdata="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" filled="f" stroked="f">
                   <v:textbox inset="0,0,0,0">
                     <w:txbxContent>
                       <w:p>
                         <w:pPr>
-                          <w:spacing w:before="0" w:after="160" w:line="259" w:lineRule="auto"/>
+                          <w:spacing w:after="160" w:line="259" w:lineRule="auto"/>
                           <w:ind w:left="0" w:firstLine="0"/>
                         </w:pPr>
                         <w:r>
-                          <w:rPr/>
                           <w:t xml:space="preserve"> </w:t>
                         </w:r>
                       </w:p>
                     </w:txbxContent>
                   </v:textbox>
                 </v:rect>
-                <v:rect id="Rectangle 174" style="position:absolute;width:421;height:1899;left:36783;top:5795;" filled="f" stroked="f">
+                <v:rect id="Rectangle 174" o:spid="_x0000_s1084" style="position:absolute;left:3678382;top:579570;width:42143;height:189937;visibility:visible;mso-wrap-style:square;v-text-anchor:top" o:gfxdata="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" filled="f" stroked="f">
                   <v:textbox inset="0,0,0,0">
                     <w:txbxContent>
                       <w:p>
                         <w:pPr>
-                          <w:spacing w:before="0" w:after="160" w:line="259" w:lineRule="auto"/>
+                          <w:spacing w:after="160" w:line="259" w:lineRule="auto"/>
                           <w:ind w:left="0" w:firstLine="0"/>
                         </w:pPr>
                         <w:r>
-                          <w:rPr/>
                           <w:t xml:space="preserve"> </w:t>
                         </w:r>
                       </w:p>
                     </w:txbxContent>
                   </v:textbox>
                 </v:rect>
-                <v:rect id="Rectangle 175" style="position:absolute;width:421;height:1899;left:36783;top:8645;" filled="f" stroked="f">
+                <v:rect id="Rectangle 175" o:spid="_x0000_s1085" style="position:absolute;left:3678382;top:864558;width:42143;height:189937;visibility:visible;mso-wrap-style:square;v-text-anchor:top" o:gfxdata="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" filled="f" stroked="f">
                   <v:textbox inset="0,0,0,0">
                     <w:txbxContent>
                       <w:p>
                         <w:pPr>
-                          <w:spacing w:before="0" w:after="160" w:line="259" w:lineRule="auto"/>
+                          <w:spacing w:after="160" w:line="259" w:lineRule="auto"/>
                           <w:ind w:left="0" w:firstLine="0"/>
                         </w:pPr>
                         <w:r>
-                          <w:rPr/>
                           <w:t xml:space="preserve"> </w:t>
                         </w:r>
                       </w:p>
                     </w:txbxContent>
                   </v:textbox>
                 </v:rect>
-                <v:rect id="Rectangle 176" style="position:absolute;width:421;height:1899;left:36783;top:11510;" filled="f" stroked="f">
+                <v:rect id="Rectangle 176" o:spid="_x0000_s1086" style="position:absolute;left:3678382;top:1151070;width:42143;height:189937;visibility:visible;mso-wrap-style:square;v-text-anchor:top" o:gfxdata="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" filled="f" stroked="f">
                   <v:textbox inset="0,0,0,0">
                     <w:txbxContent>
                       <w:p>
                         <w:pPr>
-                          <w:spacing w:before="0" w:after="160" w:line="259" w:lineRule="auto"/>
+                          <w:spacing w:after="160" w:line="259" w:lineRule="auto"/>
                           <w:ind w:left="0" w:firstLine="0"/>
                         </w:pPr>
                         <w:r>
-                          <w:rPr/>
                           <w:t xml:space="preserve"> </w:t>
                         </w:r>
                       </w:p>
                     </w:txbxContent>
                   </v:textbox>
                 </v:rect>
-                <v:rect id="Rectangle 177" style="position:absolute;width:421;height:1899;left:36783;top:14360;" filled="f" stroked="f">
+                <v:rect id="Rectangle 177" o:spid="_x0000_s1087" style="position:absolute;left:3678382;top:1436058;width:42143;height:189937;visibility:visible;mso-wrap-style:square;v-text-anchor:top" o:gfxdata="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" filled="f" stroked="f">
                   <v:textbox inset="0,0,0,0">
                     <w:txbxContent>
                       <w:p>
                         <w:pPr>
-                          <w:spacing w:before="0" w:after="160" w:line="259" w:lineRule="auto"/>
+                          <w:spacing w:after="160" w:line="259" w:lineRule="auto"/>
                           <w:ind w:left="0" w:firstLine="0"/>
                         </w:pPr>
                         <w:r>
-                          <w:rPr/>
                           <w:t xml:space="preserve"> </w:t>
                         </w:r>
                       </w:p>
                     </w:txbxContent>
                   </v:textbox>
                 </v:rect>
-                <v:rect id="Rectangle 178" style="position:absolute;width:421;height:1899;left:36783;top:17225;" filled="f" stroked="f">
+                <v:rect id="Rectangle 178" o:spid="_x0000_s1088" style="position:absolute;left:3678382;top:1722570;width:42143;height:189937;visibility:visible;mso-wrap-style:square;v-text-anchor:top" o:gfxdata="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" filled="f" stroked="f">
                   <v:textbox inset="0,0,0,0">
                     <w:txbxContent>
                       <w:p>
                         <w:pPr>
-                          <w:spacing w:before="0" w:after="160" w:line="259" w:lineRule="auto"/>
+                          <w:spacing w:after="160" w:line="259" w:lineRule="auto"/>
                           <w:ind w:left="0" w:firstLine="0"/>
                         </w:pPr>
                         <w:r>
-                          <w:rPr/>
                           <w:t xml:space="preserve"> </w:t>
                         </w:r>
                       </w:p>
                     </w:txbxContent>
                   </v:textbox>
                 </v:rect>
-                <v:rect id="Rectangle 179" style="position:absolute;width:421;height:1899;left:36783;top:20075;" filled="f" stroked="f">
+                <v:rect id="Rectangle 179" o:spid="_x0000_s1089" style="position:absolute;left:3678382;top:2007558;width:42143;height:189937;visibility:visible;mso-wrap-style:square;v-text-anchor:top" o:gfxdata="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" filled="f" stroked="f">
                   <v:textbox inset="0,0,0,0">
                     <w:txbxContent>
                       <w:p>
                         <w:pPr>
-                          <w:spacing w:before="0" w:after="160" w:line="259" w:lineRule="auto"/>
+                          <w:spacing w:after="160" w:line="259" w:lineRule="auto"/>
                           <w:ind w:left="0" w:firstLine="0"/>
                         </w:pPr>
                         <w:r>
-                          <w:rPr/>
                           <w:t xml:space="preserve"> </w:t>
                         </w:r>
                       </w:p>
                     </w:txbxContent>
                   </v:textbox>
                 </v:rect>
-                <v:rect id="Rectangle 180" style="position:absolute;width:421;height:1899;left:36783;top:22929;" filled="f" stroked="f">
+                <v:rect id="Rectangle 180" o:spid="_x0000_s1090" style="position:absolute;left:3678382;top:2292928;width:42143;height:189937;visibility:visible;mso-wrap-style:square;v-text-anchor:top" o:gfxdata="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" filled="f" stroked="f">
                   <v:textbox inset="0,0,0,0">
                     <w:txbxContent>
                       <w:p>
                         <w:pPr>
-                          <w:spacing w:before="0" w:after="160" w:line="259" w:lineRule="auto"/>
+                          <w:spacing w:after="160" w:line="259" w:lineRule="auto"/>
                           <w:ind w:left="0" w:firstLine="0"/>
                         </w:pPr>
                         <w:r>
-                          <w:rPr/>
                           <w:t xml:space="preserve"> </w:t>
                         </w:r>
                       </w:p>
                     </w:txbxContent>
                   </v:textbox>
                 </v:rect>
-                <v:rect id="Rectangle 181" style="position:absolute;width:421;height:1899;left:36783;top:25794;" filled="f" stroked="f">
+                <v:rect id="Rectangle 181" o:spid="_x0000_s1091" style="position:absolute;left:3678382;top:2579440;width:42143;height:189937;visibility:visible;mso-wrap-style:square;v-text-anchor:top" o:gfxdata="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" filled="f" stroked="f">
                   <v:textbox inset="0,0,0,0">
                     <w:txbxContent>
                       <w:p>
                         <w:pPr>
-                          <w:spacing w:before="0" w:after="160" w:line="259" w:lineRule="auto"/>
+                          <w:spacing w:after="160" w:line="259" w:lineRule="auto"/>
                           <w:ind w:left="0" w:firstLine="0"/>
                         </w:pPr>
                         <w:r>
-                          <w:rPr/>
                           <w:t xml:space="preserve"> </w:t>
                         </w:r>
                       </w:p>
                     </w:txbxContent>
                   </v:textbox>
                 </v:rect>
-                <v:shape id="Shape 10582" style="position:absolute;width:23376;height:7166;left:12102;top:3982;" coordsize="2337677,716613" path="m0,0l2337677,0l2337677,716613l0,716613l0,0">
-                  <v:stroke weight="0pt" endcap="round" joinstyle="round" on="false" color="#000000" opacity="0"/>
-                  <v:fill on="true" color="#f2f2f2"/>
+                <v:polyline id="Shape 10578" o:spid="_x0000_s1092" style="position:absolute;visibility:visible;mso-wrap-style:square;v-text-anchor:top" points="1210212,398279,3547889,398279,3547889,1114892,1210212,1114892,1210212,398279" coordsize="2337677,716613" o:gfxdata="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" fillcolor="#f2f2f2" stroked="f" strokeweight="0">
+                  <v:stroke endcap="round"/>
+                  <v:path arrowok="t" textboxrect="0,0,2337677,716613"/>
+                </v:polyline>
+                <v:shape id="Shape 252" o:spid="_x0000_s1093" style="position:absolute;left:1210212;top:398279;width:2337677;height:716613;visibility:visible;mso-wrap-style:square;v-text-anchor:top" coordsize="2337677,716613" o:gfxdata="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" path="m0,716613l2337677,716613,2337677,,,,,716613xe" filled="f" strokecolor="white" strokeweight="6341emu">
+                  <v:stroke endcap="round"/>
+                  <v:path arrowok="t" textboxrect="0,0,2337677,716613"/>
                 </v:shape>
-                <v:shape id="Shape 252" style="position:absolute;width:23376;height:7166;left:12102;top:3982;" coordsize="2337677,716613" path="m0,716613l2337677,716613l2337677,0l0,0x">
-                  <v:stroke weight="0.499277pt" endcap="round" joinstyle="round" on="true" color="#ffffff"/>
-                  <v:fill on="false" color="#000000" opacity="0"/>
+                <v:polyline id="Shape 10579" o:spid="_x0000_s1094" style="position:absolute;visibility:visible;mso-wrap-style:square;v-text-anchor:top" points="1210212,0,3547889,0,3547889,398254,1210212,398254,1210212,0" coordsize="2337677,398254" o:gfxdata="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" fillcolor="#5b9bd5" stroked="f" strokeweight="0">
+                  <v:stroke endcap="round"/>
+                  <v:path arrowok="t" textboxrect="0,0,2337677,398254"/>
+                </v:polyline>
+                <v:shape id="Shape 254" o:spid="_x0000_s1095" style="position:absolute;left:1210212;width:2337677;height:398254;visibility:visible;mso-wrap-style:square;v-text-anchor:top" coordsize="2337677,398254" o:gfxdata="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" path="m0,398254l2337677,398254,2337677,,,,,398254xe" filled="f" strokecolor="white" strokeweight="6341emu">
+                  <v:stroke endcap="round"/>
+                  <v:path arrowok="t" textboxrect="0,0,2337677,398254"/>
                 </v:shape>
-                <v:shape id="Shape 10583" style="position:absolute;width:23376;height:3982;left:12102;top:0;" coordsize="2337677,398254" path="m0,0l2337677,0l2337677,398254l0,398254l0,0">
-                  <v:stroke weight="0pt" endcap="round" joinstyle="round" on="false" color="#000000" opacity="0"/>
-                  <v:fill on="true" color="#5b9bd5"/>
-                </v:shape>
-                <v:shape id="Shape 254" style="position:absolute;width:23376;height:3982;left:12102;top:0;" coordsize="2337677,398254" path="m0,398254l2337677,398254l2337677,0l0,0x">
-                  <v:stroke weight="0.499277pt" endcap="round" joinstyle="round" on="true" color="#ffffff"/>
-                  <v:fill on="false" color="#000000" opacity="0"/>
-                </v:shape>
-                <v:rect id="Rectangle 255" style="position:absolute;width:8481;height:2065;left:12631;top:1309;" filled="f" stroked="f">
+                <v:rect id="Rectangle 255" o:spid="_x0000_s1096" style="position:absolute;left:1263107;top:130952;width:848113;height:206566;visibility:visible;mso-wrap-style:square;v-text-anchor:top" o:gfxdata="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" filled="f" stroked="f">
                   <v:textbox inset="0,0,0,0">
                     <w:txbxContent>
                       <w:p>
                         <w:pPr>
-                          <w:spacing w:before="0" w:after="160" w:line="259" w:lineRule="auto"/>
+                          <w:spacing w:after="160" w:line="259" w:lineRule="auto"/>
+                          <w:ind w:left="0" w:firstLine="0"/>
+                        </w:pPr>
+                        <w:proofErr w:type="spellStart"/>
+                        <w:r>
+                          <w:rPr>
+                            <w:color w:val="FFFFFF"/>
+                            <w:sz w:val="24"/>
+                          </w:rPr>
+                          <w:t>Particpant</w:t>
+                        </w:r>
+                        <w:proofErr w:type="spellEnd"/>
+                      </w:p>
+                    </w:txbxContent>
+                  </v:textbox>
+                </v:rect>
+                <v:rect id="Rectangle 256" o:spid="_x0000_s1097" style="position:absolute;left:1356106;top:455312;width:570071;height:169752;visibility:visible;mso-wrap-style:square;v-text-anchor:top" o:gfxdata="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" filled="f" stroked="f">
+                  <v:textbox inset="0,0,0,0">
+                    <w:txbxContent>
+                      <w:p>
+                        <w:pPr>
+                          <w:spacing w:after="160" w:line="259" w:lineRule="auto"/>
                           <w:ind w:left="0" w:firstLine="0"/>
                         </w:pPr>
                         <w:r>
                           <w:rPr>
-                            <w:color w:val="ffffff"/>
-                            <w:sz w:val="24"/>
+                            <w:color w:val="5B9BD5"/>
+                            <w:sz w:val="20"/>
                           </w:rPr>
-                          <w:t xml:space="preserve">Particpant</w:t>
+                          <w:t>initialise</w:t>
                         </w:r>
                       </w:p>
                     </w:txbxContent>
                   </v:textbox>
                 </v:rect>
-                <v:rect id="Rectangle 256" style="position:absolute;width:5700;height:1697;left:13561;top:4553;" filled="f" stroked="f">
+                <v:rect id="Rectangle 257" o:spid="_x0000_s1098" style="position:absolute;left:1356106;top:607872;width:346478;height:169752;visibility:visible;mso-wrap-style:square;v-text-anchor:top" o:gfxdata="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" filled="f" stroked="f">
                   <v:textbox inset="0,0,0,0">
                     <w:txbxContent>
                       <w:p>
                         <w:pPr>
-                          <w:spacing w:before="0" w:after="160" w:line="259" w:lineRule="auto"/>
+                          <w:spacing w:after="160" w:line="259" w:lineRule="auto"/>
                           <w:ind w:left="0" w:firstLine="0"/>
                         </w:pPr>
                         <w:r>
                           <w:rPr>
-                            <w:color w:val="5b9bd5"/>
+                            <w:color w:val="5B9BD5"/>
                             <w:sz w:val="20"/>
                           </w:rPr>
-                          <w:t xml:space="preserve">initialise</w:t>
+                          <w:t>reset</w:t>
                         </w:r>
                       </w:p>
                     </w:txbxContent>
                   </v:textbox>
                 </v:rect>
-                <v:rect id="Rectangle 257" style="position:absolute;width:3464;height:1697;left:13561;top:6078;" filled="f" stroked="f">
+                <v:rect id="Rectangle 258" o:spid="_x0000_s1099" style="position:absolute;left:1356106;top:760305;width:286119;height:169752;visibility:visible;mso-wrap-style:square;v-text-anchor:top" o:gfxdata="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" filled="f" stroked="f">
                   <v:textbox inset="0,0,0,0">
                     <w:txbxContent>
                       <w:p>
                         <w:pPr>
-                          <w:spacing w:before="0" w:after="160" w:line="259" w:lineRule="auto"/>
+                          <w:spacing w:after="160" w:line="259" w:lineRule="auto"/>
                           <w:ind w:left="0" w:firstLine="0"/>
                         </w:pPr>
                         <w:r>
                           <w:rPr>
-                            <w:color w:val="5b9bd5"/>
+                            <w:color w:val="5B9BD5"/>
                             <w:sz w:val="20"/>
                           </w:rPr>
-                          <w:t xml:space="preserve">reset</w:t>
+                          <w:t>Play</w:t>
                         </w:r>
                       </w:p>
                     </w:txbxContent>
                   </v:textbox>
                 </v:rect>
-                <v:rect id="Rectangle 258" style="position:absolute;width:2861;height:1697;left:13561;top:7603;" filled="f" stroked="f">
+                <v:polyline id="Shape 259" o:spid="_x0000_s1100" style="position:absolute;visibility:visible;mso-wrap-style:square;v-text-anchor:top" points="1246169,908816,3511971,908816" coordsize="2265802,0" o:gfxdata="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" filled="f" strokecolor="#5692c9" strokeweight="6341emu">
+                  <v:stroke miterlimit="1" joinstyle="miter"/>
+                  <v:path arrowok="t" textboxrect="0,0,2265802,0"/>
+                </v:polyline>
+                <v:polyline id="Shape 10580" o:spid="_x0000_s1101" style="position:absolute;visibility:visible;mso-wrap-style:square;v-text-anchor:top" points="0,2149886,2337677,2149886,2337677,2866499,0,2866499,0,2149886" coordsize="2337677,716613" o:gfxdata="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" fillcolor="#f2f2f2" stroked="f" strokeweight="0">
+                  <v:stroke endcap="round"/>
+                  <v:path arrowok="t" textboxrect="0,0,2337677,716613"/>
+                </v:polyline>
+                <v:shape id="Shape 266" o:spid="_x0000_s1102" style="position:absolute;top:2149886;width:2337677;height:716613;visibility:visible;mso-wrap-style:square;v-text-anchor:top" coordsize="2337677,716613" o:gfxdata="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" path="m0,716613l2337677,716613,2337677,,,,,716613xe" filled="f" strokecolor="white" strokeweight="6341emu">
+                  <v:stroke endcap="round"/>
+                  <v:path arrowok="t" textboxrect="0,0,2337677,716613"/>
+                </v:shape>
+                <v:polyline id="Shape 10581" o:spid="_x0000_s1103" style="position:absolute;visibility:visible;mso-wrap-style:square;v-text-anchor:top" points="0,1751637,2337677,1751637,2337677,2149891,0,2149891,0,1751637" coordsize="2337677,398254" o:gfxdata="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" fillcolor="#5b9bd5" stroked="f" strokeweight="0">
+                  <v:stroke endcap="round"/>
+                  <v:path arrowok="t" textboxrect="0,0,2337677,398254"/>
+                </v:polyline>
+                <v:shape id="Shape 268" o:spid="_x0000_s1104" style="position:absolute;top:1751637;width:2337677;height:398254;visibility:visible;mso-wrap-style:square;v-text-anchor:top" coordsize="2337677,398254" o:gfxdata="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" path="m0,398254l2337677,398254,2337677,,,,,398254xe" filled="f" strokecolor="white" strokeweight="6341emu">
+                  <v:stroke endcap="round"/>
+                  <v:path arrowok="t" textboxrect="0,0,2337677,398254"/>
+                </v:shape>
+                <v:rect id="Rectangle 269" o:spid="_x0000_s1105" style="position:absolute;left:50826;top:1885822;width:1407097;height:206566;visibility:visible;mso-wrap-style:square;v-text-anchor:top" o:gfxdata="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" filled="f" stroked="f">
                   <v:textbox inset="0,0,0,0">
                     <w:txbxContent>
                       <w:p>
                         <w:pPr>
-                          <w:spacing w:before="0" w:after="160" w:line="259" w:lineRule="auto"/>
+                          <w:spacing w:after="160" w:line="259" w:lineRule="auto"/>
                           <w:ind w:left="0" w:firstLine="0"/>
                         </w:pPr>
+                        <w:proofErr w:type="spellStart"/>
                         <w:r>
                           <w:rPr>
-                            <w:color w:val="5b9bd5"/>
+                            <w:color w:val="FFFFFF"/>
+                            <w:sz w:val="24"/>
+                          </w:rPr>
+                          <w:t>LinearParticipant</w:t>
+                        </w:r>
+                        <w:proofErr w:type="spellEnd"/>
+                      </w:p>
+                    </w:txbxContent>
+                  </v:textbox>
+                </v:rect>
+                <v:rect id="Rectangle 270" o:spid="_x0000_s1106" style="position:absolute;left:144168;top:2210260;width:864860;height:169750;visibility:visible;mso-wrap-style:square;v-text-anchor:top" o:gfxdata="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" filled="f" stroked="f">
+                  <v:textbox inset="0,0,0,0">
+                    <w:txbxContent>
+                      <w:p>
+                        <w:pPr>
+                          <w:spacing w:after="160" w:line="259" w:lineRule="auto"/>
+                          <w:ind w:left="0" w:firstLine="0"/>
+                        </w:pPr>
+                        <w:proofErr w:type="spellStart"/>
+                        <w:r>
+                          <w:rPr>
+                            <w:color w:val="5B9BD5"/>
                             <w:sz w:val="20"/>
                           </w:rPr>
-                          <w:t xml:space="preserve">Play</w:t>
+                          <w:t>init_attempt</w:t>
+                        </w:r>
+                        <w:proofErr w:type="spellEnd"/>
+                      </w:p>
+                    </w:txbxContent>
+                  </v:textbox>
+                </v:rect>
+                <v:rect id="Rectangle 271" o:spid="_x0000_s1107" style="position:absolute;left:144168;top:2362744;width:777824;height:169751;visibility:visible;mso-wrap-style:square;v-text-anchor:top" o:gfxdata="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" filled="f" stroked="f">
+                  <v:textbox inset="0,0,0,0">
+                    <w:txbxContent>
+                      <w:p>
+                        <w:pPr>
+                          <w:spacing w:after="160" w:line="259" w:lineRule="auto"/>
+                          <w:ind w:left="0" w:firstLine="0"/>
+                        </w:pPr>
+                        <w:proofErr w:type="spellStart"/>
+                        <w:r>
+                          <w:rPr>
+                            <w:color w:val="5B9BD5"/>
+                            <w:sz w:val="20"/>
+                          </w:rPr>
+                          <w:t>is_looping</w:t>
+                        </w:r>
+                        <w:proofErr w:type="spellEnd"/>
+                        <w:r>
+                          <w:rPr>
+                            <w:color w:val="5B9BD5"/>
+                            <w:sz w:val="20"/>
+                          </w:rPr>
+                          <w:t>?</w:t>
                         </w:r>
                       </w:p>
                     </w:txbxContent>
                   </v:textbox>
                 </v:rect>
-                <v:shape id="Shape 259" style="position:absolute;width:22658;height:0;left:12461;top:9088;" coordsize="2265802,0" path="m0,0l2265802,0">
-                  <v:stroke weight="0.499277pt" endcap="flat" dashstyle="2 1" joinstyle="miter" miterlimit="2" on="true" color="#5692c9"/>
-                  <v:fill on="false" color="#000000" opacity="0"/>
-                </v:shape>
-                <v:shape id="Shape 10584" style="position:absolute;width:23376;height:7166;left:0;top:21498;" coordsize="2337677,716613" path="m0,0l2337677,0l2337677,716613l0,716613l0,0">
-                  <v:stroke weight="0pt" endcap="round" joinstyle="round" on="false" color="#000000" opacity="0"/>
-                  <v:fill on="true" color="#f2f2f2"/>
-                </v:shape>
-                <v:shape id="Shape 266" style="position:absolute;width:23376;height:7166;left:0;top:21498;" coordsize="2337677,716613" path="m0,716613l2337677,716613l2337677,0l0,0x">
-                  <v:stroke weight="0.499277pt" endcap="round" joinstyle="round" on="true" color="#ffffff"/>
-                  <v:fill on="false" color="#000000" opacity="0"/>
-                </v:shape>
-                <v:shape id="Shape 10585" style="position:absolute;width:23376;height:3982;left:0;top:17516;" coordsize="2337677,398254" path="m0,0l2337677,0l2337677,398254l0,398254l0,0">
-                  <v:stroke weight="0pt" endcap="round" joinstyle="round" on="false" color="#000000" opacity="0"/>
-                  <v:fill on="true" color="#5b9bd5"/>
-                </v:shape>
-                <v:shape id="Shape 268" style="position:absolute;width:23376;height:3982;left:0;top:17516;" coordsize="2337677,398254" path="m0,398254l2337677,398254l2337677,0l0,0x">
-                  <v:stroke weight="0.499277pt" endcap="round" joinstyle="round" on="true" color="#ffffff"/>
-                  <v:fill on="false" color="#000000" opacity="0"/>
-                </v:shape>
-                <v:rect id="Rectangle 269" style="position:absolute;width:14070;height:2065;left:508;top:18858;" filled="f" stroked="f">
+                <v:rect id="Rectangle 272" o:spid="_x0000_s1108" style="position:absolute;left:144168;top:2515227;width:646436;height:169751;visibility:visible;mso-wrap-style:square;v-text-anchor:top" o:gfxdata="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" filled="f" stroked="f">
                   <v:textbox inset="0,0,0,0">
                     <w:txbxContent>
                       <w:p>
                         <w:pPr>
-                          <w:spacing w:before="0" w:after="160" w:line="259" w:lineRule="auto"/>
+                          <w:spacing w:after="160" w:line="259" w:lineRule="auto"/>
                           <w:ind w:left="0" w:firstLine="0"/>
                         </w:pPr>
+                        <w:proofErr w:type="spellStart"/>
                         <w:r>
                           <w:rPr>
-                            <w:color w:val="ffffff"/>
-                            <w:sz w:val="24"/>
+                            <w:color w:val="5B9BD5"/>
+                            <w:sz w:val="20"/>
                           </w:rPr>
-                          <w:t xml:space="preserve">LinearParticipant</w:t>
+                          <w:t>do_move</w:t>
                         </w:r>
+                        <w:proofErr w:type="spellEnd"/>
                       </w:p>
                     </w:txbxContent>
                   </v:textbox>
                 </v:rect>
-                <v:rect id="Rectangle 270" style="position:absolute;width:8648;height:1697;left:1441;top:22102;" filled="f" stroked="f">
-                  <v:textbox inset="0,0,0,0">
-                    <w:txbxContent>
-                      <w:p>
-                        <w:pPr>
-                          <w:spacing w:before="0" w:after="160" w:line="259" w:lineRule="auto"/>
-                          <w:ind w:left="0" w:firstLine="0"/>
-                        </w:pPr>
-                        <w:r>
-                          <w:rPr>
-                            <w:color w:val="5b9bd5"/>
-                            <w:sz w:val="20"/>
-                          </w:rPr>
-                          <w:t xml:space="preserve">init_attempt</w:t>
-                        </w:r>
-                      </w:p>
-                    </w:txbxContent>
-                  </v:textbox>
-                </v:rect>
-                <v:rect id="Rectangle 271" style="position:absolute;width:7778;height:1697;left:1441;top:23627;" filled="f" stroked="f">
-                  <v:textbox inset="0,0,0,0">
-                    <w:txbxContent>
-                      <w:p>
-                        <w:pPr>
-                          <w:spacing w:before="0" w:after="160" w:line="259" w:lineRule="auto"/>
-                          <w:ind w:left="0" w:firstLine="0"/>
-                        </w:pPr>
-                        <w:r>
-                          <w:rPr>
-                            <w:color w:val="5b9bd5"/>
-                            <w:sz w:val="20"/>
-                          </w:rPr>
-                          <w:t xml:space="preserve">is_looping?</w:t>
-                        </w:r>
-                      </w:p>
-                    </w:txbxContent>
-                  </v:textbox>
-                </v:rect>
-                <v:rect id="Rectangle 272" style="position:absolute;width:6464;height:1697;left:1441;top:25152;" filled="f" stroked="f">
-                  <v:textbox inset="0,0,0,0">
-                    <w:txbxContent>
-                      <w:p>
-                        <w:pPr>
-                          <w:spacing w:before="0" w:after="160" w:line="259" w:lineRule="auto"/>
-                          <w:ind w:left="0" w:firstLine="0"/>
-                        </w:pPr>
-                        <w:r>
-                          <w:rPr>
-                            <w:color w:val="5b9bd5"/>
-                            <w:sz w:val="20"/>
-                          </w:rPr>
-                          <w:t xml:space="preserve">do_move</w:t>
-                        </w:r>
-                      </w:p>
-                    </w:txbxContent>
-                  </v:textbox>
-                </v:rect>
-                <v:shape id="Shape 273" style="position:absolute;width:22657;height:0;left:359;top:26604;" coordsize="2265744,0" path="m0,0l2265744,0">
-                  <v:stroke weight="0.499277pt" endcap="flat" dashstyle="2 1" joinstyle="miter" miterlimit="2" on="true" color="#5692c9"/>
-                  <v:fill on="false" color="#000000" opacity="0"/>
+                <v:polyline id="Shape 273" o:spid="_x0000_s1109" style="position:absolute;visibility:visible;mso-wrap-style:square;v-text-anchor:top" points="35964,2660403,2301708,2660403" coordsize="2265744,0" o:gfxdata="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" filled="f" strokecolor="#5692c9" strokeweight="6341emu">
+                  <v:stroke miterlimit="1" joinstyle="miter"/>
+                  <v:path arrowok="t" textboxrect="0,0,2265744,0"/>
+                </v:polyline>
+                <v:polyline id="Shape 274" o:spid="_x0000_s1110" style="position:absolute;visibility:visible;mso-wrap-style:square;v-text-anchor:top" points="1168851,1751637,1168851,1363579,2379101,1363579,2379101,1229788" coordsize="1210250,521849" o:gfxdata="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" filled="f" strokecolor="#5692c9" strokeweight="6341emu">
+                  <v:stroke endcap="round"/>
+                  <v:path arrowok="t" textboxrect="0,0,1210250,521849"/>
+                </v:polyline>
+                <v:shape id="Shape 275" o:spid="_x0000_s1111" style="position:absolute;left:2340785;top:1114893;width:76633;height:114896;visibility:visible;mso-wrap-style:square;v-text-anchor:top" coordsize="76633,114896" o:gfxdata="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" path="m76633,114896l38316,,,114896,76633,114896xe" filled="f" strokecolor="#5692c9" strokeweight="6341emu">
+                  <v:stroke endcap="round"/>
+                  <v:path arrowok="t" textboxrect="0,0,76633,114896"/>
                 </v:shape>
-                <v:shape id="Shape 274" style="position:absolute;width:12102;height:5218;left:11688;top:12297;" coordsize="1210250,521849" path="m0,521849l0,133791l1210250,133791l1210250,0">
-                  <v:stroke weight="0.499277pt" endcap="round" joinstyle="round" on="true" color="#5692c9"/>
-                  <v:fill on="false" color="#000000" opacity="0"/>
+                <v:polyline id="Shape 276" o:spid="_x0000_s1112" style="position:absolute;visibility:visible;mso-wrap-style:square;v-text-anchor:top" points="1168851,1751637,1168851,1363579,2379101,1363579,2379101,1229788" coordsize="1210250,521849" o:gfxdata="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" filled="f" strokecolor="#5692c9" strokeweight="6341emu">
+                  <v:stroke endcap="round"/>
+                  <v:path arrowok="t" textboxrect="0,0,1210250,521849"/>
+                </v:polyline>
+                <v:shape id="Shape 277" o:spid="_x0000_s1113" style="position:absolute;left:2340785;top:1114893;width:76633;height:114896;visibility:visible;mso-wrap-style:square;v-text-anchor:top" coordsize="76633,114896" o:gfxdata="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" path="m76633,114896l38316,,,114896,76633,114896xe" filled="f" strokecolor="#5692c9" strokeweight="6341emu">
+                  <v:stroke endcap="round"/>
+                  <v:path arrowok="t" textboxrect="0,0,76633,114896"/>
                 </v:shape>
-                <v:shape id="Shape 275" style="position:absolute;width:766;height:1148;left:23407;top:11148;" coordsize="76633,114896" path="m76633,114896l38316,0l0,114896l76633,114896x">
-                  <v:stroke weight="0.499277pt" endcap="round" joinstyle="round" on="true" color="#5692c9"/>
-                  <v:fill on="false" color="#000000" opacity="0"/>
-                </v:shape>
-                <v:shape id="Shape 276" style="position:absolute;width:12102;height:5218;left:11688;top:12297;" coordsize="1210250,521849" path="m0,521849l0,133791l1210250,133791l1210250,0">
-                  <v:stroke weight="0.499277pt" endcap="round" joinstyle="round" on="true" color="#5692c9"/>
-                  <v:fill on="false" color="#000000" opacity="0"/>
-                </v:shape>
-                <v:shape id="Shape 277" style="position:absolute;width:766;height:1148;left:23407;top:11148;" coordsize="76633,114896" path="m76633,114896l38316,0l0,114896l76633,114896x">
-                  <v:stroke weight="0.499277pt" endcap="round" joinstyle="round" on="true" color="#5692c9"/>
-                  <v:fill on="false" color="#000000" opacity="0"/>
-                </v:shape>
+                <w10:anchorlock/>
               </v:group>
             </w:pict>
           </mc:Fallback>
@@ -5056,7 +5070,19 @@
         <w:ind w:left="-5"/>
       </w:pPr>
       <w:r>
-        <w:t xml:space="preserve">All three methods are abstract methods but I chose not to throw an exception in the superclass following guidance in the morning.  </w:t>
+        <w:t>All three methods are abstract methods</w:t>
+      </w:r>
+      <w:r>
+        <w:t>, not hook,</w:t>
+      </w:r>
+      <w:r>
+        <w:t xml:space="preserve"> but I chose not to throw an exception in the superclass following guidance in the morning.</w:t>
+      </w:r>
+      <w:r>
+        <w:t xml:space="preserve"> </w:t>
+      </w:r>
+      <w:r>
+        <w:t xml:space="preserve">  </w:t>
       </w:r>
     </w:p>
     <w:p>
@@ -5064,16 +5090,16 @@
         <w:ind w:left="-5"/>
       </w:pPr>
       <w:r>
-        <w:t xml:space="preserve">I added a descending game also to extend the problem to more game types. This proved pretty easy </w:t>
-      </w:r>
-      <w:r>
-        <w:t>to do compared to the other</w:t>
-      </w:r>
-      <w:r>
-        <w:t xml:space="preserve"> work in the exercise…</w:t>
-      </w:r>
-      <w:r>
-        <w:t xml:space="preserve"> </w:t>
+        <w:t>To develop and test the design I</w:t>
+      </w:r>
+      <w:r>
+        <w:t xml:space="preserve"> added a descending game</w:t>
+      </w:r>
+      <w:r>
+        <w:t xml:space="preserve"> strategy</w:t>
+      </w:r>
+      <w:r>
+        <w:t xml:space="preserve"> also to extend the problem to more game types. This proved pretty easy to do compared to the other work in the exercise… </w:t>
       </w:r>
     </w:p>
     <w:p>
@@ -5097,10 +5123,10 @@
       </w:r>
       <w:proofErr w:type="spellEnd"/>
       <w:r>
-        <w:t>) but found myself making them more complex by focusing on how to make the two work to</w:t>
-      </w:r>
-      <w:r>
-        <w:t xml:space="preserve">gether in an appropriate manner.  </w:t>
+        <w:t xml:space="preserve">) but found myself making them more complex by focusing on how to make the two work together in an appropriate manner.  </w:t>
+      </w:r>
+      <w:r>
+        <w:t xml:space="preserve">The combination of the two patterns were confusing the purpose of each individual one. </w:t>
       </w:r>
     </w:p>
     <w:p>
@@ -5108,10 +5134,13 @@
         <w:ind w:left="-5"/>
       </w:pPr>
       <w:r>
-        <w:t>The end result was code that certainly looked a lot better, would read much cleaner, and was easier to debug through but one consequence was that code was split over more locations, that caused the diffing to individual a</w:t>
-      </w:r>
-      <w:r>
-        <w:t xml:space="preserve">lgorithms more complex.  </w:t>
+        <w:t xml:space="preserve">The end result was code that certainly looked a lot better, would read much cleaner, </w:t>
+      </w:r>
+      <w:r>
+        <w:t xml:space="preserve">was more extensible </w:t>
+      </w:r>
+      <w:r>
+        <w:t xml:space="preserve">and was easier to debug through but one consequence was that code was split over more locations, that caused the diffing to individual algorithms more complex.  </w:t>
       </w:r>
     </w:p>
     <w:p>
@@ -5120,10 +5149,13 @@
         <w:ind w:left="-5"/>
       </w:pPr>
       <w:r>
-        <w:t>I naturally identified the Strategy pattern first and this was the pattern that I kept seeing as a good help to the problem and as such I implemented that first. With hindsight I do wonder if leading with the Template Method Patte</w:t>
-      </w:r>
-      <w:r>
-        <w:t xml:space="preserve">rn would have gotten me to where I ended up in a faster manner. </w:t>
+        <w:t xml:space="preserve">I naturally identified the Strategy pattern first and this was the pattern that I kept seeing as a good help to the problem and as such I implemented that first. With hindsight I do wonder if leading with the Template Method Pattern would have gotten </w:t>
+      </w:r>
+      <w:r>
+        <w:t>to the result</w:t>
+      </w:r>
+      <w:r>
+        <w:t xml:space="preserve"> in a faster manner. </w:t>
       </w:r>
     </w:p>
     <w:p>
@@ -5141,10 +5173,16 @@
         <w:ind w:left="-5"/>
       </w:pPr>
       <w:r>
-        <w:t xml:space="preserve">Today I started with the output from yesterday’s exercise. </w:t>
-      </w:r>
-      <w:r>
-        <w:t xml:space="preserve">I planned to do the work in the following order; </w:t>
+        <w:t xml:space="preserve">The starting point for </w:t>
+      </w:r>
+      <w:r>
+        <w:t>Day 2’s</w:t>
+      </w:r>
+      <w:r>
+        <w:t xml:space="preserve"> lab was</w:t>
+      </w:r>
+      <w:r>
+        <w:t xml:space="preserve"> output from yesterday’s exercise. I planned to do the work in the following order; </w:t>
       </w:r>
     </w:p>
     <w:p>
@@ -5213,17 +5251,11 @@
         <w:ind w:left="-5"/>
       </w:pPr>
       <w:r>
-        <w:t>This turned out to be reasonably straight forwa</w:t>
-      </w:r>
-      <w:r>
-        <w:t xml:space="preserve">rd. Due to the way I had factored the Template Method pattern from yesterday I had all the data that I needed in the Participant superclass, indicating that my application of the template yesterday was not as full as I thought. As opposed to </w:t>
+        <w:t xml:space="preserve">This turned out to be reasonably straight forward. Due to the way I had factored the Template Method pattern from yesterday I had all the data that I needed in the Participant superclass, indicating that my application of the template yesterday was not as full as I thought. As opposed to </w:t>
       </w:r>
       <w:r>
         <w:lastRenderedPageBreak/>
-        <w:t>factoring furt</w:t>
-      </w:r>
-      <w:r>
-        <w:t xml:space="preserve">her I decided to concentrate on </w:t>
+        <w:t xml:space="preserve">factoring further I decided to concentrate on </w:t>
       </w:r>
       <w:proofErr w:type="spellStart"/>
       <w:r>
@@ -5247,6 +5279,7 @@
         <w:spacing w:after="3" w:line="250" w:lineRule="auto"/>
         <w:ind w:left="-5"/>
       </w:pPr>
+      <w:proofErr w:type="spellStart"/>
       <w:r>
         <w:rPr>
           <w:rFonts w:ascii="Courier New" w:eastAsia="Courier New" w:hAnsi="Courier New" w:cs="Courier New"/>
@@ -5254,7 +5287,17 @@
           <w:color w:val="000080"/>
           <w:sz w:val="17"/>
         </w:rPr>
-        <w:t xml:space="preserve">def </w:t>
+        <w:t>def</w:t>
+      </w:r>
+      <w:proofErr w:type="spellEnd"/>
+      <w:r>
+        <w:rPr>
+          <w:rFonts w:ascii="Courier New" w:eastAsia="Courier New" w:hAnsi="Courier New" w:cs="Courier New"/>
+          <w:b/>
+          <w:color w:val="000080"/>
+          <w:sz w:val="17"/>
+        </w:rPr>
+        <w:t xml:space="preserve"> </w:t>
       </w:r>
       <w:proofErr w:type="spellStart"/>
       <w:r>
@@ -5372,6 +5415,7 @@
         </w:rPr>
         <w:t>(</w:t>
       </w:r>
+      <w:proofErr w:type="spellStart"/>
       <w:r>
         <w:rPr>
           <w:rFonts w:ascii="Courier New" w:eastAsia="Courier New" w:hAnsi="Courier New" w:cs="Courier New"/>
@@ -5397,6 +5441,7 @@
         </w:rPr>
         <w:t>end</w:t>
       </w:r>
+      <w:proofErr w:type="spellEnd"/>
       <w:r>
         <w:rPr>
           <w:rFonts w:ascii="Courier New" w:eastAsia="Courier New" w:hAnsi="Courier New" w:cs="Courier New"/>
@@ -5418,16 +5463,7 @@
       </w:r>
       <w:proofErr w:type="spellEnd"/>
       <w:r>
-        <w:t xml:space="preserve"> passed above. To use the push method I would simply expect to add the result and number of guesses from the Subject</w:t>
-      </w:r>
-      <w:r>
-        <w:t>, however I don’t inte</w:t>
-      </w:r>
-      <w:r>
-        <w:t xml:space="preserve">nd to try this unless I have time to </w:t>
-      </w:r>
-      <w:r>
-        <w:t xml:space="preserve">spare at the end.  </w:t>
+        <w:t xml:space="preserve"> passed above. To use the push method I would simply expect to add the result and number of guesses from the Subject, however I don’t intend to try this unless I have time to spare at the end.  </w:t>
       </w:r>
     </w:p>
     <w:p>
@@ -5451,10 +5487,7 @@
       </w:r>
       <w:proofErr w:type="spellEnd"/>
       <w:r>
-        <w:t xml:space="preserve"> method to the auditor to report its progress…</w:t>
-      </w:r>
-      <w:r>
-        <w:t xml:space="preserve"> </w:t>
+        <w:t xml:space="preserve"> method to the auditor to report its progress… </w:t>
       </w:r>
     </w:p>
     <w:p>
@@ -5471,10 +5504,7 @@
       </w:r>
       <w:proofErr w:type="spellEnd"/>
       <w:r>
-        <w:t xml:space="preserve"> gave me results that I would expect…</w:t>
-      </w:r>
-      <w:r>
-        <w:t xml:space="preserve"> </w:t>
+        <w:t xml:space="preserve"> gave me results that I would expect… </w:t>
       </w:r>
     </w:p>
     <w:p>
@@ -5492,10 +5522,7 @@
         <w:ind w:left="-5"/>
       </w:pPr>
       <w:r>
-        <w:t>The strategy pattern from yesterday allowed this to be added pretty easily. I added a new method to oracle to allow me to steal the magic number and used that to guess</w:t>
-      </w:r>
-      <w:r>
-        <w:t xml:space="preserve"> right the first time. </w:t>
+        <w:t xml:space="preserve">The strategy pattern from yesterday allowed this to be added pretty easily. I added a new method to oracle to allow me to steal the magic number and used that to guess right the first time. </w:t>
       </w:r>
     </w:p>
     <w:p>
@@ -5520,13 +5547,7 @@
         <w:ind w:left="-5"/>
       </w:pPr>
       <w:r>
-        <w:t>Using the fo</w:t>
-      </w:r>
-      <w:r>
-        <w:t>llowing code in main I was able to run the game with that strategy also…</w:t>
-      </w:r>
-      <w:r>
-        <w:t xml:space="preserve"> </w:t>
+        <w:t xml:space="preserve">Using the following code in main I was able to run the game with that strategy also… </w:t>
       </w:r>
     </w:p>
     <w:p>
@@ -5695,13 +5716,7 @@
         <w:ind w:left="-5"/>
       </w:pPr>
       <w:r>
-        <w:t xml:space="preserve">Again I ran </w:t>
-      </w:r>
-      <w:r>
-        <w:t>the program and saw output that I would expect…</w:t>
-      </w:r>
-      <w:r>
-        <w:t xml:space="preserve"> </w:t>
+        <w:t xml:space="preserve">Again I ran the program and saw output that I would expect… </w:t>
       </w:r>
     </w:p>
     <w:p>
@@ -5710,13 +5725,7 @@
         <w:ind w:left="-5"/>
       </w:pPr>
       <w:r>
-        <w:t xml:space="preserve">It also struck me that the code in main that created each game type looked a lot like a hardcoded or inline </w:t>
-      </w:r>
-      <w:r>
-        <w:t>class factory pattern…</w:t>
-      </w:r>
-      <w:r>
-        <w:t xml:space="preserve"> In due course I will do some additional factoring here also. </w:t>
+        <w:t xml:space="preserve">It also struck me that the code in main that created each game type looked a lot like a hardcoded or inline class factory pattern… In due course I will do some additional factoring here also. </w:t>
       </w:r>
     </w:p>
     <w:p>
@@ -5820,7 +5829,56 @@
           <w:color w:val="660E7A"/>
           <w:sz w:val="17"/>
         </w:rPr>
-        <w:t>RandomParticipa</w:t>
+        <w:t>RandomParticipant</w:t>
+      </w:r>
+      <w:r>
+        <w:rPr>
+          <w:rFonts w:ascii="Courier New" w:eastAsia="Courier New" w:hAnsi="Courier New" w:cs="Courier New"/>
+          <w:sz w:val="17"/>
+        </w:rPr>
+        <w:t>.new</w:t>
+      </w:r>
+      <w:proofErr w:type="spellEnd"/>
+      <w:r>
+        <w:rPr>
+          <w:rFonts w:ascii="Courier New" w:eastAsia="Courier New" w:hAnsi="Courier New" w:cs="Courier New"/>
+          <w:sz w:val="17"/>
+        </w:rPr>
+        <w:t>(</w:t>
+      </w:r>
+      <w:r>
+        <w:rPr>
+          <w:rFonts w:ascii="Courier New" w:eastAsia="Courier New" w:hAnsi="Courier New" w:cs="Courier New"/>
+          <w:i/>
+          <w:color w:val="003C5A"/>
+          <w:sz w:val="17"/>
+        </w:rPr>
+        <w:t>oracle</w:t>
+      </w:r>
+      <w:r>
+        <w:rPr>
+          <w:rFonts w:ascii="Courier New" w:eastAsia="Courier New" w:hAnsi="Courier New" w:cs="Courier New"/>
+          <w:sz w:val="17"/>
+        </w:rPr>
+        <w:t xml:space="preserve">, </w:t>
+      </w:r>
+      <w:proofErr w:type="spellStart"/>
+      <w:r>
+        <w:rPr>
+          <w:rFonts w:ascii="Courier New" w:eastAsia="Courier New" w:hAnsi="Courier New" w:cs="Courier New"/>
+          <w:b/>
+          <w:color w:val="660E7A"/>
+          <w:sz w:val="17"/>
+        </w:rPr>
+        <w:t>max_num_attempts</w:t>
+      </w:r>
+      <w:proofErr w:type="spellEnd"/>
+      <w:r>
+        <w:rPr>
+          <w:rFonts w:ascii="Courier New" w:eastAsia="Courier New" w:hAnsi="Courier New" w:cs="Courier New"/>
+          <w:sz w:val="17"/>
+        </w:rPr>
+        <w:t xml:space="preserve">: </w:t>
       </w:r>
       <w:r>
         <w:rPr>
@@ -5830,22 +5888,82 @@
           <w:color w:val="660E7A"/>
           <w:sz w:val="17"/>
         </w:rPr>
-        <w:t>nt</w:t>
-      </w:r>
-      <w:r>
-        <w:rPr>
-          <w:rFonts w:ascii="Courier New" w:eastAsia="Courier New" w:hAnsi="Courier New" w:cs="Courier New"/>
-          <w:sz w:val="17"/>
-        </w:rPr>
-        <w:t>.new</w:t>
+        <w:t>NUM_OF_RUNS</w:t>
+      </w:r>
+      <w:r>
+        <w:rPr>
+          <w:rFonts w:ascii="Courier New" w:eastAsia="Courier New" w:hAnsi="Courier New" w:cs="Courier New"/>
+          <w:sz w:val="17"/>
+        </w:rPr>
+        <w:t>*</w:t>
+      </w:r>
+      <w:r>
+        <w:rPr>
+          <w:rFonts w:ascii="Courier New" w:eastAsia="Courier New" w:hAnsi="Courier New" w:cs="Courier New"/>
+          <w:color w:val="0000FF"/>
+          <w:sz w:val="17"/>
+        </w:rPr>
+        <w:t>2</w:t>
+      </w:r>
+      <w:r>
+        <w:rPr>
+          <w:rFonts w:ascii="Courier New" w:eastAsia="Courier New" w:hAnsi="Courier New" w:cs="Courier New"/>
+          <w:sz w:val="17"/>
+        </w:rPr>
+        <w:t xml:space="preserve">)   </w:t>
+      </w:r>
+      <w:r>
+        <w:rPr>
+          <w:rFonts w:ascii="Courier New" w:eastAsia="Courier New" w:hAnsi="Courier New" w:cs="Courier New"/>
+          <w:b/>
+          <w:color w:val="000080"/>
+          <w:sz w:val="17"/>
+        </w:rPr>
+        <w:t xml:space="preserve">when </w:t>
+      </w:r>
+      <w:r>
+        <w:rPr>
+          <w:rFonts w:ascii="Courier New" w:eastAsia="Courier New" w:hAnsi="Courier New" w:cs="Courier New"/>
+          <w:b/>
+          <w:color w:val="660E7A"/>
+          <w:sz w:val="17"/>
+        </w:rPr>
+        <w:t>:</w:t>
+      </w:r>
+      <w:proofErr w:type="spellStart"/>
+      <w:r>
+        <w:rPr>
+          <w:rFonts w:ascii="Courier New" w:eastAsia="Courier New" w:hAnsi="Courier New" w:cs="Courier New"/>
+          <w:b/>
+          <w:color w:val="660E7A"/>
+          <w:sz w:val="17"/>
+        </w:rPr>
+        <w:t>play_linear</w:t>
       </w:r>
       <w:proofErr w:type="spellEnd"/>
       <w:r>
         <w:rPr>
           <w:rFonts w:ascii="Courier New" w:eastAsia="Courier New" w:hAnsi="Courier New" w:cs="Courier New"/>
-          <w:sz w:val="17"/>
-        </w:rPr>
-        <w:t>(</w:t>
+          <w:b/>
+          <w:color w:val="660E7A"/>
+          <w:sz w:val="17"/>
+        </w:rPr>
+        <w:t xml:space="preserve"> </w:t>
+      </w:r>
+    </w:p>
+    <w:p>
+      <w:pPr>
+        <w:spacing w:after="2" w:line="239" w:lineRule="auto"/>
+        <w:ind w:left="-5" w:right="850"/>
+      </w:pPr>
+      <w:r>
+        <w:rPr>
+          <w:rFonts w:ascii="Courier New" w:eastAsia="Courier New" w:hAnsi="Courier New" w:cs="Courier New"/>
+          <w:b/>
+          <w:color w:val="660E7A"/>
+          <w:sz w:val="17"/>
+        </w:rPr>
+        <w:t xml:space="preserve">    </w:t>
       </w:r>
       <w:r>
         <w:rPr>
@@ -5854,33 +5972,16 @@
           <w:color w:val="003C5A"/>
           <w:sz w:val="17"/>
         </w:rPr>
-        <w:t>oracle</w:t>
-      </w:r>
-      <w:r>
-        <w:rPr>
-          <w:rFonts w:ascii="Courier New" w:eastAsia="Courier New" w:hAnsi="Courier New" w:cs="Courier New"/>
-          <w:sz w:val="17"/>
-        </w:rPr>
-        <w:t xml:space="preserve">, </w:t>
+        <w:t xml:space="preserve">player </w:t>
+      </w:r>
+      <w:r>
+        <w:rPr>
+          <w:rFonts w:ascii="Courier New" w:eastAsia="Courier New" w:hAnsi="Courier New" w:cs="Courier New"/>
+          <w:sz w:val="17"/>
+        </w:rPr>
+        <w:t xml:space="preserve">= </w:t>
       </w:r>
       <w:proofErr w:type="spellStart"/>
-      <w:r>
-        <w:rPr>
-          <w:rFonts w:ascii="Courier New" w:eastAsia="Courier New" w:hAnsi="Courier New" w:cs="Courier New"/>
-          <w:b/>
-          <w:color w:val="660E7A"/>
-          <w:sz w:val="17"/>
-        </w:rPr>
-        <w:t>max_num_attempts</w:t>
-      </w:r>
-      <w:proofErr w:type="spellEnd"/>
-      <w:r>
-        <w:rPr>
-          <w:rFonts w:ascii="Courier New" w:eastAsia="Courier New" w:hAnsi="Courier New" w:cs="Courier New"/>
-          <w:sz w:val="17"/>
-        </w:rPr>
-        <w:t xml:space="preserve">: </w:t>
-      </w:r>
       <w:r>
         <w:rPr>
           <w:rFonts w:ascii="Courier New" w:eastAsia="Courier New" w:hAnsi="Courier New" w:cs="Courier New"/>
@@ -5889,39 +5990,40 @@
           <w:color w:val="660E7A"/>
           <w:sz w:val="17"/>
         </w:rPr>
-        <w:t>NUM_OF_RUNS</w:t>
-      </w:r>
-      <w:r>
-        <w:rPr>
-          <w:rFonts w:ascii="Courier New" w:eastAsia="Courier New" w:hAnsi="Courier New" w:cs="Courier New"/>
-          <w:sz w:val="17"/>
-        </w:rPr>
-        <w:t>*</w:t>
-      </w:r>
-      <w:r>
-        <w:rPr>
-          <w:rFonts w:ascii="Courier New" w:eastAsia="Courier New" w:hAnsi="Courier New" w:cs="Courier New"/>
-          <w:color w:val="0000FF"/>
-          <w:sz w:val="17"/>
-        </w:rPr>
-        <w:t>2</w:t>
-      </w:r>
-      <w:r>
-        <w:rPr>
-          <w:rFonts w:ascii="Courier New" w:eastAsia="Courier New" w:hAnsi="Courier New" w:cs="Courier New"/>
-          <w:sz w:val="17"/>
-        </w:rPr>
-        <w:t xml:space="preserve">)   </w:t>
-      </w:r>
-      <w:r>
-        <w:rPr>
-          <w:rFonts w:ascii="Courier New" w:eastAsia="Courier New" w:hAnsi="Courier New" w:cs="Courier New"/>
-          <w:b/>
-          <w:color w:val="000080"/>
-          <w:sz w:val="17"/>
-        </w:rPr>
-        <w:t xml:space="preserve">when </w:t>
-      </w:r>
+        <w:t>LinearParticipant</w:t>
+      </w:r>
+      <w:r>
+        <w:rPr>
+          <w:rFonts w:ascii="Courier New" w:eastAsia="Courier New" w:hAnsi="Courier New" w:cs="Courier New"/>
+          <w:sz w:val="17"/>
+        </w:rPr>
+        <w:t>.new</w:t>
+      </w:r>
+      <w:proofErr w:type="spellEnd"/>
+      <w:r>
+        <w:rPr>
+          <w:rFonts w:ascii="Courier New" w:eastAsia="Courier New" w:hAnsi="Courier New" w:cs="Courier New"/>
+          <w:sz w:val="17"/>
+        </w:rPr>
+        <w:t>(</w:t>
+      </w:r>
+      <w:r>
+        <w:rPr>
+          <w:rFonts w:ascii="Courier New" w:eastAsia="Courier New" w:hAnsi="Courier New" w:cs="Courier New"/>
+          <w:i/>
+          <w:color w:val="003C5A"/>
+          <w:sz w:val="17"/>
+        </w:rPr>
+        <w:t>oracle</w:t>
+      </w:r>
+      <w:r>
+        <w:rPr>
+          <w:rFonts w:ascii="Courier New" w:eastAsia="Courier New" w:hAnsi="Courier New" w:cs="Courier New"/>
+          <w:sz w:val="17"/>
+        </w:rPr>
+        <w:t xml:space="preserve">, </w:t>
+      </w:r>
+      <w:proofErr w:type="spellStart"/>
       <w:r>
         <w:rPr>
           <w:rFonts w:ascii="Courier New" w:eastAsia="Courier New" w:hAnsi="Courier New" w:cs="Courier New"/>
@@ -5929,60 +6031,15 @@
           <w:color w:val="660E7A"/>
           <w:sz w:val="17"/>
         </w:rPr>
+        <w:t>max_num_attempts</w:t>
+      </w:r>
+      <w:r>
+        <w:rPr>
+          <w:rFonts w:ascii="Courier New" w:eastAsia="Courier New" w:hAnsi="Courier New" w:cs="Courier New"/>
+          <w:sz w:val="17"/>
+        </w:rPr>
         <w:t>:</w:t>
       </w:r>
-      <w:proofErr w:type="spellStart"/>
-      <w:r>
-        <w:rPr>
-          <w:rFonts w:ascii="Courier New" w:eastAsia="Courier New" w:hAnsi="Courier New" w:cs="Courier New"/>
-          <w:b/>
-          <w:color w:val="660E7A"/>
-          <w:sz w:val="17"/>
-        </w:rPr>
-        <w:t>play_linear</w:t>
-      </w:r>
-      <w:proofErr w:type="spellEnd"/>
-      <w:r>
-        <w:rPr>
-          <w:rFonts w:ascii="Courier New" w:eastAsia="Courier New" w:hAnsi="Courier New" w:cs="Courier New"/>
-          <w:b/>
-          <w:color w:val="660E7A"/>
-          <w:sz w:val="17"/>
-        </w:rPr>
-        <w:t xml:space="preserve"> </w:t>
-      </w:r>
-    </w:p>
-    <w:p>
-      <w:pPr>
-        <w:spacing w:after="2" w:line="239" w:lineRule="auto"/>
-        <w:ind w:left="-5" w:right="850"/>
-      </w:pPr>
-      <w:r>
-        <w:rPr>
-          <w:rFonts w:ascii="Courier New" w:eastAsia="Courier New" w:hAnsi="Courier New" w:cs="Courier New"/>
-          <w:b/>
-          <w:color w:val="660E7A"/>
-          <w:sz w:val="17"/>
-        </w:rPr>
-        <w:t xml:space="preserve">    </w:t>
-      </w:r>
-      <w:r>
-        <w:rPr>
-          <w:rFonts w:ascii="Courier New" w:eastAsia="Courier New" w:hAnsi="Courier New" w:cs="Courier New"/>
-          <w:i/>
-          <w:color w:val="003C5A"/>
-          <w:sz w:val="17"/>
-        </w:rPr>
-        <w:t xml:space="preserve">player </w:t>
-      </w:r>
-      <w:r>
-        <w:rPr>
-          <w:rFonts w:ascii="Courier New" w:eastAsia="Courier New" w:hAnsi="Courier New" w:cs="Courier New"/>
-          <w:sz w:val="17"/>
-        </w:rPr>
-        <w:t xml:space="preserve">= </w:t>
-      </w:r>
-      <w:proofErr w:type="spellStart"/>
       <w:r>
         <w:rPr>
           <w:rFonts w:ascii="Courier New" w:eastAsia="Courier New" w:hAnsi="Courier New" w:cs="Courier New"/>
@@ -5991,14 +6048,7 @@
           <w:color w:val="660E7A"/>
           <w:sz w:val="17"/>
         </w:rPr>
-        <w:t>LinearParticipant</w:t>
-      </w:r>
-      <w:r>
-        <w:rPr>
-          <w:rFonts w:ascii="Courier New" w:eastAsia="Courier New" w:hAnsi="Courier New" w:cs="Courier New"/>
-          <w:sz w:val="17"/>
-        </w:rPr>
-        <w:t>.new</w:t>
+        <w:t>NUM_OF_RUNS</w:t>
       </w:r>
       <w:proofErr w:type="spellEnd"/>
       <w:r>
@@ -6006,7 +6056,75 @@
           <w:rFonts w:ascii="Courier New" w:eastAsia="Courier New" w:hAnsi="Courier New" w:cs="Courier New"/>
           <w:sz w:val="17"/>
         </w:rPr>
-        <w:t>(</w:t>
+        <w:t>*</w:t>
+      </w:r>
+      <w:r>
+        <w:rPr>
+          <w:rFonts w:ascii="Courier New" w:eastAsia="Courier New" w:hAnsi="Courier New" w:cs="Courier New"/>
+          <w:color w:val="0000FF"/>
+          <w:sz w:val="17"/>
+        </w:rPr>
+        <w:t>2</w:t>
+      </w:r>
+      <w:r>
+        <w:rPr>
+          <w:rFonts w:ascii="Courier New" w:eastAsia="Courier New" w:hAnsi="Courier New" w:cs="Courier New"/>
+          <w:sz w:val="17"/>
+        </w:rPr>
+        <w:t xml:space="preserve">)   </w:t>
+      </w:r>
+      <w:r>
+        <w:rPr>
+          <w:rFonts w:ascii="Courier New" w:eastAsia="Courier New" w:hAnsi="Courier New" w:cs="Courier New"/>
+          <w:b/>
+          <w:color w:val="000080"/>
+          <w:sz w:val="17"/>
+        </w:rPr>
+        <w:t xml:space="preserve">when </w:t>
+      </w:r>
+      <w:r>
+        <w:rPr>
+          <w:rFonts w:ascii="Courier New" w:eastAsia="Courier New" w:hAnsi="Courier New" w:cs="Courier New"/>
+          <w:b/>
+          <w:color w:val="660E7A"/>
+          <w:sz w:val="17"/>
+        </w:rPr>
+        <w:t>:</w:t>
+      </w:r>
+      <w:proofErr w:type="spellStart"/>
+      <w:r>
+        <w:rPr>
+          <w:rFonts w:ascii="Courier New" w:eastAsia="Courier New" w:hAnsi="Courier New" w:cs="Courier New"/>
+          <w:b/>
+          <w:color w:val="660E7A"/>
+          <w:sz w:val="17"/>
+        </w:rPr>
+        <w:t>play_smart_random</w:t>
+      </w:r>
+      <w:proofErr w:type="spellEnd"/>
+      <w:r>
+        <w:rPr>
+          <w:rFonts w:ascii="Courier New" w:eastAsia="Courier New" w:hAnsi="Courier New" w:cs="Courier New"/>
+          <w:b/>
+          <w:color w:val="660E7A"/>
+          <w:sz w:val="17"/>
+        </w:rPr>
+        <w:t xml:space="preserve"> </w:t>
+      </w:r>
+    </w:p>
+    <w:p>
+      <w:pPr>
+        <w:spacing w:after="2" w:line="239" w:lineRule="auto"/>
+        <w:ind w:left="-5" w:right="850"/>
+      </w:pPr>
+      <w:r>
+        <w:rPr>
+          <w:rFonts w:ascii="Courier New" w:eastAsia="Courier New" w:hAnsi="Courier New" w:cs="Courier New"/>
+          <w:b/>
+          <w:color w:val="660E7A"/>
+          <w:sz w:val="17"/>
+        </w:rPr>
+        <w:t xml:space="preserve">    </w:t>
       </w:r>
       <w:r>
         <w:rPr>
@@ -6015,32 +6133,16 @@
           <w:color w:val="003C5A"/>
           <w:sz w:val="17"/>
         </w:rPr>
-        <w:t>oracle</w:t>
-      </w:r>
-      <w:r>
-        <w:rPr>
-          <w:rFonts w:ascii="Courier New" w:eastAsia="Courier New" w:hAnsi="Courier New" w:cs="Courier New"/>
-          <w:sz w:val="17"/>
-        </w:rPr>
-        <w:t xml:space="preserve">, </w:t>
+        <w:t xml:space="preserve">player </w:t>
+      </w:r>
+      <w:r>
+        <w:rPr>
+          <w:rFonts w:ascii="Courier New" w:eastAsia="Courier New" w:hAnsi="Courier New" w:cs="Courier New"/>
+          <w:sz w:val="17"/>
+        </w:rPr>
+        <w:t xml:space="preserve">= </w:t>
       </w:r>
       <w:proofErr w:type="spellStart"/>
-      <w:r>
-        <w:rPr>
-          <w:rFonts w:ascii="Courier New" w:eastAsia="Courier New" w:hAnsi="Courier New" w:cs="Courier New"/>
-          <w:b/>
-          <w:color w:val="660E7A"/>
-          <w:sz w:val="17"/>
-        </w:rPr>
-        <w:t>max_num_attempts</w:t>
-      </w:r>
-      <w:r>
-        <w:rPr>
-          <w:rFonts w:ascii="Courier New" w:eastAsia="Courier New" w:hAnsi="Courier New" w:cs="Courier New"/>
-          <w:sz w:val="17"/>
-        </w:rPr>
-        <w:t>:</w:t>
-      </w:r>
       <w:r>
         <w:rPr>
           <w:rFonts w:ascii="Courier New" w:eastAsia="Courier New" w:hAnsi="Courier New" w:cs="Courier New"/>
@@ -6049,7 +6151,14 @@
           <w:color w:val="660E7A"/>
           <w:sz w:val="17"/>
         </w:rPr>
-        <w:t>NUM_OF_RUNS</w:t>
+        <w:t>SmartRandomParticipant</w:t>
+      </w:r>
+      <w:r>
+        <w:rPr>
+          <w:rFonts w:ascii="Courier New" w:eastAsia="Courier New" w:hAnsi="Courier New" w:cs="Courier New"/>
+          <w:sz w:val="17"/>
+        </w:rPr>
+        <w:t>.new</w:t>
       </w:r>
       <w:proofErr w:type="spellEnd"/>
       <w:r>
@@ -6057,32 +6166,25 @@
           <w:rFonts w:ascii="Courier New" w:eastAsia="Courier New" w:hAnsi="Courier New" w:cs="Courier New"/>
           <w:sz w:val="17"/>
         </w:rPr>
-        <w:t>*</w:t>
-      </w:r>
-      <w:r>
-        <w:rPr>
-          <w:rFonts w:ascii="Courier New" w:eastAsia="Courier New" w:hAnsi="Courier New" w:cs="Courier New"/>
-          <w:color w:val="0000FF"/>
-          <w:sz w:val="17"/>
-        </w:rPr>
-        <w:t>2</w:t>
-      </w:r>
-      <w:r>
-        <w:rPr>
-          <w:rFonts w:ascii="Courier New" w:eastAsia="Courier New" w:hAnsi="Courier New" w:cs="Courier New"/>
-          <w:sz w:val="17"/>
-        </w:rPr>
-        <w:t xml:space="preserve">)   </w:t>
-      </w:r>
-      <w:r>
-        <w:rPr>
-          <w:rFonts w:ascii="Courier New" w:eastAsia="Courier New" w:hAnsi="Courier New" w:cs="Courier New"/>
-          <w:b/>
-          <w:color w:val="000080"/>
-          <w:sz w:val="17"/>
-        </w:rPr>
-        <w:t xml:space="preserve">when </w:t>
-      </w:r>
+        <w:t>(</w:t>
+      </w:r>
+      <w:r>
+        <w:rPr>
+          <w:rFonts w:ascii="Courier New" w:eastAsia="Courier New" w:hAnsi="Courier New" w:cs="Courier New"/>
+          <w:i/>
+          <w:color w:val="003C5A"/>
+          <w:sz w:val="17"/>
+        </w:rPr>
+        <w:t>oracle</w:t>
+      </w:r>
+      <w:r>
+        <w:rPr>
+          <w:rFonts w:ascii="Courier New" w:eastAsia="Courier New" w:hAnsi="Courier New" w:cs="Courier New"/>
+          <w:sz w:val="17"/>
+        </w:rPr>
+        <w:t xml:space="preserve">, </w:t>
+      </w:r>
+      <w:proofErr w:type="spellStart"/>
       <w:r>
         <w:rPr>
           <w:rFonts w:ascii="Courier New" w:eastAsia="Courier New" w:hAnsi="Courier New" w:cs="Courier New"/>
@@ -6090,60 +6192,15 @@
           <w:color w:val="660E7A"/>
           <w:sz w:val="17"/>
         </w:rPr>
+        <w:t>max_num_attempts</w:t>
+      </w:r>
+      <w:r>
+        <w:rPr>
+          <w:rFonts w:ascii="Courier New" w:eastAsia="Courier New" w:hAnsi="Courier New" w:cs="Courier New"/>
+          <w:sz w:val="17"/>
+        </w:rPr>
         <w:t>:</w:t>
       </w:r>
-      <w:proofErr w:type="spellStart"/>
-      <w:r>
-        <w:rPr>
-          <w:rFonts w:ascii="Courier New" w:eastAsia="Courier New" w:hAnsi="Courier New" w:cs="Courier New"/>
-          <w:b/>
-          <w:color w:val="660E7A"/>
-          <w:sz w:val="17"/>
-        </w:rPr>
-        <w:t>play_smart_random</w:t>
-      </w:r>
-      <w:proofErr w:type="spellEnd"/>
-      <w:r>
-        <w:rPr>
-          <w:rFonts w:ascii="Courier New" w:eastAsia="Courier New" w:hAnsi="Courier New" w:cs="Courier New"/>
-          <w:b/>
-          <w:color w:val="660E7A"/>
-          <w:sz w:val="17"/>
-        </w:rPr>
-        <w:t xml:space="preserve"> </w:t>
-      </w:r>
-    </w:p>
-    <w:p>
-      <w:pPr>
-        <w:spacing w:after="2" w:line="239" w:lineRule="auto"/>
-        <w:ind w:left="-5" w:right="850"/>
-      </w:pPr>
-      <w:r>
-        <w:rPr>
-          <w:rFonts w:ascii="Courier New" w:eastAsia="Courier New" w:hAnsi="Courier New" w:cs="Courier New"/>
-          <w:b/>
-          <w:color w:val="660E7A"/>
-          <w:sz w:val="17"/>
-        </w:rPr>
-        <w:t xml:space="preserve">    </w:t>
-      </w:r>
-      <w:r>
-        <w:rPr>
-          <w:rFonts w:ascii="Courier New" w:eastAsia="Courier New" w:hAnsi="Courier New" w:cs="Courier New"/>
-          <w:i/>
-          <w:color w:val="003C5A"/>
-          <w:sz w:val="17"/>
-        </w:rPr>
-        <w:t xml:space="preserve">player </w:t>
-      </w:r>
-      <w:r>
-        <w:rPr>
-          <w:rFonts w:ascii="Courier New" w:eastAsia="Courier New" w:hAnsi="Courier New" w:cs="Courier New"/>
-          <w:sz w:val="17"/>
-        </w:rPr>
-        <w:t xml:space="preserve">= </w:t>
-      </w:r>
-      <w:proofErr w:type="spellStart"/>
       <w:r>
         <w:rPr>
           <w:rFonts w:ascii="Courier New" w:eastAsia="Courier New" w:hAnsi="Courier New" w:cs="Courier New"/>
@@ -6152,14 +6209,7 @@
           <w:color w:val="660E7A"/>
           <w:sz w:val="17"/>
         </w:rPr>
-        <w:t>SmartRandomParticipant</w:t>
-      </w:r>
-      <w:r>
-        <w:rPr>
-          <w:rFonts w:ascii="Courier New" w:eastAsia="Courier New" w:hAnsi="Courier New" w:cs="Courier New"/>
-          <w:sz w:val="17"/>
-        </w:rPr>
-        <w:t>.new</w:t>
+        <w:t>NUM_OF_RUNS</w:t>
       </w:r>
       <w:proofErr w:type="spellEnd"/>
       <w:r>
@@ -6167,7 +6217,75 @@
           <w:rFonts w:ascii="Courier New" w:eastAsia="Courier New" w:hAnsi="Courier New" w:cs="Courier New"/>
           <w:sz w:val="17"/>
         </w:rPr>
-        <w:t>(</w:t>
+        <w:t>*</w:t>
+      </w:r>
+      <w:r>
+        <w:rPr>
+          <w:rFonts w:ascii="Courier New" w:eastAsia="Courier New" w:hAnsi="Courier New" w:cs="Courier New"/>
+          <w:color w:val="0000FF"/>
+          <w:sz w:val="17"/>
+        </w:rPr>
+        <w:t>5</w:t>
+      </w:r>
+      <w:r>
+        <w:rPr>
+          <w:rFonts w:ascii="Courier New" w:eastAsia="Courier New" w:hAnsi="Courier New" w:cs="Courier New"/>
+          <w:sz w:val="17"/>
+        </w:rPr>
+        <w:t xml:space="preserve">)   </w:t>
+      </w:r>
+      <w:r>
+        <w:rPr>
+          <w:rFonts w:ascii="Courier New" w:eastAsia="Courier New" w:hAnsi="Courier New" w:cs="Courier New"/>
+          <w:b/>
+          <w:color w:val="000080"/>
+          <w:sz w:val="17"/>
+        </w:rPr>
+        <w:t xml:space="preserve">when </w:t>
+      </w:r>
+      <w:r>
+        <w:rPr>
+          <w:rFonts w:ascii="Courier New" w:eastAsia="Courier New" w:hAnsi="Courier New" w:cs="Courier New"/>
+          <w:b/>
+          <w:color w:val="660E7A"/>
+          <w:sz w:val="17"/>
+        </w:rPr>
+        <w:t>:</w:t>
+      </w:r>
+      <w:proofErr w:type="spellStart"/>
+      <w:r>
+        <w:rPr>
+          <w:rFonts w:ascii="Courier New" w:eastAsia="Courier New" w:hAnsi="Courier New" w:cs="Courier New"/>
+          <w:b/>
+          <w:color w:val="660E7A"/>
+          <w:sz w:val="17"/>
+        </w:rPr>
+        <w:t>play_binary_search</w:t>
+      </w:r>
+      <w:proofErr w:type="spellEnd"/>
+      <w:r>
+        <w:rPr>
+          <w:rFonts w:ascii="Courier New" w:eastAsia="Courier New" w:hAnsi="Courier New" w:cs="Courier New"/>
+          <w:b/>
+          <w:color w:val="660E7A"/>
+          <w:sz w:val="17"/>
+        </w:rPr>
+        <w:t xml:space="preserve"> </w:t>
+      </w:r>
+    </w:p>
+    <w:p>
+      <w:pPr>
+        <w:spacing w:after="4" w:line="249" w:lineRule="auto"/>
+        <w:ind w:left="-5" w:right="847"/>
+      </w:pPr>
+      <w:r>
+        <w:rPr>
+          <w:rFonts w:ascii="Courier New" w:eastAsia="Courier New" w:hAnsi="Courier New" w:cs="Courier New"/>
+          <w:b/>
+          <w:color w:val="660E7A"/>
+          <w:sz w:val="17"/>
+        </w:rPr>
+        <w:t xml:space="preserve">    </w:t>
       </w:r>
       <w:r>
         <w:rPr>
@@ -6176,32 +6294,16 @@
           <w:color w:val="003C5A"/>
           <w:sz w:val="17"/>
         </w:rPr>
-        <w:t>oracle</w:t>
-      </w:r>
-      <w:r>
-        <w:rPr>
-          <w:rFonts w:ascii="Courier New" w:eastAsia="Courier New" w:hAnsi="Courier New" w:cs="Courier New"/>
-          <w:sz w:val="17"/>
-        </w:rPr>
-        <w:t xml:space="preserve">, </w:t>
+        <w:t xml:space="preserve">player </w:t>
+      </w:r>
+      <w:r>
+        <w:rPr>
+          <w:rFonts w:ascii="Courier New" w:eastAsia="Courier New" w:hAnsi="Courier New" w:cs="Courier New"/>
+          <w:sz w:val="17"/>
+        </w:rPr>
+        <w:t xml:space="preserve">= </w:t>
       </w:r>
       <w:proofErr w:type="spellStart"/>
-      <w:r>
-        <w:rPr>
-          <w:rFonts w:ascii="Courier New" w:eastAsia="Courier New" w:hAnsi="Courier New" w:cs="Courier New"/>
-          <w:b/>
-          <w:color w:val="660E7A"/>
-          <w:sz w:val="17"/>
-        </w:rPr>
-        <w:t>max_num_attempts</w:t>
-      </w:r>
-      <w:r>
-        <w:rPr>
-          <w:rFonts w:ascii="Courier New" w:eastAsia="Courier New" w:hAnsi="Courier New" w:cs="Courier New"/>
-          <w:sz w:val="17"/>
-        </w:rPr>
-        <w:t>:</w:t>
-      </w:r>
       <w:r>
         <w:rPr>
           <w:rFonts w:ascii="Courier New" w:eastAsia="Courier New" w:hAnsi="Courier New" w:cs="Courier New"/>
@@ -6210,7 +6312,14 @@
           <w:color w:val="660E7A"/>
           <w:sz w:val="17"/>
         </w:rPr>
-        <w:t>NUM_OF_RUNS</w:t>
+        <w:t>BinarySearchParticipant</w:t>
+      </w:r>
+      <w:r>
+        <w:rPr>
+          <w:rFonts w:ascii="Courier New" w:eastAsia="Courier New" w:hAnsi="Courier New" w:cs="Courier New"/>
+          <w:sz w:val="17"/>
+        </w:rPr>
+        <w:t>.new</w:t>
       </w:r>
       <w:proofErr w:type="spellEnd"/>
       <w:r>
@@ -6218,32 +6327,25 @@
           <w:rFonts w:ascii="Courier New" w:eastAsia="Courier New" w:hAnsi="Courier New" w:cs="Courier New"/>
           <w:sz w:val="17"/>
         </w:rPr>
-        <w:t>*</w:t>
-      </w:r>
-      <w:r>
-        <w:rPr>
-          <w:rFonts w:ascii="Courier New" w:eastAsia="Courier New" w:hAnsi="Courier New" w:cs="Courier New"/>
-          <w:color w:val="0000FF"/>
-          <w:sz w:val="17"/>
-        </w:rPr>
-        <w:t>5</w:t>
-      </w:r>
-      <w:r>
-        <w:rPr>
-          <w:rFonts w:ascii="Courier New" w:eastAsia="Courier New" w:hAnsi="Courier New" w:cs="Courier New"/>
-          <w:sz w:val="17"/>
-        </w:rPr>
-        <w:t xml:space="preserve">)   </w:t>
-      </w:r>
-      <w:r>
-        <w:rPr>
-          <w:rFonts w:ascii="Courier New" w:eastAsia="Courier New" w:hAnsi="Courier New" w:cs="Courier New"/>
-          <w:b/>
-          <w:color w:val="000080"/>
-          <w:sz w:val="17"/>
-        </w:rPr>
-        <w:t xml:space="preserve">when </w:t>
-      </w:r>
+        <w:t>(</w:t>
+      </w:r>
+      <w:r>
+        <w:rPr>
+          <w:rFonts w:ascii="Courier New" w:eastAsia="Courier New" w:hAnsi="Courier New" w:cs="Courier New"/>
+          <w:i/>
+          <w:color w:val="003C5A"/>
+          <w:sz w:val="17"/>
+        </w:rPr>
+        <w:t>oracle</w:t>
+      </w:r>
+      <w:r>
+        <w:rPr>
+          <w:rFonts w:ascii="Courier New" w:eastAsia="Courier New" w:hAnsi="Courier New" w:cs="Courier New"/>
+          <w:sz w:val="17"/>
+        </w:rPr>
+        <w:t xml:space="preserve">, </w:t>
+      </w:r>
+      <w:proofErr w:type="spellStart"/>
       <w:r>
         <w:rPr>
           <w:rFonts w:ascii="Courier New" w:eastAsia="Courier New" w:hAnsi="Courier New" w:cs="Courier New"/>
@@ -6251,60 +6353,15 @@
           <w:color w:val="660E7A"/>
           <w:sz w:val="17"/>
         </w:rPr>
+        <w:t>max_num_attempts</w:t>
+      </w:r>
+      <w:r>
+        <w:rPr>
+          <w:rFonts w:ascii="Courier New" w:eastAsia="Courier New" w:hAnsi="Courier New" w:cs="Courier New"/>
+          <w:sz w:val="17"/>
+        </w:rPr>
         <w:t>:</w:t>
       </w:r>
-      <w:proofErr w:type="spellStart"/>
-      <w:r>
-        <w:rPr>
-          <w:rFonts w:ascii="Courier New" w:eastAsia="Courier New" w:hAnsi="Courier New" w:cs="Courier New"/>
-          <w:b/>
-          <w:color w:val="660E7A"/>
-          <w:sz w:val="17"/>
-        </w:rPr>
-        <w:t>play_binary_search</w:t>
-      </w:r>
-      <w:proofErr w:type="spellEnd"/>
-      <w:r>
-        <w:rPr>
-          <w:rFonts w:ascii="Courier New" w:eastAsia="Courier New" w:hAnsi="Courier New" w:cs="Courier New"/>
-          <w:b/>
-          <w:color w:val="660E7A"/>
-          <w:sz w:val="17"/>
-        </w:rPr>
-        <w:t xml:space="preserve"> </w:t>
-      </w:r>
-    </w:p>
-    <w:p>
-      <w:pPr>
-        <w:spacing w:after="4" w:line="249" w:lineRule="auto"/>
-        <w:ind w:left="-5" w:right="847"/>
-      </w:pPr>
-      <w:r>
-        <w:rPr>
-          <w:rFonts w:ascii="Courier New" w:eastAsia="Courier New" w:hAnsi="Courier New" w:cs="Courier New"/>
-          <w:b/>
-          <w:color w:val="660E7A"/>
-          <w:sz w:val="17"/>
-        </w:rPr>
-        <w:t xml:space="preserve">    </w:t>
-      </w:r>
-      <w:r>
-        <w:rPr>
-          <w:rFonts w:ascii="Courier New" w:eastAsia="Courier New" w:hAnsi="Courier New" w:cs="Courier New"/>
-          <w:i/>
-          <w:color w:val="003C5A"/>
-          <w:sz w:val="17"/>
-        </w:rPr>
-        <w:t xml:space="preserve">player </w:t>
-      </w:r>
-      <w:r>
-        <w:rPr>
-          <w:rFonts w:ascii="Courier New" w:eastAsia="Courier New" w:hAnsi="Courier New" w:cs="Courier New"/>
-          <w:sz w:val="17"/>
-        </w:rPr>
-        <w:t xml:space="preserve">= </w:t>
-      </w:r>
-      <w:proofErr w:type="spellStart"/>
       <w:r>
         <w:rPr>
           <w:rFonts w:ascii="Courier New" w:eastAsia="Courier New" w:hAnsi="Courier New" w:cs="Courier New"/>
@@ -6313,14 +6370,7 @@
           <w:color w:val="660E7A"/>
           <w:sz w:val="17"/>
         </w:rPr>
-        <w:t>BinarySearchParticipant</w:t>
-      </w:r>
-      <w:r>
-        <w:rPr>
-          <w:rFonts w:ascii="Courier New" w:eastAsia="Courier New" w:hAnsi="Courier New" w:cs="Courier New"/>
-          <w:sz w:val="17"/>
-        </w:rPr>
-        <w:t>.new</w:t>
+        <w:t>NUM_OF_RUNS</w:t>
       </w:r>
       <w:proofErr w:type="spellEnd"/>
       <w:r>
@@ -6328,25 +6378,32 @@
           <w:rFonts w:ascii="Courier New" w:eastAsia="Courier New" w:hAnsi="Courier New" w:cs="Courier New"/>
           <w:sz w:val="17"/>
         </w:rPr>
-        <w:t>(</w:t>
-      </w:r>
-      <w:r>
-        <w:rPr>
-          <w:rFonts w:ascii="Courier New" w:eastAsia="Courier New" w:hAnsi="Courier New" w:cs="Courier New"/>
-          <w:i/>
-          <w:color w:val="003C5A"/>
-          <w:sz w:val="17"/>
-        </w:rPr>
-        <w:t>oracle</w:t>
-      </w:r>
-      <w:r>
-        <w:rPr>
-          <w:rFonts w:ascii="Courier New" w:eastAsia="Courier New" w:hAnsi="Courier New" w:cs="Courier New"/>
-          <w:sz w:val="17"/>
-        </w:rPr>
-        <w:t xml:space="preserve">, </w:t>
-      </w:r>
-      <w:proofErr w:type="spellStart"/>
+        <w:t>*</w:t>
+      </w:r>
+      <w:r>
+        <w:rPr>
+          <w:rFonts w:ascii="Courier New" w:eastAsia="Courier New" w:hAnsi="Courier New" w:cs="Courier New"/>
+          <w:color w:val="0000FF"/>
+          <w:sz w:val="17"/>
+        </w:rPr>
+        <w:t>5</w:t>
+      </w:r>
+      <w:r>
+        <w:rPr>
+          <w:rFonts w:ascii="Courier New" w:eastAsia="Courier New" w:hAnsi="Courier New" w:cs="Courier New"/>
+          <w:sz w:val="17"/>
+        </w:rPr>
+        <w:t xml:space="preserve">)   </w:t>
+      </w:r>
+      <w:r>
+        <w:rPr>
+          <w:rFonts w:ascii="Courier New" w:eastAsia="Courier New" w:hAnsi="Courier New" w:cs="Courier New"/>
+          <w:b/>
+          <w:color w:val="000080"/>
+          <w:sz w:val="17"/>
+        </w:rPr>
+        <w:t xml:space="preserve">when </w:t>
+      </w:r>
       <w:r>
         <w:rPr>
           <w:rFonts w:ascii="Courier New" w:eastAsia="Courier New" w:hAnsi="Courier New" w:cs="Courier New"/>
@@ -6354,57 +6411,9 @@
           <w:color w:val="660E7A"/>
           <w:sz w:val="17"/>
         </w:rPr>
-        <w:t>max_num_attempts</w:t>
-      </w:r>
-      <w:r>
-        <w:rPr>
-          <w:rFonts w:ascii="Courier New" w:eastAsia="Courier New" w:hAnsi="Courier New" w:cs="Courier New"/>
-          <w:sz w:val="17"/>
-        </w:rPr>
         <w:t>:</w:t>
       </w:r>
-      <w:r>
-        <w:rPr>
-          <w:rFonts w:ascii="Courier New" w:eastAsia="Courier New" w:hAnsi="Courier New" w:cs="Courier New"/>
-          <w:b/>
-          <w:i/>
-          <w:color w:val="660E7A"/>
-          <w:sz w:val="17"/>
-        </w:rPr>
-        <w:t>NUM_OF_RUNS</w:t>
-      </w:r>
-      <w:proofErr w:type="spellEnd"/>
-      <w:r>
-        <w:rPr>
-          <w:rFonts w:ascii="Courier New" w:eastAsia="Courier New" w:hAnsi="Courier New" w:cs="Courier New"/>
-          <w:sz w:val="17"/>
-        </w:rPr>
-        <w:t>*</w:t>
-      </w:r>
-      <w:r>
-        <w:rPr>
-          <w:rFonts w:ascii="Courier New" w:eastAsia="Courier New" w:hAnsi="Courier New" w:cs="Courier New"/>
-          <w:color w:val="0000FF"/>
-          <w:sz w:val="17"/>
-        </w:rPr>
-        <w:t>5</w:t>
-      </w:r>
-      <w:r>
-        <w:rPr>
-          <w:rFonts w:ascii="Courier New" w:eastAsia="Courier New" w:hAnsi="Courier New" w:cs="Courier New"/>
-          <w:sz w:val="17"/>
-        </w:rPr>
-        <w:t xml:space="preserve">)   </w:t>
-      </w:r>
-      <w:r>
-        <w:rPr>
-          <w:rFonts w:ascii="Courier New" w:eastAsia="Courier New" w:hAnsi="Courier New" w:cs="Courier New"/>
-          <w:b/>
-          <w:color w:val="000080"/>
-          <w:sz w:val="17"/>
-        </w:rPr>
-        <w:t xml:space="preserve">when </w:t>
-      </w:r>
+      <w:proofErr w:type="spellStart"/>
       <w:r>
         <w:rPr>
           <w:rFonts w:ascii="Courier New" w:eastAsia="Courier New" w:hAnsi="Courier New" w:cs="Courier New"/>
@@ -6412,9 +6421,9 @@
           <w:color w:val="660E7A"/>
           <w:sz w:val="17"/>
         </w:rPr>
-        <w:t>:</w:t>
-      </w:r>
-      <w:proofErr w:type="spellStart"/>
+        <w:t>play_descending</w:t>
+      </w:r>
+      <w:proofErr w:type="spellEnd"/>
       <w:r>
         <w:rPr>
           <w:rFonts w:ascii="Courier New" w:eastAsia="Courier New" w:hAnsi="Courier New" w:cs="Courier New"/>
@@ -6422,16 +6431,6 @@
           <w:color w:val="660E7A"/>
           <w:sz w:val="17"/>
         </w:rPr>
-        <w:t>play_descending</w:t>
-      </w:r>
-      <w:proofErr w:type="spellEnd"/>
-      <w:r>
-        <w:rPr>
-          <w:rFonts w:ascii="Courier New" w:eastAsia="Courier New" w:hAnsi="Courier New" w:cs="Courier New"/>
-          <w:b/>
-          <w:color w:val="660E7A"/>
-          <w:sz w:val="17"/>
-        </w:rPr>
         <w:t xml:space="preserve"> </w:t>
       </w:r>
     </w:p>
@@ -6443,11 +6442,12 @@
       <w:r>
         <w:rPr>
           <w:noProof/>
+          <w:lang w:val="en-GB" w:eastAsia="en-GB"/>
         </w:rPr>
         <mc:AlternateContent>
           <mc:Choice Requires="wpg">
             <w:drawing>
-              <wp:anchor distT="0" distB="0" distL="114300" distR="114300" simplePos="0" relativeHeight="251658240" behindDoc="1" locked="0" layoutInCell="1" allowOverlap="1">
+              <wp:anchor distT="0" distB="0" distL="114300" distR="114300" simplePos="0" relativeHeight="251658240" behindDoc="1" locked="0" layoutInCell="1" allowOverlap="1" wp14:anchorId="369AD8B3" wp14:editId="6D782B9C">
                 <wp:simplePos x="0" y="0"/>
                 <wp:positionH relativeFrom="column">
                   <wp:posOffset>-18287</wp:posOffset>
@@ -6586,7 +6586,7 @@
               </wp:anchor>
             </w:drawing>
           </mc:Choice>
-          <mc:Fallback xmlns:a="http://schemas.openxmlformats.org/drawingml/2006/main">
+          <mc:Fallback xmlns:a="http://schemas.openxmlformats.org/drawingml/2006/main" xmlns:w16se="http://schemas.microsoft.com/office/word/2015/wordml/symex" xmlns:cx5="http://schemas.microsoft.com/office/drawing/2016/5/11/chartex" xmlns:cx4="http://schemas.microsoft.com/office/drawing/2016/5/10/chartex" xmlns:cx3="http://schemas.microsoft.com/office/drawing/2016/5/9/chartex" xmlns:cx2="http://schemas.microsoft.com/office/drawing/2015/10/21/chartex" xmlns:cx1="http://schemas.microsoft.com/office/drawing/2015/9/8/chartex" xmlns:cx="http://schemas.microsoft.com/office/drawing/2014/chartex">
             <w:pict>
               <v:group id="Group 9806" style="width:454.27pt;height:19.464pt;position:absolute;z-index:-2147483461;mso-position-horizontal-relative:text;mso-position-horizontal:absolute;margin-left:-1.44pt;mso-position-vertical-relative:text;margin-top:-1.97815pt;" coordsize="57692,2471">
                 <v:shape id="Shape 10588" style="position:absolute;width:13611;height:1252;left:8610;top:0;" coordsize="1361186,125273" path="m0,0l1361186,0l1361186,125273l0,125273l0,0">
@@ -6797,7 +6797,55 @@
           <w:color w:val="660E7A"/>
           <w:sz w:val="17"/>
         </w:rPr>
-        <w:t>CheatingP</w:t>
+        <w:t>CheatingParticipant</w:t>
+      </w:r>
+      <w:r>
+        <w:rPr>
+          <w:rFonts w:ascii="Courier New" w:eastAsia="Courier New" w:hAnsi="Courier New" w:cs="Courier New"/>
+          <w:sz w:val="17"/>
+        </w:rPr>
+        <w:t>.new</w:t>
+      </w:r>
+      <w:proofErr w:type="spellEnd"/>
+      <w:r>
+        <w:rPr>
+          <w:rFonts w:ascii="Courier New" w:eastAsia="Courier New" w:hAnsi="Courier New" w:cs="Courier New"/>
+          <w:sz w:val="17"/>
+        </w:rPr>
+        <w:t>(</w:t>
+      </w:r>
+      <w:r>
+        <w:rPr>
+          <w:rFonts w:ascii="Courier New" w:eastAsia="Courier New" w:hAnsi="Courier New" w:cs="Courier New"/>
+          <w:i/>
+          <w:color w:val="003C5A"/>
+          <w:sz w:val="17"/>
+        </w:rPr>
+        <w:t>oracle</w:t>
+      </w:r>
+      <w:r>
+        <w:rPr>
+          <w:rFonts w:ascii="Courier New" w:eastAsia="Courier New" w:hAnsi="Courier New" w:cs="Courier New"/>
+          <w:sz w:val="17"/>
+        </w:rPr>
+        <w:t xml:space="preserve">, </w:t>
+      </w:r>
+      <w:proofErr w:type="spellStart"/>
+      <w:r>
+        <w:rPr>
+          <w:rFonts w:ascii="Courier New" w:eastAsia="Courier New" w:hAnsi="Courier New" w:cs="Courier New"/>
+          <w:b/>
+          <w:color w:val="660E7A"/>
+          <w:sz w:val="17"/>
+        </w:rPr>
+        <w:t>max_num_attempts</w:t>
+      </w:r>
+      <w:r>
+        <w:rPr>
+          <w:rFonts w:ascii="Courier New" w:eastAsia="Courier New" w:hAnsi="Courier New" w:cs="Courier New"/>
+          <w:sz w:val="17"/>
+        </w:rPr>
+        <w:t>:</w:t>
       </w:r>
       <w:r>
         <w:rPr>
@@ -6807,64 +6855,6 @@
           <w:color w:val="660E7A"/>
           <w:sz w:val="17"/>
         </w:rPr>
-        <w:t>articipant</w:t>
-      </w:r>
-      <w:r>
-        <w:rPr>
-          <w:rFonts w:ascii="Courier New" w:eastAsia="Courier New" w:hAnsi="Courier New" w:cs="Courier New"/>
-          <w:sz w:val="17"/>
-        </w:rPr>
-        <w:t>.new</w:t>
-      </w:r>
-      <w:proofErr w:type="spellEnd"/>
-      <w:r>
-        <w:rPr>
-          <w:rFonts w:ascii="Courier New" w:eastAsia="Courier New" w:hAnsi="Courier New" w:cs="Courier New"/>
-          <w:sz w:val="17"/>
-        </w:rPr>
-        <w:t>(</w:t>
-      </w:r>
-      <w:r>
-        <w:rPr>
-          <w:rFonts w:ascii="Courier New" w:eastAsia="Courier New" w:hAnsi="Courier New" w:cs="Courier New"/>
-          <w:i/>
-          <w:color w:val="003C5A"/>
-          <w:sz w:val="17"/>
-        </w:rPr>
-        <w:t>oracle</w:t>
-      </w:r>
-      <w:r>
-        <w:rPr>
-          <w:rFonts w:ascii="Courier New" w:eastAsia="Courier New" w:hAnsi="Courier New" w:cs="Courier New"/>
-          <w:sz w:val="17"/>
-        </w:rPr>
-        <w:t xml:space="preserve">, </w:t>
-      </w:r>
-      <w:proofErr w:type="spellStart"/>
-      <w:r>
-        <w:rPr>
-          <w:rFonts w:ascii="Courier New" w:eastAsia="Courier New" w:hAnsi="Courier New" w:cs="Courier New"/>
-          <w:b/>
-          <w:color w:val="660E7A"/>
-          <w:sz w:val="17"/>
-        </w:rPr>
-        <w:t>max_num_attempts</w:t>
-      </w:r>
-      <w:r>
-        <w:rPr>
-          <w:rFonts w:ascii="Courier New" w:eastAsia="Courier New" w:hAnsi="Courier New" w:cs="Courier New"/>
-          <w:sz w:val="17"/>
-        </w:rPr>
-        <w:t>:</w:t>
-      </w:r>
-      <w:r>
-        <w:rPr>
-          <w:rFonts w:ascii="Courier New" w:eastAsia="Courier New" w:hAnsi="Courier New" w:cs="Courier New"/>
-          <w:b/>
-          <w:i/>
-          <w:color w:val="660E7A"/>
-          <w:sz w:val="17"/>
-        </w:rPr>
         <w:t>NUM_OF_RUNS</w:t>
       </w:r>
       <w:proofErr w:type="spellEnd"/>
@@ -6930,10 +6920,7 @@
         <w:ind w:left="-5"/>
       </w:pPr>
       <w:r>
-        <w:t>In general if there is capability provided by the language, run-</w:t>
-      </w:r>
-      <w:r>
-        <w:t xml:space="preserve">time or framework I would use that for a huge number of reasons, so using the built in Observable module above would be my default approach but for the purposes of the exercise I next implemented my own Observable module. </w:t>
+        <w:t xml:space="preserve">In general if there is capability provided by the language, run-time or framework I would use that for a huge number of reasons, so using the built in Observable module above would be my default approach but for the purposes of the exercise I next implemented my own Observable module. </w:t>
       </w:r>
     </w:p>
     <w:p>
@@ -6941,10 +6928,7 @@
         <w:ind w:left="-5"/>
       </w:pPr>
       <w:r>
-        <w:t>This proved relatively trivial to</w:t>
-      </w:r>
-      <w:r>
-        <w:t xml:space="preserve"> implement. I added an array of observers and then added methods to add and observer, delete an observer an a </w:t>
+        <w:t xml:space="preserve">This proved relatively trivial to implement. I added an array of observers and then added methods to add and observer, delete an observer an a </w:t>
       </w:r>
       <w:proofErr w:type="spellStart"/>
       <w:r>
@@ -6962,13 +6946,7 @@
       </w:pPr>
       <w:r>
         <w:lastRenderedPageBreak/>
-        <w:t xml:space="preserve">Whist this was interesting to see the </w:t>
-      </w:r>
-      <w:r>
-        <w:t xml:space="preserve">underlying structure it did re-enforce my original choice that if the platform, language, framework or environment has implemented a particular pattern that this should be the port of first call, unless it is shown not to support the specific context that </w:t>
-      </w:r>
-      <w:r>
-        <w:t xml:space="preserve">you need to try it in.  </w:t>
+        <w:t xml:space="preserve">Whist this was interesting to see the underlying structure it did re-enforce my original choice that if the platform, language, framework or environment has implemented a particular pattern that this should be the port of first call, unless it is shown not to support the specific context that you need to try it in.  </w:t>
       </w:r>
     </w:p>
     <w:p>
@@ -6985,16 +6963,7 @@
         <w:ind w:left="-5"/>
       </w:pPr>
       <w:r>
-        <w:t>First thing that came to mind as I started to think about this is that it would make the code simpler for very rudimentary observers, my auditor class already has functionality t</w:t>
-      </w:r>
-      <w:r>
-        <w:t xml:space="preserve">hat would make the code </w:t>
-      </w:r>
-      <w:r>
-        <w:t>block approach more complex…</w:t>
-      </w:r>
-      <w:r>
-        <w:t xml:space="preserve"> </w:t>
+        <w:t xml:space="preserve">First thing that came to mind as I started to think about this is that it would make the code simpler for very rudimentary observers, my auditor class already has functionality that would make the code block approach more complex… </w:t>
       </w:r>
     </w:p>
     <w:p>
@@ -7011,10 +6980,7 @@
         <w:ind w:left="-5"/>
       </w:pPr>
       <w:r>
-        <w:t xml:space="preserve">I added the code block to the observer to print out the </w:t>
-      </w:r>
-      <w:r>
-        <w:t xml:space="preserve">results but using a class allowed me to do much more so I reverted the code back to use the Auditor class instead; </w:t>
+        <w:t xml:space="preserve">I added the code block to the observer to print out the results but using a class allowed me to do much more so I reverted the code back to use the Auditor class instead; </w:t>
       </w:r>
     </w:p>
     <w:p>
@@ -7025,11 +6991,12 @@
       <w:r>
         <w:rPr>
           <w:noProof/>
+          <w:lang w:val="en-GB" w:eastAsia="en-GB"/>
         </w:rPr>
         <mc:AlternateContent>
           <mc:Choice Requires="wpg">
             <w:drawing>
-              <wp:anchor distT="0" distB="0" distL="114300" distR="114300" simplePos="0" relativeHeight="251659264" behindDoc="1" locked="0" layoutInCell="1" allowOverlap="1">
+              <wp:anchor distT="0" distB="0" distL="114300" distR="114300" simplePos="0" relativeHeight="251659264" behindDoc="1" locked="0" layoutInCell="1" allowOverlap="1" wp14:anchorId="362DDEAF" wp14:editId="18C49F57">
                 <wp:simplePos x="0" y="0"/>
                 <wp:positionH relativeFrom="column">
                   <wp:posOffset>-18287</wp:posOffset>
@@ -7222,7 +7189,7 @@
               </wp:anchor>
             </w:drawing>
           </mc:Choice>
-          <mc:Fallback xmlns:a="http://schemas.openxmlformats.org/drawingml/2006/main">
+          <mc:Fallback xmlns:a="http://schemas.openxmlformats.org/drawingml/2006/main" xmlns:w16se="http://schemas.microsoft.com/office/word/2015/wordml/symex" xmlns:cx5="http://schemas.microsoft.com/office/drawing/2016/5/11/chartex" xmlns:cx4="http://schemas.microsoft.com/office/drawing/2016/5/10/chartex" xmlns:cx3="http://schemas.microsoft.com/office/drawing/2016/5/9/chartex" xmlns:cx2="http://schemas.microsoft.com/office/drawing/2015/10/21/chartex" xmlns:cx1="http://schemas.microsoft.com/office/drawing/2015/9/8/chartex" xmlns:cx="http://schemas.microsoft.com/office/drawing/2014/chartex">
             <w:pict>
               <v:group id="Group 9599" style="width:454.27pt;height:19.3199pt;position:absolute;z-index:-2147483611;mso-position-horizontal-relative:text;mso-position-horizontal:absolute;margin-left:-1.44pt;mso-position-vertical-relative:text;margin-top:7.63647pt;" coordsize="57692,2453">
                 <v:shape id="Shape 10593" style="position:absolute;width:1295;height:1234;left:17681;top:0;" coordsize="129540,123444" path="m0,0l129540,0l129540,123444l0,123444l0,0">
@@ -7495,16 +7462,7 @@
         <w:ind w:left="-5"/>
       </w:pPr>
       <w:r>
-        <w:t xml:space="preserve">The observer pattern is really powerful and easy to </w:t>
-      </w:r>
-      <w:r>
-        <w:t>use by simply including Observable. There are lots of ways that it can be used influenced by the factoring and design of the rest of the application. My preference was to use the power of having a class that can be further enhanced to do deeper levels of a</w:t>
-      </w:r>
-      <w:r>
-        <w:t>uditing than the code block mechanism but for simple observers code blocks are also reasonable to use. As I mention a few time I do like using system provided functionality when possible so it is really nice that this pattern is supported natively in Ruby.</w:t>
-      </w:r>
-      <w:r>
-        <w:t xml:space="preserve"> </w:t>
+        <w:t xml:space="preserve">The observer pattern is really powerful and easy to use by simply including Observable. There are lots of ways that it can be used influenced by the factoring and design of the rest of the application. My preference was to use the power of having a class that can be further enhanced to do deeper levels of auditing than the code block mechanism but for simple observers code blocks are also reasonable to use. As I mention a few time I do like using system provided functionality when possible so it is really nice that this pattern is supported natively in Ruby. </w:t>
       </w:r>
     </w:p>
     <w:p>
@@ -7513,13 +7471,7 @@
         <w:ind w:left="-5"/>
       </w:pPr>
       <w:r>
-        <w:t xml:space="preserve">Day 3 </w:t>
-      </w:r>
-      <w:r>
-        <w:t>–</w:t>
-      </w:r>
-      <w:r>
-        <w:t xml:space="preserve"> Factory Patterns and Singleton </w:t>
+        <w:t xml:space="preserve">Day 3 – Factory Patterns and Singleton </w:t>
       </w:r>
     </w:p>
     <w:p>
@@ -7537,10 +7489,7 @@
         <w:ind w:left="-5"/>
       </w:pPr>
       <w:r>
-        <w:t>Initially I creat</w:t>
-      </w:r>
-      <w:r>
-        <w:t>ed a “</w:t>
+        <w:t>Initially I created a “</w:t>
       </w:r>
       <w:proofErr w:type="spellStart"/>
       <w:r>
@@ -7548,13 +7497,7 @@
       </w:r>
       <w:proofErr w:type="spellEnd"/>
       <w:r>
-        <w:t xml:space="preserve">” class that would look at creating the individual products and </w:t>
-      </w:r>
-      <w:r>
-        <w:t>moved the products into that file as I had some issues with circular includes. I know later o</w:t>
-      </w:r>
-      <w:r>
-        <w:t xml:space="preserve">n I will be breaking them out for a later part of the exercise. I added the three methods as asked for in the exercise and ran the program and saw the output that I expected </w:t>
+        <w:t xml:space="preserve">” class that would look at creating the individual products and moved the products into that file as I had some issues with circular includes. I know later on I will be breaking them out for a later part of the exercise. I added the three methods as asked for in the exercise and ran the program and saw the output that I expected </w:t>
       </w:r>
     </w:p>
     <w:p>
@@ -7571,10 +7514,7 @@
         <w:ind w:left="-5"/>
       </w:pPr>
       <w:r>
-        <w:t>For stage 2 I simply included Singleton within the factory c</w:t>
-      </w:r>
-      <w:r>
-        <w:t xml:space="preserve">lass to see that it would work and then I added a second new. As I should have expected the first call to </w:t>
+        <w:t xml:space="preserve">For stage 2 I simply included Singleton within the factory class to see that it would work and then I added a second new. As I should have expected the first call to </w:t>
       </w:r>
       <w:proofErr w:type="spellStart"/>
       <w:r>
@@ -7591,10 +7531,7 @@
         <w:ind w:left="-5"/>
       </w:pPr>
       <w:r>
-        <w:t>I then removed the Sin</w:t>
-      </w:r>
-      <w:r>
-        <w:t xml:space="preserve">gleton module and added my own implementation using a class variable </w:t>
+        <w:t xml:space="preserve">I then removed the Singleton module and added my own implementation using a class variable </w:t>
       </w:r>
     </w:p>
     <w:p>
@@ -7694,6 +7631,7 @@
         <w:spacing w:after="65" w:line="238" w:lineRule="auto"/>
         <w:ind w:left="-5" w:right="6662"/>
       </w:pPr>
+      <w:proofErr w:type="spellStart"/>
       <w:r>
         <w:rPr>
           <w:rFonts w:ascii="Courier New" w:eastAsia="Courier New" w:hAnsi="Courier New" w:cs="Courier New"/>
@@ -7701,9 +7639,9 @@
           <w:color w:val="000080"/>
           <w:sz w:val="17"/>
         </w:rPr>
-        <w:t xml:space="preserve">def </w:t>
-      </w:r>
-      <w:proofErr w:type="spellStart"/>
+        <w:t>def</w:t>
+      </w:r>
+      <w:proofErr w:type="spellEnd"/>
       <w:r>
         <w:rPr>
           <w:rFonts w:ascii="Courier New" w:eastAsia="Courier New" w:hAnsi="Courier New" w:cs="Courier New"/>
@@ -7711,6 +7649,16 @@
           <w:color w:val="000080"/>
           <w:sz w:val="17"/>
         </w:rPr>
+        <w:t xml:space="preserve"> </w:t>
+      </w:r>
+      <w:proofErr w:type="spellStart"/>
+      <w:r>
+        <w:rPr>
+          <w:rFonts w:ascii="Courier New" w:eastAsia="Courier New" w:hAnsi="Courier New" w:cs="Courier New"/>
+          <w:b/>
+          <w:color w:val="000080"/>
+          <w:sz w:val="17"/>
+        </w:rPr>
         <w:t>self</w:t>
       </w:r>
       <w:r>
@@ -7797,10 +7745,7 @@
         <w:ind w:left="-5"/>
       </w:pPr>
       <w:r>
-        <w:t>I am thinking of the abstract factory method diagram that we saw in class. I will have the f</w:t>
-      </w:r>
-      <w:r>
-        <w:t xml:space="preserve">ollowing structure; </w:t>
+        <w:t xml:space="preserve">I am thinking of the abstract factory method diagram that we saw in class. I will have the following structure; </w:t>
       </w:r>
     </w:p>
     <w:p>
@@ -7821,9 +7766,10 @@
       <w:r>
         <w:rPr>
           <w:noProof/>
+          <w:lang w:val="en-GB" w:eastAsia="en-GB"/>
         </w:rPr>
         <w:drawing>
-          <wp:inline distT="0" distB="0" distL="0" distR="0">
+          <wp:inline distT="0" distB="0" distL="0" distR="0" wp14:anchorId="4A21962F" wp14:editId="058B7127">
             <wp:extent cx="4064000" cy="4064000"/>
             <wp:effectExtent l="0" t="0" r="0" b="0"/>
             <wp:docPr id="721" name="Picture 721"/>
@@ -7884,16 +7830,7 @@
         <w:ind w:left="-5"/>
       </w:pPr>
       <w:r>
-        <w:t>This was a matter of adding a new subclass to each of the products to do the work and adding a ne</w:t>
-      </w:r>
-      <w:r>
-        <w:t xml:space="preserve">w concrete factory to create each of them. The client simply was passed a new symbol :deadly to call </w:t>
-      </w:r>
-      <w:r>
-        <w:t>the deadly factory to do the work…</w:t>
-      </w:r>
-      <w:r>
-        <w:t xml:space="preserve"> </w:t>
+        <w:t xml:space="preserve">This was a matter of adding a new subclass to each of the products to do the work and adding a new concrete factory to create each of them. The client simply was passed a new symbol :deadly to call the deadly factory to do the work… </w:t>
       </w:r>
     </w:p>
     <w:p>
@@ -7919,13 +7856,15 @@
       </w:r>
       <w:proofErr w:type="spellEnd"/>
       <w:r>
-        <w:t xml:space="preserve"> and it’s 3 sub classes and added the create code to each of the </w:t>
-      </w:r>
-      <w:r>
-        <w:t>fac</w:t>
-      </w:r>
-      <w:r>
-        <w:t xml:space="preserve">tories. Again I ran this code and check that it worked as expected.  </w:t>
+        <w:t xml:space="preserve"> and </w:t>
+      </w:r>
+      <w:proofErr w:type="spellStart"/>
+      <w:r>
+        <w:t>it’s</w:t>
+      </w:r>
+      <w:proofErr w:type="spellEnd"/>
+      <w:r>
+        <w:t xml:space="preserve"> 3 sub classes and added the create code to each of the factories. Again I ran this code and check that it worked as expected.  </w:t>
       </w:r>
     </w:p>
     <w:p>
@@ -7942,25 +7881,7 @@
         <w:ind w:left="-5"/>
       </w:pPr>
       <w:r>
-        <w:t xml:space="preserve">I fully expect the next part of the exercise to force this design to fail. I reflect on the principles that </w:t>
-      </w:r>
-      <w:r>
-        <w:t xml:space="preserve">we heard of today about the “warm, fuzzy feeling” you may expect to get from using a design </w:t>
-      </w:r>
-      <w:r>
-        <w:t xml:space="preserve">pattern and in some ways this design I have implemented does this. Both adding a new product and new family had clear places that they fitted into the architecture </w:t>
-      </w:r>
-      <w:r>
-        <w:t xml:space="preserve">and were pretty easy to do. I do </w:t>
-      </w:r>
-      <w:r>
-        <w:t>wonder if we ended up adding “a lot” more products and ended up having a lot more subclasses and also added “a lot” more families resulting in many more factories. For p</w:t>
-      </w:r>
-      <w:r>
-        <w:t>roducts this feels closer to the actual model we could</w:t>
-      </w:r>
-      <w:r>
-        <w:t xml:space="preserve"> expect but for families I am not so sure. Whilst I do like the shape of the solution to this point I think it would need to be changed to handle bigger problem spaces. </w:t>
+        <w:t xml:space="preserve">I fully expect the next part of the exercise to force this design to fail. I reflect on the principles that we heard of today about the “warm, fuzzy feeling” you may expect to get from using a design pattern and in some ways this design I have implemented does this. Both adding a new product and new family had clear places that they fitted into the architecture and were pretty easy to do. I do wonder if we ended up adding “a lot” more products and ended up having a lot more subclasses and also added “a lot” more families resulting in many more factories. For products this feels closer to the actual model we could expect but for families I am not so sure. Whilst I do like the shape of the solution to this point I think it would need to be changed to handle bigger problem spaces. </w:t>
       </w:r>
     </w:p>
     <w:p>
@@ -7978,10 +7899,7 @@
         <w:ind w:left="-5"/>
       </w:pPr>
       <w:r>
-        <w:t>Initial thoughts are to create a new clas</w:t>
-      </w:r>
-      <w:r>
-        <w:t>s “</w:t>
+        <w:t>Initial thoughts are to create a new class “</w:t>
       </w:r>
       <w:proofErr w:type="spellStart"/>
       <w:r>
@@ -7989,13 +7907,7 @@
       </w:r>
       <w:proofErr w:type="spellEnd"/>
       <w:r>
-        <w:t xml:space="preserve">” that will be a singleton itself and will </w:t>
-      </w:r>
-      <w:r>
-        <w:t xml:space="preserve">manage a single instance of a factory.  As the client asks for something from a new product family </w:t>
-      </w:r>
-      <w:r>
-        <w:t>the “</w:t>
+        <w:t>” that will be a singleton itself and will manage a single instance of a factory.  As the client asks for something from a new product family the “</w:t>
       </w:r>
       <w:proofErr w:type="spellStart"/>
       <w:r>
@@ -8003,22 +7915,7 @@
       </w:r>
       <w:proofErr w:type="spellEnd"/>
       <w:r>
-        <w:t>” will new the appro</w:t>
-      </w:r>
-      <w:r>
-        <w:t>priate factory throwing the last one away and will r</w:t>
-      </w:r>
-      <w:r>
-        <w:t>emember what production mode the app is in. The individual factories will no longer be singletons themselves meaning a developer could create multiple instances of each of the concrete classes if they wan</w:t>
-      </w:r>
-      <w:r>
-        <w:t>ted so care would need to be taken to make sure that</w:t>
-      </w:r>
-      <w:r>
-        <w:t xml:space="preserve"> the don’t do this. </w:t>
-      </w:r>
-      <w:r>
-        <w:t xml:space="preserve"> </w:t>
+        <w:t xml:space="preserve">” will new the appropriate factory throwing the last one away and will remember what production mode the app is in. The individual factories will no longer be singletons themselves meaning a developer could create multiple instances of each of the concrete classes if they wanted so care would need to be taken to make sure that the don’t do this.  </w:t>
       </w:r>
     </w:p>
     <w:p>
@@ -8062,10 +7959,7 @@
         <w:ind w:left="-5"/>
       </w:pPr>
       <w:r>
-        <w:t>Taking my understanding of state from the lecture I s</w:t>
-      </w:r>
-      <w:r>
-        <w:t xml:space="preserve">tart with creating an abstract class </w:t>
+        <w:t xml:space="preserve">Taking my understanding of state from the lecture I start with creating an abstract class </w:t>
       </w:r>
     </w:p>
     <w:p>
@@ -8110,10 +8004,7 @@
       </w:r>
       <w:proofErr w:type="spellEnd"/>
       <w:r>
-        <w:t xml:space="preserve"> to do the right thing depending on the st</w:t>
-      </w:r>
-      <w:r>
-        <w:t xml:space="preserve">ate.  </w:t>
+        <w:t xml:space="preserve"> to do the right thing depending on the state.  </w:t>
       </w:r>
     </w:p>
     <w:p>
@@ -8122,10 +8013,7 @@
         <w:ind w:left="-5"/>
       </w:pPr>
       <w:r>
-        <w:t>As these are stateless and modelling behaviour, I will create them as singletons…</w:t>
-      </w:r>
-      <w:r>
-        <w:t xml:space="preserve"> </w:t>
+        <w:t xml:space="preserve">As these are stateless and modelling behaviour, I will create them as singletons… </w:t>
       </w:r>
     </w:p>
     <w:p>
@@ -8149,10 +8037,7 @@
       </w:r>
       <w:proofErr w:type="spellEnd"/>
       <w:r>
-        <w:t xml:space="preserve"> ) which would do nothing in </w:t>
-      </w:r>
-      <w:r>
-        <w:t xml:space="preserve">child or adult but would have an implementation in pensioner. As they all follow the same interface I need to add this everywhere and just do nothing in the two cases where it was not appropriate.  </w:t>
+        <w:t xml:space="preserve"> ) which would do nothing in child or adult but would have an implementation in pensioner. As they all follow the same interface I need to add this everywhere and just do nothing in the two cases where it was not appropriate.  </w:t>
       </w:r>
     </w:p>
     <w:p>
@@ -8160,16 +8045,7 @@
         <w:ind w:left="-5"/>
       </w:pPr>
       <w:r>
-        <w:t xml:space="preserve">############ TODO </w:t>
-      </w:r>
-      <w:r>
-        <w:t>–</w:t>
-      </w:r>
-      <w:r>
-        <w:t xml:space="preserve"> Think of a pattern that would make th</w:t>
-      </w:r>
-      <w:r>
-        <w:t xml:space="preserve">is part more appropriate ########## </w:t>
+        <w:t xml:space="preserve">############ TODO – Think of a pattern that would make this part more appropriate ########## </w:t>
       </w:r>
     </w:p>
     <w:p>
@@ -8236,10 +8112,7 @@
       </w:r>
       <w:proofErr w:type="spellEnd"/>
       <w:r>
-        <w:t xml:space="preserve"> which makes the decision on which state to use. I like this as it cleans up the</w:t>
-      </w:r>
-      <w:r>
-        <w:t xml:space="preserve"> Person class and puts state change decisions in one place. If we were to change the definition of a teenager, then we would have one place to do this and it would be in a logical location and all other objects would respect this.   </w:t>
+        <w:t xml:space="preserve"> which makes the decision on which state to use. I like this as it cleans up the Person class and puts state change decisions in one place. If we were to change the definition of a teenager, then we would have one place to do this and it would be in a logical location and all other objects would respect this.   </w:t>
       </w:r>
     </w:p>
     <w:p>
@@ -8248,13 +8121,7 @@
         <w:ind w:left="-5"/>
       </w:pPr>
       <w:r>
-        <w:t xml:space="preserve">I had solved the last </w:t>
-      </w:r>
-      <w:r>
-        <w:t xml:space="preserve">part by making all state a singleton from the outset. As these contain no data </w:t>
-      </w:r>
-      <w:r>
-        <w:t xml:space="preserve">you don’t need multiples of these. I also made the </w:t>
+        <w:t xml:space="preserve">I had solved the last part by making all state a singleton from the outset. As these contain no data you don’t need multiples of these. I also made the </w:t>
       </w:r>
       <w:proofErr w:type="spellStart"/>
       <w:r>
@@ -8262,10 +8129,7 @@
       </w:r>
       <w:proofErr w:type="spellEnd"/>
       <w:r>
-        <w:t xml:space="preserve"> a singleton as you probably only </w:t>
-      </w:r>
-      <w:r>
-        <w:t xml:space="preserve">want one of these also. </w:t>
+        <w:t xml:space="preserve"> a singleton as you probably only want one of these also. </w:t>
       </w:r>
     </w:p>
     <w:p>
@@ -8282,10 +8146,7 @@
         <w:ind w:left="-5"/>
       </w:pPr>
       <w:r>
-        <w:t>Thinking of the problem against re</w:t>
-      </w:r>
-      <w:r>
-        <w:t xml:space="preserve">al world constraints I think of a series of options; coffee type, </w:t>
+        <w:t xml:space="preserve">Thinking of the problem against real world constraints I think of a series of options; coffee type, </w:t>
       </w:r>
     </w:p>
     <w:p>
@@ -8294,10 +8155,7 @@
       </w:pPr>
       <w:r>
         <w:lastRenderedPageBreak/>
-        <w:t xml:space="preserve">Milk type, sugar type, syrup type… Each of these has a description and a price, and may or may not </w:t>
-      </w:r>
-      <w:r>
-        <w:t xml:space="preserve">be present. This leads me down the path that the shared interface is description and price. In this way you start with a type of coffee, add a type of milk (or none), add a type of sugar etc. </w:t>
+        <w:t xml:space="preserve">Milk type, sugar type, syrup type… Each of these has a description and a price, and may or may not be present. This leads me down the path that the shared interface is description and price. In this way you start with a type of coffee, add a type of milk (or none), add a type of sugar etc. </w:t>
       </w:r>
     </w:p>
     <w:p>
@@ -8306,10 +8164,7 @@
         <w:ind w:left="-5"/>
       </w:pPr>
       <w:r>
-        <w:t>Each one will probably advertise its options allowing use syste</w:t>
-      </w:r>
-      <w:r>
-        <w:t xml:space="preserve">m to assemble them as necessary. The interface looks as follows; </w:t>
+        <w:t xml:space="preserve">Each one will probably advertise its options allowing use system to assemble them as necessary. The interface looks as follows; </w:t>
       </w:r>
     </w:p>
     <w:p>
@@ -8461,11 +8316,12 @@
       <w:r>
         <w:rPr>
           <w:noProof/>
+          <w:lang w:val="en-GB" w:eastAsia="en-GB"/>
         </w:rPr>
         <mc:AlternateContent>
           <mc:Choice Requires="wpg">
             <w:drawing>
-              <wp:inline distT="0" distB="0" distL="0" distR="0">
+              <wp:inline distT="0" distB="0" distL="0" distR="0" wp14:anchorId="5180A41B" wp14:editId="4F248FD3">
                 <wp:extent cx="5769229" cy="245363"/>
                 <wp:effectExtent l="0" t="0" r="0" b="0"/>
                 <wp:docPr id="9459" name="Group 9459"/>
@@ -9312,38 +9168,38 @@
               </wp:inline>
             </w:drawing>
           </mc:Choice>
-          <mc:Fallback xmlns:a="http://schemas.openxmlformats.org/drawingml/2006/main">
+          <mc:Fallback>
             <w:pict>
-              <v:group id="Group 9459" style="width:454.27pt;height:19.3199pt;mso-position-horizontal-relative:char;mso-position-vertical-relative:line" coordsize="57692,2453">
-                <v:shape id="Shape 10601" style="position:absolute;width:1295;height:1219;left:12496;top:0;" coordsize="129540,121920" path="m0,0l129540,0l129540,121920l0,121920l0,0">
-                  <v:stroke weight="0pt" endcap="flat" joinstyle="miter" miterlimit="10" on="false" color="#000000" opacity="0"/>
-                  <v:fill on="true" color="#ebebeb"/>
-                </v:shape>
-                <v:shape id="Shape 10602" style="position:absolute;width:640;height:1219;left:20927;top:0;" coordsize="64008,121920" path="m0,0l64008,0l64008,121920l0,121920l0,0">
-                  <v:stroke weight="0pt" endcap="flat" joinstyle="miter" miterlimit="10" on="false" color="#000000" opacity="0"/>
-                  <v:fill on="true" color="#ebebeb"/>
-                </v:shape>
-                <v:shape id="Shape 10603" style="position:absolute;width:1295;height:1219;left:28700;top:0;" coordsize="129540,121920" path="m0,0l129540,0l129540,121920l0,121920l0,0">
-                  <v:stroke weight="0pt" endcap="flat" joinstyle="miter" miterlimit="10" on="false" color="#000000" opacity="0"/>
-                  <v:fill on="true" color="#ebebeb"/>
-                </v:shape>
-                <v:shape id="Shape 10604" style="position:absolute;width:640;height:1219;left:32588;top:0;" coordsize="64008,121920" path="m0,0l64008,0l64008,121920l0,121920l0,0">
-                  <v:stroke weight="0pt" endcap="flat" joinstyle="miter" miterlimit="10" on="false" color="#000000" opacity="0"/>
-                  <v:fill on="true" color="#ebebeb"/>
-                </v:shape>
-                <v:rect id="Rectangle 875" style="position:absolute;width:3456;height:1314;left:182;top:236;" filled="f" stroked="f">
+              <v:group w14:anchorId="5180A41B" id="Group 9459" o:spid="_x0000_s1114" style="width:454.25pt;height:19.3pt;mso-position-horizontal-relative:char;mso-position-vertical-relative:line" coordsize="5769229,245363" o:gfxdata="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">
+                <v:polyline id="Shape 10596" o:spid="_x0000_s1115" style="position:absolute;visibility:visible;mso-wrap-style:square;v-text-anchor:top" points="1249629,0,1379169,0,1379169,121920,1249629,121920,1249629,0" coordsize="129540,121920" o:gfxdata="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" fillcolor="#ebebeb" stroked="f" strokeweight="0">
+                  <v:stroke miterlimit="83231f" joinstyle="miter"/>
+                  <v:path arrowok="t" textboxrect="0,0,129540,121920"/>
+                </v:polyline>
+                <v:polyline id="Shape 10597" o:spid="_x0000_s1116" style="position:absolute;visibility:visible;mso-wrap-style:square;v-text-anchor:top" points="2092782,0,2156790,0,2156790,121920,2092782,121920,2092782,0" coordsize="64008,121920" o:gfxdata="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" fillcolor="#ebebeb" stroked="f" strokeweight="0">
+                  <v:stroke miterlimit="83231f" joinstyle="miter"/>
+                  <v:path arrowok="t" textboxrect="0,0,64008,121920"/>
+                </v:polyline>
+                <v:polyline id="Shape 10598" o:spid="_x0000_s1117" style="position:absolute;visibility:visible;mso-wrap-style:square;v-text-anchor:top" points="2870022,0,2999562,0,2999562,121920,2870022,121920,2870022,0" coordsize="129540,121920" o:gfxdata="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" fillcolor="#ebebeb" stroked="f" strokeweight="0">
+                  <v:stroke miterlimit="83231f" joinstyle="miter"/>
+                  <v:path arrowok="t" textboxrect="0,0,129540,121920"/>
+                </v:polyline>
+                <v:polyline id="Shape 10599" o:spid="_x0000_s1118" style="position:absolute;visibility:visible;mso-wrap-style:square;v-text-anchor:top" points="3258897,0,3322905,0,3322905,121920,3258897,121920,3258897,0" coordsize="64008,121920" o:gfxdata="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" fillcolor="#ebebeb" stroked="f" strokeweight="0">
+                  <v:stroke miterlimit="83231f" joinstyle="miter"/>
+                  <v:path arrowok="t" textboxrect="0,0,64008,121920"/>
+                </v:polyline>
+                <v:rect id="Rectangle 875" o:spid="_x0000_s1119" style="position:absolute;left:18288;top:23609;width:345675;height:131403;visibility:visible;mso-wrap-style:square;v-text-anchor:top" o:gfxdata="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" filled="f" stroked="f">
                   <v:textbox inset="0,0,0,0">
                     <w:txbxContent>
                       <w:p>
                         <w:pPr>
-                          <w:spacing w:before="0" w:after="160" w:line="259" w:lineRule="auto"/>
+                          <w:spacing w:after="160" w:line="259" w:lineRule="auto"/>
                           <w:ind w:left="0" w:firstLine="0"/>
                         </w:pPr>
                         <w:r>
                           <w:rPr>
-                            <w:rFonts w:cs="Courier New" w:hAnsi="Courier New" w:eastAsia="Courier New" w:ascii="Courier New"/>
-                            <w:i w:val="1"/>
-                            <w:color w:val="0000ff"/>
+                            <w:rFonts w:ascii="Courier New" w:eastAsia="Courier New" w:hAnsi="Courier New" w:cs="Courier New"/>
+                            <w:i/>
+                            <w:color w:val="0000FF"/>
                             <w:sz w:val="17"/>
                           </w:rPr>
                           <w:t xml:space="preserve">    </w:t>
@@ -9352,17 +9208,17 @@
                     </w:txbxContent>
                   </v:textbox>
                 </v:rect>
-                <v:rect id="Rectangle 876" style="position:absolute;width:4308;height:1314;left:2788;top:236;" filled="f" stroked="f">
+                <v:rect id="Rectangle 876" o:spid="_x0000_s1120" style="position:absolute;left:278892;top:23609;width:430871;height:131403;visibility:visible;mso-wrap-style:square;v-text-anchor:top" o:gfxdata="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" filled="f" stroked="f">
                   <v:textbox inset="0,0,0,0">
                     <w:txbxContent>
                       <w:p>
                         <w:pPr>
-                          <w:spacing w:before="0" w:after="160" w:line="259" w:lineRule="auto"/>
+                          <w:spacing w:after="160" w:line="259" w:lineRule="auto"/>
                           <w:ind w:left="0" w:firstLine="0"/>
                         </w:pPr>
                         <w:r>
                           <w:rPr>
-                            <w:rFonts w:cs="Courier New" w:hAnsi="Courier New" w:eastAsia="Courier New" w:ascii="Courier New"/>
+                            <w:rFonts w:ascii="Courier New" w:eastAsia="Courier New" w:hAnsi="Courier New" w:cs="Courier New"/>
                             <w:sz w:val="17"/>
                           </w:rPr>
                           <w:t xml:space="preserve">puts </w:t>
@@ -9371,39 +9227,39 @@
                     </w:txbxContent>
                   </v:textbox>
                 </v:rect>
-                <v:rect id="Rectangle 8677" style="position:absolute;width:7753;height:1343;left:6019;top:213;" filled="f" stroked="f">
+                <v:rect id="Rectangle 8677" o:spid="_x0000_s1121" style="position:absolute;left:601929;top:21389;width:775394;height:134355;visibility:visible;mso-wrap-style:square;v-text-anchor:top" o:gfxdata="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" filled="f" stroked="f">
                   <v:textbox inset="0,0,0,0">
                     <w:txbxContent>
                       <w:p>
                         <w:pPr>
-                          <w:spacing w:before="0" w:after="160" w:line="259" w:lineRule="auto"/>
+                          <w:spacing w:after="160" w:line="259" w:lineRule="auto"/>
                           <w:ind w:left="0" w:firstLine="0"/>
                         </w:pPr>
                         <w:r>
                           <w:rPr>
-                            <w:rFonts w:cs="Courier New" w:hAnsi="Courier New" w:eastAsia="Courier New" w:ascii="Courier New"/>
-                            <w:b w:val="1"/>
+                            <w:rFonts w:ascii="Courier New" w:eastAsia="Courier New" w:hAnsi="Courier New" w:cs="Courier New"/>
+                            <w:b/>
                             <w:color w:val="008000"/>
                             <w:sz w:val="17"/>
                           </w:rPr>
-                          <w:t xml:space="preserve">"Drink is</w:t>
+                          <w:t>"Drink is</w:t>
                         </w:r>
                       </w:p>
                     </w:txbxContent>
                   </v:textbox>
                 </v:rect>
-                <v:rect id="Rectangle 8678" style="position:absolute;width:863;height:1343;left:11854;top:213;" filled="f" stroked="f">
+                <v:rect id="Rectangle 8678" o:spid="_x0000_s1122" style="position:absolute;left:1185474;top:21389;width:86347;height:134355;visibility:visible;mso-wrap-style:square;v-text-anchor:top" o:gfxdata="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" filled="f" stroked="f">
                   <v:textbox inset="0,0,0,0">
                     <w:txbxContent>
                       <w:p>
                         <w:pPr>
-                          <w:spacing w:before="0" w:after="160" w:line="259" w:lineRule="auto"/>
+                          <w:spacing w:after="160" w:line="259" w:lineRule="auto"/>
                           <w:ind w:left="0" w:firstLine="0"/>
                         </w:pPr>
                         <w:r>
                           <w:rPr>
-                            <w:rFonts w:cs="Courier New" w:hAnsi="Courier New" w:eastAsia="Courier New" w:ascii="Courier New"/>
-                            <w:b w:val="1"/>
+                            <w:rFonts w:ascii="Courier New" w:eastAsia="Courier New" w:hAnsi="Courier New" w:cs="Courier New"/>
+                            <w:b/>
                             <w:color w:val="008000"/>
                             <w:sz w:val="17"/>
                           </w:rPr>
@@ -9413,94 +9269,94 @@
                     </w:txbxContent>
                   </v:textbox>
                 </v:rect>
-                <v:rect id="Rectangle 8679" style="position:absolute;width:863;height:1314;left:12496;top:236;" filled="f" stroked="f">
+                <v:rect id="Rectangle 8679" o:spid="_x0000_s1123" style="position:absolute;left:1249629;top:23609;width:86347;height:131403;visibility:visible;mso-wrap-style:square;v-text-anchor:top" o:gfxdata="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" filled="f" stroked="f">
                   <v:textbox inset="0,0,0,0">
                     <w:txbxContent>
                       <w:p>
                         <w:pPr>
-                          <w:spacing w:before="0" w:after="160" w:line="259" w:lineRule="auto"/>
+                          <w:spacing w:after="160" w:line="259" w:lineRule="auto"/>
                           <w:ind w:left="0" w:firstLine="0"/>
                         </w:pPr>
                         <w:r>
                           <w:rPr>
-                            <w:rFonts w:cs="Courier New" w:hAnsi="Courier New" w:eastAsia="Courier New" w:ascii="Courier New"/>
+                            <w:rFonts w:ascii="Courier New" w:eastAsia="Courier New" w:hAnsi="Courier New" w:cs="Courier New"/>
                             <w:sz w:val="17"/>
                           </w:rPr>
-                          <w:t xml:space="preserve">#</w:t>
+                          <w:t>#</w:t>
                         </w:r>
                       </w:p>
                     </w:txbxContent>
                   </v:textbox>
                 </v:rect>
-                <v:rect id="Rectangle 8680" style="position:absolute;width:863;height:1314;left:13151;top:236;" filled="f" stroked="f">
+                <v:rect id="Rectangle 8680" o:spid="_x0000_s1124" style="position:absolute;left:1315161;top:23609;width:86347;height:131403;visibility:visible;mso-wrap-style:square;v-text-anchor:top" o:gfxdata="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" filled="f" stroked="f">
                   <v:textbox inset="0,0,0,0">
                     <w:txbxContent>
                       <w:p>
                         <w:pPr>
-                          <w:spacing w:before="0" w:after="160" w:line="259" w:lineRule="auto"/>
+                          <w:spacing w:after="160" w:line="259" w:lineRule="auto"/>
                           <w:ind w:left="0" w:firstLine="0"/>
                         </w:pPr>
                         <w:r>
                           <w:rPr>
-                            <w:rFonts w:cs="Courier New" w:hAnsi="Courier New" w:eastAsia="Courier New" w:ascii="Courier New"/>
+                            <w:rFonts w:ascii="Courier New" w:eastAsia="Courier New" w:hAnsi="Courier New" w:cs="Courier New"/>
                             <w:sz w:val="17"/>
                           </w:rPr>
-                          <w:t xml:space="preserve">{</w:t>
+                          <w:t>{</w:t>
                         </w:r>
                       </w:p>
                     </w:txbxContent>
                   </v:textbox>
                 </v:rect>
-                <v:rect id="Rectangle 879" style="position:absolute;width:9476;height:1314;left:13791;top:236;" filled="f" stroked="f">
+                <v:rect id="Rectangle 879" o:spid="_x0000_s1125" style="position:absolute;left:1379169;top:23609;width:947656;height:131403;visibility:visible;mso-wrap-style:square;v-text-anchor:top" o:gfxdata="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" filled="f" stroked="f">
                   <v:textbox inset="0,0,0,0">
                     <w:txbxContent>
                       <w:p>
                         <w:pPr>
-                          <w:spacing w:before="0" w:after="160" w:line="259" w:lineRule="auto"/>
+                          <w:spacing w:after="160" w:line="259" w:lineRule="auto"/>
                           <w:ind w:left="0" w:firstLine="0"/>
                         </w:pPr>
                         <w:r>
                           <w:rPr>
-                            <w:rFonts w:cs="Courier New" w:hAnsi="Courier New" w:eastAsia="Courier New" w:ascii="Courier New"/>
+                            <w:rFonts w:ascii="Courier New" w:eastAsia="Courier New" w:hAnsi="Courier New" w:cs="Courier New"/>
                             <w:sz w:val="17"/>
                           </w:rPr>
-                          <w:t xml:space="preserve">description</w:t>
+                          <w:t>description</w:t>
                         </w:r>
                       </w:p>
                     </w:txbxContent>
                   </v:textbox>
                 </v:rect>
-                <v:rect id="Rectangle 880" style="position:absolute;width:863;height:1314;left:20927;top:236;" filled="f" stroked="f">
+                <v:rect id="Rectangle 880" o:spid="_x0000_s1126" style="position:absolute;left:2092782;top:23609;width:86347;height:131403;visibility:visible;mso-wrap-style:square;v-text-anchor:top" o:gfxdata="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" filled="f" stroked="f">
                   <v:textbox inset="0,0,0,0">
                     <w:txbxContent>
                       <w:p>
                         <w:pPr>
-                          <w:spacing w:before="0" w:after="160" w:line="259" w:lineRule="auto"/>
+                          <w:spacing w:after="160" w:line="259" w:lineRule="auto"/>
                           <w:ind w:left="0" w:firstLine="0"/>
                         </w:pPr>
                         <w:r>
                           <w:rPr>
-                            <w:rFonts w:cs="Courier New" w:hAnsi="Courier New" w:eastAsia="Courier New" w:ascii="Courier New"/>
+                            <w:rFonts w:ascii="Courier New" w:eastAsia="Courier New" w:hAnsi="Courier New" w:cs="Courier New"/>
                             <w:sz w:val="17"/>
                           </w:rPr>
-                          <w:t xml:space="preserve">}</w:t>
+                          <w:t>}</w:t>
                         </w:r>
                       </w:p>
                     </w:txbxContent>
                   </v:textbox>
                 </v:rect>
-                <v:rect id="Rectangle 881" style="position:absolute;width:863;height:1343;left:21567;top:213;" filled="f" stroked="f">
+                <v:rect id="Rectangle 881" o:spid="_x0000_s1127" style="position:absolute;left:2156790;top:21389;width:86347;height:134355;visibility:visible;mso-wrap-style:square;v-text-anchor:top" o:gfxdata="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" filled="f" stroked="f">
                   <v:textbox inset="0,0,0,0">
                     <w:txbxContent>
                       <w:p>
                         <w:pPr>
-                          <w:spacing w:before="0" w:after="160" w:line="259" w:lineRule="auto"/>
+                          <w:spacing w:after="160" w:line="259" w:lineRule="auto"/>
                           <w:ind w:left="0" w:firstLine="0"/>
                         </w:pPr>
                         <w:r>
                           <w:rPr>
-                            <w:rFonts w:cs="Courier New" w:hAnsi="Courier New" w:eastAsia="Courier New" w:ascii="Courier New"/>
-                            <w:b w:val="1"/>
+                            <w:rFonts w:ascii="Courier New" w:eastAsia="Courier New" w:hAnsi="Courier New" w:cs="Courier New"/>
+                            <w:b/>
                             <w:color w:val="008000"/>
                             <w:sz w:val="17"/>
                           </w:rPr>
@@ -9510,18 +9366,18 @@
                     </w:txbxContent>
                   </v:textbox>
                 </v:rect>
-                <v:rect id="Rectangle 882" style="position:absolute;width:8605;height:1343;left:22223;top:213;" filled="f" stroked="f">
+                <v:rect id="Rectangle 882" o:spid="_x0000_s1128" style="position:absolute;left:2222322;top:21389;width:860590;height:134355;visibility:visible;mso-wrap-style:square;v-text-anchor:top" o:gfxdata="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" filled="f" stroked="f">
                   <v:textbox inset="0,0,0,0">
                     <w:txbxContent>
                       <w:p>
                         <w:pPr>
-                          <w:spacing w:before="0" w:after="160" w:line="259" w:lineRule="auto"/>
+                          <w:spacing w:after="160" w:line="259" w:lineRule="auto"/>
                           <w:ind w:left="0" w:firstLine="0"/>
                         </w:pPr>
                         <w:r>
                           <w:rPr>
-                            <w:rFonts w:cs="Courier New" w:hAnsi="Courier New" w:eastAsia="Courier New" w:ascii="Courier New"/>
-                            <w:b w:val="1"/>
+                            <w:rFonts w:ascii="Courier New" w:eastAsia="Courier New" w:hAnsi="Courier New" w:cs="Courier New"/>
+                            <w:b/>
                             <w:color w:val="008000"/>
                             <w:sz w:val="17"/>
                           </w:rPr>
@@ -9531,96 +9387,96 @@
                     </w:txbxContent>
                   </v:textbox>
                 </v:rect>
-                <v:rect id="Rectangle 883" style="position:absolute;width:1714;height:1314;left:28700;top:236;" filled="f" stroked="f">
+                <v:rect id="Rectangle 883" o:spid="_x0000_s1129" style="position:absolute;left:2870022;top:23609;width:171478;height:131403;visibility:visible;mso-wrap-style:square;v-text-anchor:top" o:gfxdata="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" filled="f" stroked="f">
                   <v:textbox inset="0,0,0,0">
                     <w:txbxContent>
                       <w:p>
                         <w:pPr>
-                          <w:spacing w:before="0" w:after="160" w:line="259" w:lineRule="auto"/>
+                          <w:spacing w:after="160" w:line="259" w:lineRule="auto"/>
                           <w:ind w:left="0" w:firstLine="0"/>
                         </w:pPr>
                         <w:r>
                           <w:rPr>
-                            <w:rFonts w:cs="Courier New" w:hAnsi="Courier New" w:eastAsia="Courier New" w:ascii="Courier New"/>
+                            <w:rFonts w:ascii="Courier New" w:eastAsia="Courier New" w:hAnsi="Courier New" w:cs="Courier New"/>
                             <w:sz w:val="17"/>
                           </w:rPr>
-                          <w:t xml:space="preserve">#{</w:t>
+                          <w:t>#{</w:t>
                         </w:r>
                       </w:p>
                     </w:txbxContent>
                   </v:textbox>
                 </v:rect>
-                <v:rect id="Rectangle 884" style="position:absolute;width:3438;height:1314;left:29995;top:236;" filled="f" stroked="f">
+                <v:rect id="Rectangle 884" o:spid="_x0000_s1130" style="position:absolute;left:2999562;top:23609;width:343804;height:131403;visibility:visible;mso-wrap-style:square;v-text-anchor:top" o:gfxdata="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" filled="f" stroked="f">
                   <v:textbox inset="0,0,0,0">
                     <w:txbxContent>
                       <w:p>
                         <w:pPr>
-                          <w:spacing w:before="0" w:after="160" w:line="259" w:lineRule="auto"/>
+                          <w:spacing w:after="160" w:line="259" w:lineRule="auto"/>
                           <w:ind w:left="0" w:firstLine="0"/>
                         </w:pPr>
                         <w:r>
                           <w:rPr>
-                            <w:rFonts w:cs="Courier New" w:hAnsi="Courier New" w:eastAsia="Courier New" w:ascii="Courier New"/>
+                            <w:rFonts w:ascii="Courier New" w:eastAsia="Courier New" w:hAnsi="Courier New" w:cs="Courier New"/>
                             <w:sz w:val="17"/>
                           </w:rPr>
-                          <w:t xml:space="preserve">cost</w:t>
+                          <w:t>cost</w:t>
                         </w:r>
                       </w:p>
                     </w:txbxContent>
                   </v:textbox>
                 </v:rect>
-                <v:rect id="Rectangle 885" style="position:absolute;width:863;height:1314;left:32588;top:236;" filled="f" stroked="f">
+                <v:rect id="Rectangle 885" o:spid="_x0000_s1131" style="position:absolute;left:3258897;top:23609;width:86347;height:131403;visibility:visible;mso-wrap-style:square;v-text-anchor:top" o:gfxdata="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" filled="f" stroked="f">
                   <v:textbox inset="0,0,0,0">
                     <w:txbxContent>
                       <w:p>
                         <w:pPr>
-                          <w:spacing w:before="0" w:after="160" w:line="259" w:lineRule="auto"/>
+                          <w:spacing w:after="160" w:line="259" w:lineRule="auto"/>
                           <w:ind w:left="0" w:firstLine="0"/>
                         </w:pPr>
                         <w:r>
                           <w:rPr>
-                            <w:rFonts w:cs="Courier New" w:hAnsi="Courier New" w:eastAsia="Courier New" w:ascii="Courier New"/>
+                            <w:rFonts w:ascii="Courier New" w:eastAsia="Courier New" w:hAnsi="Courier New" w:cs="Courier New"/>
                             <w:sz w:val="17"/>
                           </w:rPr>
-                          <w:t xml:space="preserve">}</w:t>
+                          <w:t>}</w:t>
                         </w:r>
                       </w:p>
                     </w:txbxContent>
                   </v:textbox>
                 </v:rect>
-                <v:rect id="Rectangle 886" style="position:absolute;width:863;height:1343;left:33229;top:213;" filled="f" stroked="f">
+                <v:rect id="Rectangle 886" o:spid="_x0000_s1132" style="position:absolute;left:3322904;top:21389;width:86347;height:134355;visibility:visible;mso-wrap-style:square;v-text-anchor:top" o:gfxdata="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" filled="f" stroked="f">
                   <v:textbox inset="0,0,0,0">
                     <w:txbxContent>
                       <w:p>
                         <w:pPr>
-                          <w:spacing w:before="0" w:after="160" w:line="259" w:lineRule="auto"/>
+                          <w:spacing w:after="160" w:line="259" w:lineRule="auto"/>
                           <w:ind w:left="0" w:firstLine="0"/>
                         </w:pPr>
                         <w:r>
                           <w:rPr>
-                            <w:rFonts w:cs="Courier New" w:hAnsi="Courier New" w:eastAsia="Courier New" w:ascii="Courier New"/>
-                            <w:b w:val="1"/>
+                            <w:rFonts w:ascii="Courier New" w:eastAsia="Courier New" w:hAnsi="Courier New" w:cs="Courier New"/>
+                            <w:b/>
                             <w:color w:val="008000"/>
                             <w:sz w:val="17"/>
                           </w:rPr>
-                          <w:t xml:space="preserve">"</w:t>
+                          <w:t>"</w:t>
                         </w:r>
                       </w:p>
                     </w:txbxContent>
                   </v:textbox>
                 </v:rect>
-                <v:rect id="Rectangle 887" style="position:absolute;width:863;height:1343;left:33869;top:213;" filled="f" stroked="f">
+                <v:rect id="Rectangle 887" o:spid="_x0000_s1133" style="position:absolute;left:3386912;top:21389;width:86347;height:134355;visibility:visible;mso-wrap-style:square;v-text-anchor:top" o:gfxdata="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" filled="f" stroked="f">
                   <v:textbox inset="0,0,0,0">
                     <w:txbxContent>
                       <w:p>
                         <w:pPr>
-                          <w:spacing w:before="0" w:after="160" w:line="259" w:lineRule="auto"/>
+                          <w:spacing w:after="160" w:line="259" w:lineRule="auto"/>
                           <w:ind w:left="0" w:firstLine="0"/>
                         </w:pPr>
                         <w:r>
                           <w:rPr>
-                            <w:rFonts w:cs="Courier New" w:hAnsi="Courier New" w:eastAsia="Courier New" w:ascii="Courier New"/>
-                            <w:b w:val="1"/>
+                            <w:rFonts w:ascii="Courier New" w:eastAsia="Courier New" w:hAnsi="Courier New" w:cs="Courier New"/>
+                            <w:b/>
                             <w:color w:val="008000"/>
                             <w:sz w:val="17"/>
                           </w:rPr>
@@ -9630,10 +9486,11 @@
                     </w:txbxContent>
                   </v:textbox>
                 </v:rect>
-                <v:shape id="Shape 10605" style="position:absolute;width:57692;height:1234;left:0;top:1219;" coordsize="5769229,123444" path="m0,0l5769229,0l5769229,123444l0,123444l0,0">
-                  <v:stroke weight="0pt" endcap="flat" joinstyle="miter" miterlimit="10" on="false" color="#000000" opacity="0"/>
-                  <v:fill on="true" color="#ffffff"/>
-                </v:shape>
+                <v:polyline id="Shape 10600" o:spid="_x0000_s1134" style="position:absolute;visibility:visible;mso-wrap-style:square;v-text-anchor:top" points="0,121920,5769229,121920,5769229,245364,0,245364,0,121920" coordsize="5769229,123444" o:gfxdata="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" stroked="f" strokeweight="0">
+                  <v:stroke miterlimit="83231f" joinstyle="miter"/>
+                  <v:path arrowok="t" textboxrect="0,0,5769229,123444"/>
+                </v:polyline>
+                <w10:anchorlock/>
               </v:group>
             </w:pict>
           </mc:Fallback>
@@ -9690,13 +9547,7 @@
         <w:ind w:left="-5"/>
       </w:pPr>
       <w:r>
-        <w:t xml:space="preserve">To drink I would want to apply a type of coffee </w:t>
-      </w:r>
-      <w:r>
-        <w:t>–</w:t>
-      </w:r>
-      <w:r>
-        <w:t xml:space="preserve"> regular, decaf, </w:t>
+        <w:t xml:space="preserve">To drink I would want to apply a type of coffee – regular, decaf, </w:t>
       </w:r>
       <w:proofErr w:type="spellStart"/>
       <w:r>
@@ -9712,16 +9563,7 @@
         <w:ind w:left="-5"/>
       </w:pPr>
       <w:r>
-        <w:t>On this one I really hit a wall. I know what I want to do but have not the first idea of how to cod</w:t>
-      </w:r>
-      <w:r>
-        <w:t xml:space="preserve">e this </w:t>
-      </w:r>
-      <w:r>
-        <w:t>in Ruby…</w:t>
-      </w:r>
-      <w:r>
-        <w:t xml:space="preserve"> </w:t>
+        <w:t xml:space="preserve">On this one I really hit a wall. I know what I want to do but have not the first idea of how to code this in Ruby… </w:t>
       </w:r>
     </w:p>
     <w:p>
@@ -9729,10 +9571,7 @@
         <w:ind w:left="-5"/>
       </w:pPr>
       <w:r>
-        <w:t xml:space="preserve">Eventually I created decorators for coffee, milk, sugar, syrup, a nip (say whiskey). At creation time you would add one ingredient and then pass this to the next class which would decorate the class </w:t>
-      </w:r>
-      <w:r>
-        <w:t xml:space="preserve">with </w:t>
+        <w:t xml:space="preserve">Eventually I created decorators for coffee, milk, sugar, syrup, a nip (say whiskey). At creation time you would add one ingredient and then pass this to the next class which would decorate the class with </w:t>
       </w:r>
       <w:proofErr w:type="spellStart"/>
       <w:r>
@@ -9740,13 +9579,7 @@
       </w:r>
       <w:proofErr w:type="spellEnd"/>
       <w:r>
-        <w:t xml:space="preserve"> own characteristics. I tested </w:t>
-      </w:r>
-      <w:r>
-        <w:t>it with the following chain;</w:t>
-      </w:r>
-      <w:r>
-        <w:t xml:space="preserve"> </w:t>
+        <w:t xml:space="preserve"> own characteristics. I tested it with the following chain; </w:t>
       </w:r>
     </w:p>
     <w:p>
@@ -9771,10 +9604,7 @@
         <w:ind w:left="-5"/>
       </w:pPr>
       <w:r>
-        <w:t xml:space="preserve">I </w:t>
-      </w:r>
-      <w:r>
-        <w:t xml:space="preserve">have lots of issues with this particular pattern that I will need to come back to and make sure that I understand fully.  </w:t>
+        <w:t xml:space="preserve">I have lots of issues with this particular pattern that I will need to come back to and make sure that I understand fully.  </w:t>
       </w:r>
     </w:p>
     <w:p>
@@ -9823,22 +9653,7 @@
         <w:ind w:left="-5"/>
       </w:pPr>
       <w:r>
-        <w:t>Take the “Kangaroo” exercise submitted as pre</w:t>
-      </w:r>
-      <w:r>
-        <w:t>-</w:t>
-      </w:r>
-      <w:r>
-        <w:t xml:space="preserve">work and extend it to build a simulation game where players can pick a </w:t>
-      </w:r>
-      <w:r>
-        <w:t>“animal”</w:t>
-      </w:r>
-      <w:r>
-        <w:t xml:space="preserve"> whose move strategy is randomly chosen, and play against other users to see who can finish first. This is similar to the fairground games where mechanical horses race against e</w:t>
-      </w:r>
-      <w:r>
-        <w:t xml:space="preserve">ach other and one of them wins. To do this we should also support a new type of animal that will move along the diagonal only (NE, SE, SW, NW).  </w:t>
+        <w:t xml:space="preserve">Take the “Kangaroo” exercise submitted as pre-work and extend it to build a simulation game where players can pick a “animal” whose move strategy is randomly chosen, and play against other users to see who can finish first. This is similar to the fairground games where mechanical horses race against each other and one of them wins. To do this we should also support a new type of animal that will move along the diagonal only (NE, SE, SW, NW).  </w:t>
       </w:r>
     </w:p>
     <w:p>
@@ -9846,10 +9661,7 @@
         <w:ind w:left="-5"/>
       </w:pPr>
       <w:r>
-        <w:t>The user will get a randomly selected animal that will move in one of these manners and the game will and each</w:t>
-      </w:r>
-      <w:r>
-        <w:t xml:space="preserve"> animal will print the number of moves it made, as well as the total number of moves it attempted (off grid attempts). </w:t>
+        <w:t xml:space="preserve">The user will get a randomly selected animal that will move in one of these manners and the game will and each animal will print the number of moves it made, as well as the total number of moves it attempted (off grid attempts). </w:t>
       </w:r>
     </w:p>
     <w:p>
@@ -9857,13 +9669,7 @@
         <w:ind w:left="-5"/>
       </w:pPr>
       <w:r>
-        <w:t>At the end each player will get a report out from their character to define what happened</w:t>
-      </w:r>
-      <w:r>
-        <w:t>…</w:t>
-      </w:r>
-      <w:r>
-        <w:t xml:space="preserve"> </w:t>
+        <w:t xml:space="preserve">At the end each player will get a report out from their character to define what happened… </w:t>
       </w:r>
     </w:p>
     <w:p>
@@ -9871,10 +9677,7 @@
         <w:ind w:left="-5"/>
       </w:pPr>
       <w:r>
-        <w:t>Refactor and extend the pre-</w:t>
-      </w:r>
-      <w:r>
-        <w:t xml:space="preserve">work submitted to achieve this; </w:t>
+        <w:t xml:space="preserve">Refactor and extend the pre-work submitted to achieve this; </w:t>
       </w:r>
     </w:p>
     <w:p>
@@ -9936,10 +9739,7 @@
         <w:ind w:hanging="360"/>
       </w:pPr>
       <w:r>
-        <w:t>Facto</w:t>
-      </w:r>
-      <w:r>
-        <w:t xml:space="preserve">ry pattern (The game engine will use a factory pattern to create the players in the simulation) </w:t>
+        <w:t xml:space="preserve">Factory pattern (The game engine will use a factory pattern to create the players in the simulation) </w:t>
       </w:r>
     </w:p>
     <w:p>
@@ -9965,22 +9765,7 @@
         <w:ind w:hanging="360"/>
       </w:pPr>
       <w:r>
-        <w:t xml:space="preserve">STRETCH: Use mediator to check if two animals or more enter the same cell and randomly pick </w:t>
-      </w:r>
-      <w:r>
-        <w:t xml:space="preserve">one to win </w:t>
-      </w:r>
-      <w:r>
-        <w:t>–</w:t>
-      </w:r>
-      <w:r>
-        <w:t xml:space="preserve"> send the test back</w:t>
-      </w:r>
-      <w:r>
-        <w:t>…</w:t>
-      </w:r>
-      <w:r>
-        <w:t xml:space="preserve"> </w:t>
+        <w:t xml:space="preserve">STRETCH: Use mediator to check if two animals or more enter the same cell and randomly pick one to win – send the test back… </w:t>
       </w:r>
     </w:p>
     <w:p>
@@ -10004,11 +9789,11 @@
       <w:r>
         <w:t xml:space="preserve">Applying Strategy and Template Method to the Die and Move </w:t>
       </w:r>
-      <w:proofErr w:type="spellStart"/>
-      <w:r>
-        <w:t>Managment</w:t>
-      </w:r>
-      <w:proofErr w:type="spellEnd"/>
+      <w:r>
+        <w:t>Management</w:t>
+      </w:r>
+      <w:bookmarkStart w:id="0" w:name="_GoBack"/>
+      <w:bookmarkEnd w:id="0"/>
       <w:r>
         <w:t xml:space="preserve"> </w:t>
       </w:r>
@@ -10019,10 +9804,7 @@
         <w:ind w:left="-5" w:right="277"/>
       </w:pPr>
       <w:r>
-        <w:t>First step was to apply the Strategy P</w:t>
-      </w:r>
-      <w:r>
-        <w:t xml:space="preserve">attern and Template Method Pattern to the dice rolling.  The strategy is to roll either a 4 or 8 sided die as shown here; </w:t>
+        <w:t xml:space="preserve">First step was to apply the Strategy Pattern and Template Method Pattern to the dice rolling.  The strategy is to roll either a 4 or 8 sided die as shown here; </w:t>
       </w:r>
     </w:p>
     <w:p>
@@ -10034,9 +9816,10 @@
       <w:r>
         <w:rPr>
           <w:noProof/>
+          <w:lang w:val="en-GB" w:eastAsia="en-GB"/>
         </w:rPr>
         <w:drawing>
-          <wp:inline distT="0" distB="0" distL="0" distR="0">
+          <wp:inline distT="0" distB="0" distL="0" distR="0" wp14:anchorId="48AE80B2" wp14:editId="698C0DD8">
             <wp:extent cx="3325876" cy="2494280"/>
             <wp:effectExtent l="0" t="0" r="0" b="0"/>
             <wp:docPr id="1079" name="Picture 1079"/>
@@ -10078,10 +9861,7 @@
         <w:ind w:left="-5"/>
       </w:pPr>
       <w:r>
-        <w:t>The previous solution also had some shared code to make sure that the move was a valid move (i.e. not off of the grid). The Templa</w:t>
-      </w:r>
-      <w:r>
-        <w:t xml:space="preserve">te Method moves this out of each of the move classes and into the superclass that all moves will rely inherit from.  </w:t>
+        <w:t xml:space="preserve">The previous solution also had some shared code to make sure that the move was a valid move (i.e. not off of the grid). The Template Method moves this out of each of the move classes and into the superclass that all moves will rely inherit from.  </w:t>
       </w:r>
     </w:p>
     <w:p>
@@ -10089,16 +9869,7 @@
         <w:ind w:left="-5"/>
       </w:pPr>
       <w:r>
-        <w:t>Template method was used to factor all the move operations, such as repeating until the die throw is within the grid and not outside the b</w:t>
-      </w:r>
-      <w:r>
-        <w:t>ounds of the grid</w:t>
-      </w:r>
-      <w:r>
-        <w:t>…</w:t>
-      </w:r>
-      <w:r>
-        <w:t xml:space="preserve"> </w:t>
+        <w:t xml:space="preserve">Template method was used to factor all the move operations, such as repeating until the die throw is within the grid and not outside the bounds of the grid… </w:t>
       </w:r>
     </w:p>
     <w:p>
@@ -10116,10 +9887,7 @@
         <w:ind w:left="-5"/>
       </w:pPr>
       <w:r>
-        <w:t xml:space="preserve">Adding the new animal the </w:t>
-      </w:r>
-      <w:r>
-        <w:t>‘</w:t>
+        <w:t>Adding the new animal the ‘</w:t>
       </w:r>
       <w:proofErr w:type="spellStart"/>
       <w:r>
@@ -10127,10 +9895,7 @@
       </w:r>
       <w:proofErr w:type="spellEnd"/>
       <w:r>
-        <w:t>’</w:t>
-      </w:r>
-      <w:r>
-        <w:t xml:space="preserve"> </w:t>
+        <w:t xml:space="preserve">’ </w:t>
       </w:r>
     </w:p>
     <w:p>
@@ -10173,10 +9938,7 @@
         <w:ind w:left="-5"/>
       </w:pPr>
       <w:r>
-        <w:t>The factory was added to pick a rand</w:t>
-      </w:r>
-      <w:r>
-        <w:t xml:space="preserve">om number between 0 and 2 and the appropriate class was created also; </w:t>
+        <w:t xml:space="preserve">The factory was added to pick a random number between 0 and 2 and the appropriate class was created also; </w:t>
       </w:r>
     </w:p>
     <w:p>
@@ -10233,13 +9995,7 @@
         <w:ind w:left="-5"/>
       </w:pPr>
       <w:r>
-        <w:t>This is an area also where a strategy could be applied if we wanted more behaviour modelled in the creation process but in this case it is not in the req</w:t>
-      </w:r>
-      <w:r>
-        <w:t>uirements so adding it would not be appropriate. It is tempting though that once you start seeing patterns and their value that one could start putting them in places that are needed or not. For this problem space the requirements do not need it at this po</w:t>
-      </w:r>
-      <w:r>
-        <w:t xml:space="preserve">int. </w:t>
+        <w:t xml:space="preserve">This is an area also where a strategy could be applied if we wanted more behaviour modelled in the creation process but in this case it is not in the requirements so adding it would not be appropriate. It is tempting though that once you start seeing patterns and their value that one could start putting them in places that are needed or not. For this problem space the requirements do not need it at this point. </w:t>
       </w:r>
     </w:p>
     <w:p>
@@ -10270,8 +10026,8 @@
 </file>
 
 <file path=word/numbering.xml><?xml version="1.0" encoding="utf-8"?>
-<w:numbering xmlns:wpc="http://schemas.microsoft.com/office/word/2010/wordprocessingCanvas" xmlns:cx="http://schemas.microsoft.com/office/drawing/2014/chartex" xmlns:cx1="http://schemas.microsoft.com/office/drawing/2015/9/8/chartex" xmlns:cx2="http://schemas.microsoft.com/office/drawing/2015/10/21/chartex" xmlns:cx3="http://schemas.microsoft.com/office/drawing/2016/5/9/chartex" xmlns:cx4="http://schemas.microsoft.com/office/drawing/2016/5/10/chartex" xmlns:cx5="http://schemas.microsoft.com/office/drawing/2016/5/11/chartex" xmlns:mc="http://schemas.openxmlformats.org/markup-compatibility/2006" xmlns:o="urn:schemas-microsoft-com:office:office" xmlns:r="http://schemas.openxmlformats.org/officeDocument/2006/relationships" xmlns:m="http://schemas.openxmlformats.org/officeDocument/2006/math" xmlns:v="urn:schemas-microsoft-com:vml" xmlns:wp14="http://schemas.microsoft.com/office/word/2010/wordprocessingDrawing" xmlns:wp="http://schemas.openxmlformats.org/drawingml/2006/wordprocessingDrawing" xmlns:w10="urn:schemas-microsoft-com:office:word" xmlns:w="http://schemas.openxmlformats.org/wordprocessingml/2006/main" xmlns:w14="http://schemas.microsoft.com/office/word/2010/wordml" xmlns:w15="http://schemas.microsoft.com/office/word/2012/wordml" xmlns:w16se="http://schemas.microsoft.com/office/word/2015/wordml/symex" xmlns:wpg="http://schemas.microsoft.com/office/word/2010/wordprocessingGroup" xmlns:wpi="http://schemas.microsoft.com/office/word/2010/wordprocessingInk" xmlns:wne="http://schemas.microsoft.com/office/word/2006/wordml" xmlns:wps="http://schemas.microsoft.com/office/word/2010/wordprocessingShape" mc:Ignorable="w14 w15 w16se wp14">
-  <w:abstractNum w:abstractNumId="0" w15:restartNumberingAfterBreak="0">
+<w:numbering xmlns:wpc="http://schemas.microsoft.com/office/word/2010/wordprocessingCanvas" xmlns:mo="http://schemas.microsoft.com/office/mac/office/2008/main" xmlns:mc="http://schemas.openxmlformats.org/markup-compatibility/2006" xmlns:mv="urn:schemas-microsoft-com:mac:vml" xmlns:o="urn:schemas-microsoft-com:office:office" xmlns:r="http://schemas.openxmlformats.org/officeDocument/2006/relationships" xmlns:m="http://schemas.openxmlformats.org/officeDocument/2006/math" xmlns:v="urn:schemas-microsoft-com:vml" xmlns:wp14="http://schemas.microsoft.com/office/word/2010/wordprocessingDrawing" xmlns:wp="http://schemas.openxmlformats.org/drawingml/2006/wordprocessingDrawing" xmlns:w10="urn:schemas-microsoft-com:office:word" xmlns:w="http://schemas.openxmlformats.org/wordprocessingml/2006/main" xmlns:w14="http://schemas.microsoft.com/office/word/2010/wordml" xmlns:w15="http://schemas.microsoft.com/office/word/2012/wordml" xmlns:wpg="http://schemas.microsoft.com/office/word/2010/wordprocessingGroup" xmlns:wpi="http://schemas.microsoft.com/office/word/2010/wordprocessingInk" xmlns:wne="http://schemas.microsoft.com/office/word/2006/wordml" xmlns:wps="http://schemas.microsoft.com/office/word/2010/wordprocessingShape" mc:Ignorable="w14 w15 wp14">
+  <w:abstractNum w:abstractNumId="0">
     <w:nsid w:val="059B4856"/>
     <w:multiLevelType w:val="hybridMultilevel"/>
     <w:tmpl w:val="BC0CC34E"/>
@@ -10483,7 +10239,7 @@
       </w:rPr>
     </w:lvl>
   </w:abstractNum>
-  <w:abstractNum w:abstractNumId="1" w15:restartNumberingAfterBreak="0">
+  <w:abstractNum w:abstractNumId="1">
     <w:nsid w:val="1276676A"/>
     <w:multiLevelType w:val="hybridMultilevel"/>
     <w:tmpl w:val="3F749344"/>
@@ -10695,7 +10451,7 @@
       </w:rPr>
     </w:lvl>
   </w:abstractNum>
-  <w:abstractNum w:abstractNumId="2" w15:restartNumberingAfterBreak="0">
+  <w:abstractNum w:abstractNumId="2">
     <w:nsid w:val="12C82BC2"/>
     <w:multiLevelType w:val="hybridMultilevel"/>
     <w:tmpl w:val="DEF6FD5C"/>
@@ -10907,7 +10663,7 @@
       </w:rPr>
     </w:lvl>
   </w:abstractNum>
-  <w:abstractNum w:abstractNumId="3" w15:restartNumberingAfterBreak="0">
+  <w:abstractNum w:abstractNumId="3">
     <w:nsid w:val="5338548F"/>
     <w:multiLevelType w:val="hybridMultilevel"/>
     <w:tmpl w:val="5EEE533E"/>
@@ -11135,7 +10891,7 @@
 </file>
 
 <file path=word/styles.xml><?xml version="1.0" encoding="utf-8"?>
-<w:styles xmlns:mc="http://schemas.openxmlformats.org/markup-compatibility/2006" xmlns:r="http://schemas.openxmlformats.org/officeDocument/2006/relationships" xmlns:w="http://schemas.openxmlformats.org/wordprocessingml/2006/main" xmlns:w14="http://schemas.microsoft.com/office/word/2010/wordml" xmlns:w15="http://schemas.microsoft.com/office/word/2012/wordml" xmlns:w16se="http://schemas.microsoft.com/office/word/2015/wordml/symex" mc:Ignorable="w14 w15 w16se">
+<w:styles xmlns:mc="http://schemas.openxmlformats.org/markup-compatibility/2006" xmlns:r="http://schemas.openxmlformats.org/officeDocument/2006/relationships" xmlns:w="http://schemas.openxmlformats.org/wordprocessingml/2006/main" xmlns:w14="http://schemas.microsoft.com/office/word/2010/wordml" xmlns:w15="http://schemas.microsoft.com/office/word/2012/wordml" mc:Ignorable="w14 w15">
   <w:docDefaults>
     <w:rPrDefault>
       <w:rPr>
@@ -11151,7 +10907,7 @@
       </w:pPr>
     </w:pPrDefault>
   </w:docDefaults>
-  <w:latentStyles w:defLockedState="0" w:defUIPriority="99" w:defSemiHidden="0" w:defUnhideWhenUsed="0" w:defQFormat="0" w:count="374">
+  <w:latentStyles w:defLockedState="0" w:defUIPriority="99" w:defSemiHidden="0" w:defUnhideWhenUsed="0" w:defQFormat="0" w:count="382">
     <w:lsdException w:name="Normal" w:uiPriority="0" w:qFormat="1"/>
     <w:lsdException w:name="heading 1" w:uiPriority="9" w:qFormat="1"/>
     <w:lsdException w:name="heading 2" w:semiHidden="1" w:uiPriority="9" w:unhideWhenUsed="1" w:qFormat="1"/>
@@ -11525,7 +11281,6 @@
     <w:lsdException w:name="List Table 7 Colorful Accent 6" w:uiPriority="52"/>
     <w:lsdException w:name="Mention" w:semiHidden="1" w:unhideWhenUsed="1"/>
     <w:lsdException w:name="Smart Hyperlink" w:semiHidden="1" w:unhideWhenUsed="1"/>
-    <w:lsdException w:name="Hashtag" w:semiHidden="1" w:unhideWhenUsed="1"/>
   </w:latentStyles>
   <w:style w:type="paragraph" w:default="1" w:styleId="Normal">
     <w:name w:val="Normal"/>

</xml_diff>